<commit_message>
Started the GUI and Test Chapters
</commit_message>
<xml_diff>
--- a/Bachelor Project Report.docx
+++ b/Bachelor Project Report.docx
@@ -1,6 +1,6 @@
 
 <file path=word/document.xml><?xml version="1.0" encoding="utf-8"?>
-<w:document xmlns:wpc="http://schemas.microsoft.com/office/word/2010/wordprocessingCanvas" xmlns:cx="http://schemas.microsoft.com/office/drawing/2014/chartex" xmlns:cx1="http://schemas.microsoft.com/office/drawing/2015/9/8/chartex" xmlns:cx2="http://schemas.microsoft.com/office/drawing/2015/10/21/chartex" xmlns:cx3="http://schemas.microsoft.com/office/drawing/2016/5/9/chartex" xmlns:cx4="http://schemas.microsoft.com/office/drawing/2016/5/10/chartex" xmlns:cx5="http://schemas.microsoft.com/office/drawing/2016/5/11/chartex" xmlns:mc="http://schemas.openxmlformats.org/markup-compatibility/2006" xmlns:o="urn:schemas-microsoft-com:office:office" xmlns:r="http://schemas.openxmlformats.org/officeDocument/2006/relationships" xmlns:m="http://schemas.openxmlformats.org/officeDocument/2006/math" xmlns:v="urn:schemas-microsoft-com:vml" xmlns:wp14="http://schemas.microsoft.com/office/word/2010/wordprocessingDrawing" xmlns:wp="http://schemas.openxmlformats.org/drawingml/2006/wordprocessingDrawing" xmlns:w10="urn:schemas-microsoft-com:office:word" xmlns:w="http://schemas.openxmlformats.org/wordprocessingml/2006/main" xmlns:w14="http://schemas.microsoft.com/office/word/2010/wordml" xmlns:w15="http://schemas.microsoft.com/office/word/2012/wordml" xmlns:w16se="http://schemas.microsoft.com/office/word/2015/wordml/symex" xmlns:wpg="http://schemas.microsoft.com/office/word/2010/wordprocessingGroup" xmlns:wpi="http://schemas.microsoft.com/office/word/2010/wordprocessingInk" xmlns:wne="http://schemas.microsoft.com/office/word/2006/wordml" xmlns:wps="http://schemas.microsoft.com/office/word/2010/wordprocessingShape" mc:Ignorable="w14 w15 w16se wp14">
+<w:document xmlns:wpc="http://schemas.microsoft.com/office/word/2010/wordprocessingCanvas" xmlns:cx="http://schemas.microsoft.com/office/drawing/2014/chartex" xmlns:cx1="http://schemas.microsoft.com/office/drawing/2015/9/8/chartex" xmlns:cx2="http://schemas.microsoft.com/office/drawing/2015/10/21/chartex" xmlns:cx3="http://schemas.microsoft.com/office/drawing/2016/5/9/chartex" xmlns:cx4="http://schemas.microsoft.com/office/drawing/2016/5/10/chartex" xmlns:cx5="http://schemas.microsoft.com/office/drawing/2016/5/11/chartex" xmlns:cx6="http://schemas.microsoft.com/office/drawing/2016/5/12/chartex" xmlns:cx7="http://schemas.microsoft.com/office/drawing/2016/5/13/chartex" xmlns:cx8="http://schemas.microsoft.com/office/drawing/2016/5/14/chartex" xmlns:mc="http://schemas.openxmlformats.org/markup-compatibility/2006" xmlns:o="urn:schemas-microsoft-com:office:office" xmlns:r="http://schemas.openxmlformats.org/officeDocument/2006/relationships" xmlns:m="http://schemas.openxmlformats.org/officeDocument/2006/math" xmlns:v="urn:schemas-microsoft-com:vml" xmlns:wp14="http://schemas.microsoft.com/office/word/2010/wordprocessingDrawing" xmlns:wp="http://schemas.openxmlformats.org/drawingml/2006/wordprocessingDrawing" xmlns:w10="urn:schemas-microsoft-com:office:word" xmlns:w="http://schemas.openxmlformats.org/wordprocessingml/2006/main" xmlns:w14="http://schemas.microsoft.com/office/word/2010/wordml" xmlns:w15="http://schemas.microsoft.com/office/word/2012/wordml" xmlns:w16se="http://schemas.microsoft.com/office/word/2015/wordml/symex" xmlns:wpg="http://schemas.microsoft.com/office/word/2010/wordprocessingGroup" xmlns:wpi="http://schemas.microsoft.com/office/word/2010/wordprocessingInk" xmlns:wne="http://schemas.microsoft.com/office/word/2006/wordml" xmlns:wps="http://schemas.microsoft.com/office/word/2010/wordprocessingShape" mc:Ignorable="w14 w15 w16se wp14">
   <w:body>
     <w:p>
       <w:pPr>
@@ -7969,7 +7969,13 @@
         <w:t xml:space="preserve">attribute </w:t>
       </w:r>
       <w:r>
-        <w:t>controls wheter interim results are returned. If set to true interim results should be returned, otherwise if set to false will not return the results.</w:t>
+        <w:t xml:space="preserve">controls </w:t>
+      </w:r>
+      <w:r>
+        <w:t>if</w:t>
+      </w:r>
+      <w:r>
+        <w:t xml:space="preserve"> interim results are returned. If set to true interim results should be returned, otherwise if set to false will not return the results.</w:t>
       </w:r>
       <w:r>
         <w:t xml:space="preserve">  </w:t>
@@ -11152,7 +11158,10 @@
         <w:t xml:space="preserve">!!! </w:t>
       </w:r>
       <w:r>
-        <w:t xml:space="preserve">Explain </w:t>
+        <w:t>Pavel if you can please e</w:t>
+      </w:r>
+      <w:r>
+        <w:t xml:space="preserve">xplain </w:t>
       </w:r>
       <w:r>
         <w:t>more about it.</w:t>
@@ -11401,13 +11410,6 @@
           </wp:inline>
         </w:drawing>
       </w:r>
-      <w:bookmarkStart w:id="7" w:name="_GoBack"/>
-      <w:bookmarkEnd w:id="7"/>
-    </w:p>
-    <w:p>
-      <w:r>
-        <w:t>!!!This is where the Node.js mini chapter ends. The picture is taken from the official website. I need to remake one in Paint or something. I need to know which ones are we using, or are we using all of them? Pavel, I think you can help me out here!!!</w:t>
-      </w:r>
     </w:p>
     <w:p>
       <w:r>
@@ -11569,7 +11571,6 @@
     </w:p>
     <w:p>
       <w:r>
-        <w:lastRenderedPageBreak/>
         <w:t xml:space="preserve"> </w:t>
       </w:r>
     </w:p>
@@ -11593,6 +11594,7 @@
         </w:numPr>
       </w:pPr>
       <w:r>
+        <w:lastRenderedPageBreak/>
         <w:t>Pavel will have to help me</w:t>
       </w:r>
       <w:r>
@@ -11829,7 +11831,6 @@
         </w:numPr>
       </w:pPr>
       <w:r>
-        <w:lastRenderedPageBreak/>
         <w:t xml:space="preserve">JavaScript can and is used in queries, aggregation functions, and are sent directly to the database to be executed. </w:t>
       </w:r>
     </w:p>
@@ -11847,6 +11848,7 @@
     </w:p>
     <w:p>
       <w:r>
+        <w:lastRenderedPageBreak/>
         <w:t xml:space="preserve">As mentioned in the list above MongoDB groups all its data with the use of collections. This collection can be seen as a simple grouping of documents that have the same or a close similar purpose. A collection can be </w:t>
       </w:r>
       <w:r>
@@ -11888,6 +11890,14 @@
         <w:t>Rares</w:t>
       </w:r>
     </w:p>
+    <w:p>
+      <w:pPr>
+        <w:pStyle w:val="Heading3"/>
+      </w:pPr>
+      <w:r>
+        <w:t>3.1.6. Application structure</w:t>
+      </w:r>
+    </w:p>
     <w:p/>
     <w:p>
       <w:pPr>
@@ -11897,7 +11907,205 @@
         <w:t xml:space="preserve">4. </w:t>
       </w:r>
       <w:r>
-        <w:t>Graphfical User Interface</w:t>
+        <w:t>Graphical</w:t>
+      </w:r>
+      <w:r>
+        <w:t xml:space="preserve"> User Interface</w:t>
+      </w:r>
+    </w:p>
+    <w:p>
+      <w:r>
+        <w:t>This chapter will cover the details behind the implementation of the Graphical User Interface which can be seen on the client side.</w:t>
+      </w:r>
+    </w:p>
+    <w:p>
+      <w:r>
+        <w:t>For this project, the team used Bootstrap v</w:t>
+      </w:r>
+      <w:r>
+        <w:t>3.3.7 to create the design of the web pages.</w:t>
+      </w:r>
+    </w:p>
+    <w:p>
+      <w:r>
+        <w:t>Bootstrap is a front-end web framework for designing web applications and websites. It is open-source software and it is free to use.</w:t>
+      </w:r>
+      <w:r>
+        <w:br/>
+        <w:t>It comes with templates for buttons, lists, tabs, navigation and other interface components which are HTML and CSS based. So</w:t>
+      </w:r>
+      <w:r>
+        <w:t>,</w:t>
+      </w:r>
+      <w:r>
+        <w:t xml:space="preserve"> by using it, Bootstrap enables the chance to use already made blocks that help developers get started.</w:t>
+      </w:r>
+      <w:r>
+        <w:br/>
+        <w:t>In addition to this</w:t>
+      </w:r>
+      <w:r>
+        <w:t>,</w:t>
+      </w:r>
+      <w:r>
+        <w:t xml:space="preserve"> all Bootstrap 3 or above versions support the latest browser models of Google Chrome, Firefox, Opera, </w:t>
+      </w:r>
+      <w:r>
+        <w:t>Safari,</w:t>
+      </w:r>
+      <w:r>
+        <w:t xml:space="preserve"> and Internet Explorer.</w:t>
+      </w:r>
+      <w:r>
+        <w:t xml:space="preserve"> It also supports responsive web design, meaning that the layout of any web page will adjust accordingly depending on the type of device being used such as mobile phone, desktop, or tablet.</w:t>
+      </w:r>
+    </w:p>
+    <w:p>
+      <w:r>
+        <w:t>Bootstrap comes equipped with stylesheets that give basic style definitions for key HTML components. They provide uniform and modern appearances for text formatting. Bootstrap also contains other elements which are implemented as CSS classes and must be applied accordingly to certain HTML elements. Besides this, Bootstrap comes with additional user interface elements such as tooltips and dialogue boxes</w:t>
+      </w:r>
+      <w:r>
+        <w:t>. They are JavaScript components in the form of JQuery plugins.</w:t>
+      </w:r>
+    </w:p>
+    <w:p>
+      <w:r>
+        <w:t>As a final saying, a large community supports Bootstraps so even if problems where to occur, it would prove rather easy to look for help in the right place.</w:t>
+      </w:r>
+    </w:p>
+    <w:p>
+      <w:r>
+        <w:t xml:space="preserve">Besides Bootstrap, React.JS also plays a part in the Graphical User Interface, and it shall be described </w:t>
+      </w:r>
+      <w:r>
+        <w:t xml:space="preserve">in the upcoming paragraph. </w:t>
+      </w:r>
+    </w:p>
+    <w:p>
+      <w:r>
+        <w:t xml:space="preserve">!!! I do not really know what is React doing for us </w:t>
+      </w:r>
+      <w:r>
+        <w:rPr>
+          <mc:AlternateContent>
+            <mc:Choice Requires="w16se"/>
+            <mc:Fallback>
+              <w:rFonts w:ascii="Segoe UI Emoji" w:eastAsia="Segoe UI Emoji" w:hAnsi="Segoe UI Emoji" w:cs="Segoe UI Emoji"/>
+            </mc:Fallback>
+          </mc:AlternateContent>
+        </w:rPr>
+        <mc:AlternateContent>
+          <mc:Choice Requires="w16se">
+            <w16se:symEx w16se:font="Segoe UI Emoji" w16se:char="1F61D"/>
+          </mc:Choice>
+          <mc:Fallback>
+            <w:t>😝</w:t>
+          </mc:Fallback>
+        </mc:AlternateContent>
+      </w:r>
+      <w:r>
+        <w:t>, Pavel maybe you can give some pointers !!!</w:t>
+      </w:r>
+    </w:p>
+    <w:p>
+      <w:r>
+        <w:lastRenderedPageBreak/>
+        <w:t>The image below represents a paper sketch made by the team in which the design of the “Home” Web Page can be seen:</w:t>
+      </w:r>
+    </w:p>
+    <w:p>
+      <w:r>
+        <w:t>Picture here with paper sketch….</w:t>
+      </w:r>
+    </w:p>
+    <w:p>
+      <w:r>
+        <w:t xml:space="preserve">And this next image represents </w:t>
+      </w:r>
+      <w:r>
+        <w:t>the</w:t>
+      </w:r>
+      <w:r>
+        <w:t xml:space="preserve"> actual</w:t>
+      </w:r>
+      <w:r>
+        <w:t xml:space="preserve"> result</w:t>
+      </w:r>
+      <w:r>
+        <w:t>:</w:t>
+      </w:r>
+    </w:p>
+    <w:p>
+      <w:r>
+        <w:t xml:space="preserve">Picture </w:t>
+      </w:r>
+      <w:r>
+        <w:t>here with actual</w:t>
+      </w:r>
+      <w:r>
+        <w:t xml:space="preserve"> result… </w:t>
+      </w:r>
+      <w:r>
+        <w:t xml:space="preserve"> </w:t>
+      </w:r>
+    </w:p>
+    <w:p>
+      <w:r>
+        <w:t>As it can be seen, the actual</w:t>
+      </w:r>
+      <w:r>
+        <w:t xml:space="preserve"> result reflects the original design with a few</w:t>
+      </w:r>
+      <w:r>
+        <w:t xml:space="preserve"> added or </w:t>
+      </w:r>
+      <w:r>
+        <w:t>removed details</w:t>
+      </w:r>
+      <w:bookmarkStart w:id="7" w:name="_GoBack"/>
+      <w:bookmarkEnd w:id="7"/>
+      <w:r>
+        <w:t xml:space="preserve"> and </w:t>
+      </w:r>
+      <w:r>
+        <w:t xml:space="preserve">modifications in place so that it can fit the requirements. </w:t>
+      </w:r>
+    </w:p>
+    <w:p>
+      <w:pPr>
+        <w:pStyle w:val="Heading1"/>
+      </w:pPr>
+      <w:r>
+        <w:t>5. Implementation</w:t>
+      </w:r>
+    </w:p>
+    <w:p>
+      <w:r>
+        <w:t>Pavel’s time to shine</w:t>
+      </w:r>
+    </w:p>
+    <w:p>
+      <w:pPr>
+        <w:pStyle w:val="Heading1"/>
+      </w:pPr>
+      <w:r>
+        <w:t>6. Testing</w:t>
+      </w:r>
+    </w:p>
+    <w:p>
+      <w:r>
+        <w:t>In this chapter the team will present the process of evaluating this project and its components</w:t>
+      </w:r>
+      <w:r>
+        <w:t xml:space="preserve"> with the intent to find out if it satisfies the project’s requirements or not </w:t>
+      </w:r>
+    </w:p>
+    <w:p>
+      <w:pPr>
+        <w:pStyle w:val="Heading1"/>
+      </w:pPr>
+      <w:r>
+        <w:t>7. Results</w:t>
       </w:r>
     </w:p>
     <w:p>
@@ -11910,12 +12118,12 @@
         <w:pStyle w:val="Heading1"/>
       </w:pPr>
       <w:r>
-        <w:t>5. Implementation</w:t>
-      </w:r>
-    </w:p>
-    <w:p>
-      <w:r>
-        <w:t>Pavel’s time to shine</w:t>
+        <w:t xml:space="preserve">8. Discussion </w:t>
+      </w:r>
+    </w:p>
+    <w:p>
+      <w:r>
+        <w:t>All three of us</w:t>
       </w:r>
     </w:p>
     <w:p>
@@ -11923,46 +12131,13 @@
         <w:pStyle w:val="Heading1"/>
       </w:pPr>
       <w:r>
-        <w:t>6. Testing</w:t>
-      </w:r>
-    </w:p>
-    <w:p>
-      <w:r>
-        <w:t>Rares and me</w:t>
-      </w:r>
-    </w:p>
-    <w:p>
-      <w:pPr>
-        <w:pStyle w:val="Heading1"/>
-      </w:pPr>
-      <w:r>
-        <w:t>7. Results</w:t>
-      </w:r>
-    </w:p>
-    <w:p>
-      <w:r>
-        <w:t>Rares and me</w:t>
-      </w:r>
-    </w:p>
-    <w:p>
-      <w:pPr>
-        <w:pStyle w:val="Heading1"/>
-      </w:pPr>
-      <w:r>
-        <w:t xml:space="preserve">8. Discussion </w:t>
-      </w:r>
-    </w:p>
-    <w:p>
-      <w:r>
-        <w:t>All three of us</w:t>
-      </w:r>
-    </w:p>
-    <w:p>
-      <w:pPr>
-        <w:pStyle w:val="Heading1"/>
-      </w:pPr>
-      <w:r>
-        <w:t xml:space="preserve">9. Improvments </w:t>
+        <w:t xml:space="preserve">9. </w:t>
+      </w:r>
+      <w:r>
+        <w:t>Improvements</w:t>
+      </w:r>
+      <w:r>
+        <w:t xml:space="preserve"> </w:t>
       </w:r>
     </w:p>
     <w:p>
@@ -11997,7 +12172,7 @@
 </file>
 
 <file path=word/endnotes.xml><?xml version="1.0" encoding="utf-8"?>
-<w:endnotes xmlns:wpc="http://schemas.microsoft.com/office/word/2010/wordprocessingCanvas" xmlns:cx="http://schemas.microsoft.com/office/drawing/2014/chartex" xmlns:cx1="http://schemas.microsoft.com/office/drawing/2015/9/8/chartex" xmlns:cx2="http://schemas.microsoft.com/office/drawing/2015/10/21/chartex" xmlns:cx3="http://schemas.microsoft.com/office/drawing/2016/5/9/chartex" xmlns:cx4="http://schemas.microsoft.com/office/drawing/2016/5/10/chartex" xmlns:cx5="http://schemas.microsoft.com/office/drawing/2016/5/11/chartex" xmlns:mc="http://schemas.openxmlformats.org/markup-compatibility/2006" xmlns:o="urn:schemas-microsoft-com:office:office" xmlns:r="http://schemas.openxmlformats.org/officeDocument/2006/relationships" xmlns:m="http://schemas.openxmlformats.org/officeDocument/2006/math" xmlns:v="urn:schemas-microsoft-com:vml" xmlns:wp14="http://schemas.microsoft.com/office/word/2010/wordprocessingDrawing" xmlns:wp="http://schemas.openxmlformats.org/drawingml/2006/wordprocessingDrawing" xmlns:w10="urn:schemas-microsoft-com:office:word" xmlns:w="http://schemas.openxmlformats.org/wordprocessingml/2006/main" xmlns:w14="http://schemas.microsoft.com/office/word/2010/wordml" xmlns:w15="http://schemas.microsoft.com/office/word/2012/wordml" xmlns:w16se="http://schemas.microsoft.com/office/word/2015/wordml/symex" xmlns:wpg="http://schemas.microsoft.com/office/word/2010/wordprocessingGroup" xmlns:wpi="http://schemas.microsoft.com/office/word/2010/wordprocessingInk" xmlns:wne="http://schemas.microsoft.com/office/word/2006/wordml" xmlns:wps="http://schemas.microsoft.com/office/word/2010/wordprocessingShape" mc:Ignorable="w14 w15 w16se wp14">
+<w:endnotes xmlns:wpc="http://schemas.microsoft.com/office/word/2010/wordprocessingCanvas" xmlns:cx="http://schemas.microsoft.com/office/drawing/2014/chartex" xmlns:cx1="http://schemas.microsoft.com/office/drawing/2015/9/8/chartex" xmlns:cx2="http://schemas.microsoft.com/office/drawing/2015/10/21/chartex" xmlns:cx3="http://schemas.microsoft.com/office/drawing/2016/5/9/chartex" xmlns:cx4="http://schemas.microsoft.com/office/drawing/2016/5/10/chartex" xmlns:cx5="http://schemas.microsoft.com/office/drawing/2016/5/11/chartex" xmlns:cx6="http://schemas.microsoft.com/office/drawing/2016/5/12/chartex" xmlns:cx7="http://schemas.microsoft.com/office/drawing/2016/5/13/chartex" xmlns:cx8="http://schemas.microsoft.com/office/drawing/2016/5/14/chartex" xmlns:mc="http://schemas.openxmlformats.org/markup-compatibility/2006" xmlns:o="urn:schemas-microsoft-com:office:office" xmlns:r="http://schemas.openxmlformats.org/officeDocument/2006/relationships" xmlns:m="http://schemas.openxmlformats.org/officeDocument/2006/math" xmlns:v="urn:schemas-microsoft-com:vml" xmlns:wp14="http://schemas.microsoft.com/office/word/2010/wordprocessingDrawing" xmlns:wp="http://schemas.openxmlformats.org/drawingml/2006/wordprocessingDrawing" xmlns:w10="urn:schemas-microsoft-com:office:word" xmlns:w="http://schemas.openxmlformats.org/wordprocessingml/2006/main" xmlns:w14="http://schemas.microsoft.com/office/word/2010/wordml" xmlns:w15="http://schemas.microsoft.com/office/word/2012/wordml" xmlns:w16se="http://schemas.microsoft.com/office/word/2015/wordml/symex" xmlns:wpg="http://schemas.microsoft.com/office/word/2010/wordprocessingGroup" xmlns:wpi="http://schemas.microsoft.com/office/word/2010/wordprocessingInk" xmlns:wne="http://schemas.microsoft.com/office/word/2006/wordml" xmlns:wps="http://schemas.microsoft.com/office/word/2010/wordprocessingShape" mc:Ignorable="w14 w15 w16se wp14">
   <w:endnote w:type="separator" w:id="-1">
     <w:p>
       <w:pPr>
@@ -12022,7 +12197,7 @@
 </file>
 
 <file path=word/footnotes.xml><?xml version="1.0" encoding="utf-8"?>
-<w:footnotes xmlns:wpc="http://schemas.microsoft.com/office/word/2010/wordprocessingCanvas" xmlns:cx="http://schemas.microsoft.com/office/drawing/2014/chartex" xmlns:cx1="http://schemas.microsoft.com/office/drawing/2015/9/8/chartex" xmlns:cx2="http://schemas.microsoft.com/office/drawing/2015/10/21/chartex" xmlns:cx3="http://schemas.microsoft.com/office/drawing/2016/5/9/chartex" xmlns:cx4="http://schemas.microsoft.com/office/drawing/2016/5/10/chartex" xmlns:cx5="http://schemas.microsoft.com/office/drawing/2016/5/11/chartex" xmlns:mc="http://schemas.openxmlformats.org/markup-compatibility/2006" xmlns:o="urn:schemas-microsoft-com:office:office" xmlns:r="http://schemas.openxmlformats.org/officeDocument/2006/relationships" xmlns:m="http://schemas.openxmlformats.org/officeDocument/2006/math" xmlns:v="urn:schemas-microsoft-com:vml" xmlns:wp14="http://schemas.microsoft.com/office/word/2010/wordprocessingDrawing" xmlns:wp="http://schemas.openxmlformats.org/drawingml/2006/wordprocessingDrawing" xmlns:w10="urn:schemas-microsoft-com:office:word" xmlns:w="http://schemas.openxmlformats.org/wordprocessingml/2006/main" xmlns:w14="http://schemas.microsoft.com/office/word/2010/wordml" xmlns:w15="http://schemas.microsoft.com/office/word/2012/wordml" xmlns:w16se="http://schemas.microsoft.com/office/word/2015/wordml/symex" xmlns:wpg="http://schemas.microsoft.com/office/word/2010/wordprocessingGroup" xmlns:wpi="http://schemas.microsoft.com/office/word/2010/wordprocessingInk" xmlns:wne="http://schemas.microsoft.com/office/word/2006/wordml" xmlns:wps="http://schemas.microsoft.com/office/word/2010/wordprocessingShape" mc:Ignorable="w14 w15 w16se wp14">
+<w:footnotes xmlns:wpc="http://schemas.microsoft.com/office/word/2010/wordprocessingCanvas" xmlns:cx="http://schemas.microsoft.com/office/drawing/2014/chartex" xmlns:cx1="http://schemas.microsoft.com/office/drawing/2015/9/8/chartex" xmlns:cx2="http://schemas.microsoft.com/office/drawing/2015/10/21/chartex" xmlns:cx3="http://schemas.microsoft.com/office/drawing/2016/5/9/chartex" xmlns:cx4="http://schemas.microsoft.com/office/drawing/2016/5/10/chartex" xmlns:cx5="http://schemas.microsoft.com/office/drawing/2016/5/11/chartex" xmlns:cx6="http://schemas.microsoft.com/office/drawing/2016/5/12/chartex" xmlns:cx7="http://schemas.microsoft.com/office/drawing/2016/5/13/chartex" xmlns:cx8="http://schemas.microsoft.com/office/drawing/2016/5/14/chartex" xmlns:mc="http://schemas.openxmlformats.org/markup-compatibility/2006" xmlns:o="urn:schemas-microsoft-com:office:office" xmlns:r="http://schemas.openxmlformats.org/officeDocument/2006/relationships" xmlns:m="http://schemas.openxmlformats.org/officeDocument/2006/math" xmlns:v="urn:schemas-microsoft-com:vml" xmlns:wp14="http://schemas.microsoft.com/office/word/2010/wordprocessingDrawing" xmlns:wp="http://schemas.openxmlformats.org/drawingml/2006/wordprocessingDrawing" xmlns:w10="urn:schemas-microsoft-com:office:word" xmlns:w="http://schemas.openxmlformats.org/wordprocessingml/2006/main" xmlns:w14="http://schemas.microsoft.com/office/word/2010/wordml" xmlns:w15="http://schemas.microsoft.com/office/word/2012/wordml" xmlns:w16se="http://schemas.microsoft.com/office/word/2015/wordml/symex" xmlns:wpg="http://schemas.microsoft.com/office/word/2010/wordprocessingGroup" xmlns:wpi="http://schemas.microsoft.com/office/word/2010/wordprocessingInk" xmlns:wne="http://schemas.microsoft.com/office/word/2006/wordml" xmlns:wps="http://schemas.microsoft.com/office/word/2010/wordprocessingShape" mc:Ignorable="w14 w15 w16se wp14">
   <w:footnote w:type="separator" w:id="-1">
     <w:p>
       <w:pPr>
@@ -12047,7 +12222,7 @@
 </file>
 
 <file path=word/numbering.xml><?xml version="1.0" encoding="utf-8"?>
-<w:numbering xmlns:wpc="http://schemas.microsoft.com/office/word/2010/wordprocessingCanvas" xmlns:cx="http://schemas.microsoft.com/office/drawing/2014/chartex" xmlns:cx1="http://schemas.microsoft.com/office/drawing/2015/9/8/chartex" xmlns:cx2="http://schemas.microsoft.com/office/drawing/2015/10/21/chartex" xmlns:cx3="http://schemas.microsoft.com/office/drawing/2016/5/9/chartex" xmlns:cx4="http://schemas.microsoft.com/office/drawing/2016/5/10/chartex" xmlns:cx5="http://schemas.microsoft.com/office/drawing/2016/5/11/chartex" xmlns:mc="http://schemas.openxmlformats.org/markup-compatibility/2006" xmlns:o="urn:schemas-microsoft-com:office:office" xmlns:r="http://schemas.openxmlformats.org/officeDocument/2006/relationships" xmlns:m="http://schemas.openxmlformats.org/officeDocument/2006/math" xmlns:v="urn:schemas-microsoft-com:vml" xmlns:wp14="http://schemas.microsoft.com/office/word/2010/wordprocessingDrawing" xmlns:wp="http://schemas.openxmlformats.org/drawingml/2006/wordprocessingDrawing" xmlns:w10="urn:schemas-microsoft-com:office:word" xmlns:w="http://schemas.openxmlformats.org/wordprocessingml/2006/main" xmlns:w14="http://schemas.microsoft.com/office/word/2010/wordml" xmlns:w15="http://schemas.microsoft.com/office/word/2012/wordml" xmlns:w16se="http://schemas.microsoft.com/office/word/2015/wordml/symex" xmlns:wpg="http://schemas.microsoft.com/office/word/2010/wordprocessingGroup" xmlns:wpi="http://schemas.microsoft.com/office/word/2010/wordprocessingInk" xmlns:wne="http://schemas.microsoft.com/office/word/2006/wordml" xmlns:wps="http://schemas.microsoft.com/office/word/2010/wordprocessingShape" mc:Ignorable="w14 w15 w16se wp14">
+<w:numbering xmlns:wpc="http://schemas.microsoft.com/office/word/2010/wordprocessingCanvas" xmlns:cx="http://schemas.microsoft.com/office/drawing/2014/chartex" xmlns:cx1="http://schemas.microsoft.com/office/drawing/2015/9/8/chartex" xmlns:cx2="http://schemas.microsoft.com/office/drawing/2015/10/21/chartex" xmlns:cx3="http://schemas.microsoft.com/office/drawing/2016/5/9/chartex" xmlns:cx4="http://schemas.microsoft.com/office/drawing/2016/5/10/chartex" xmlns:cx5="http://schemas.microsoft.com/office/drawing/2016/5/11/chartex" xmlns:cx6="http://schemas.microsoft.com/office/drawing/2016/5/12/chartex" xmlns:cx7="http://schemas.microsoft.com/office/drawing/2016/5/13/chartex" xmlns:cx8="http://schemas.microsoft.com/office/drawing/2016/5/14/chartex" xmlns:mc="http://schemas.openxmlformats.org/markup-compatibility/2006" xmlns:o="urn:schemas-microsoft-com:office:office" xmlns:r="http://schemas.openxmlformats.org/officeDocument/2006/relationships" xmlns:m="http://schemas.openxmlformats.org/officeDocument/2006/math" xmlns:v="urn:schemas-microsoft-com:vml" xmlns:wp14="http://schemas.microsoft.com/office/word/2010/wordprocessingDrawing" xmlns:wp="http://schemas.openxmlformats.org/drawingml/2006/wordprocessingDrawing" xmlns:w10="urn:schemas-microsoft-com:office:word" xmlns:w="http://schemas.openxmlformats.org/wordprocessingml/2006/main" xmlns:w14="http://schemas.microsoft.com/office/word/2010/wordml" xmlns:w15="http://schemas.microsoft.com/office/word/2012/wordml" xmlns:w16se="http://schemas.microsoft.com/office/word/2015/wordml/symex" xmlns:wpg="http://schemas.microsoft.com/office/word/2010/wordprocessingGroup" xmlns:wpi="http://schemas.microsoft.com/office/word/2010/wordprocessingInk" xmlns:wne="http://schemas.microsoft.com/office/word/2006/wordml" xmlns:wps="http://schemas.microsoft.com/office/word/2010/wordprocessingShape" mc:Ignorable="w14 w15 w16se wp14">
   <w:abstractNum w:abstractNumId="0" w15:restartNumberingAfterBreak="0">
     <w:nsid w:val="00A90F2C"/>
     <w:multiLevelType w:val="hybridMultilevel"/>
@@ -18729,7 +18904,7 @@
 </file>
 
 <file path=customXml/itemProps1.xml><?xml version="1.0" encoding="utf-8"?>
-<ds:datastoreItem xmlns:ds="http://schemas.openxmlformats.org/officeDocument/2006/customXml" ds:itemID="{F7466E4F-4663-45FE-B8A0-E38D573EBD83}">
+<ds:datastoreItem xmlns:ds="http://schemas.openxmlformats.org/officeDocument/2006/customXml" ds:itemID="{9CF42E50-5A67-4863-90C1-755C7B4FC4DB}">
   <ds:schemaRefs>
     <ds:schemaRef ds:uri="http://schemas.openxmlformats.org/officeDocument/2006/bibliography"/>
   </ds:schemaRefs>

</xml_diff>

<commit_message>
Updated Test Chapter in Project Report
</commit_message>
<xml_diff>
--- a/Bachelor Project Report.docx
+++ b/Bachelor Project Report.docx
@@ -11709,7 +11709,19 @@
         <w:t>By</w:t>
       </w:r>
       <w:r>
-        <w:t xml:space="preserve"> using Node.js, it can talk to and query almost any database solution, but after some research it was discovered that the NoSQL database, MongoDB, is best suited for a low-powered and low-resource device like the Raspberry PI which is used in this project.   </w:t>
+        <w:t xml:space="preserve"> using Node.js, </w:t>
+      </w:r>
+      <w:r>
+        <w:t>which</w:t>
+      </w:r>
+      <w:r>
+        <w:t xml:space="preserve"> can talk to and query almost any database, </w:t>
+      </w:r>
+      <w:r>
+        <w:t>and</w:t>
+      </w:r>
+      <w:r>
+        <w:t xml:space="preserve"> after some research it was discovered that the NoSQL database, MongoDB, is best suited for a low-powered and low-resource device like the Raspberry PI which is used in this project.   </w:t>
       </w:r>
       <w:r>
         <w:t xml:space="preserve"> </w:t>
@@ -12004,7 +12016,13 @@
         </mc:AlternateContent>
       </w:r>
       <w:r>
-        <w:t>, Pavel maybe you can give some pointers !!!</w:t>
+        <w:t>, Pavel m</w:t>
+      </w:r>
+      <w:r>
+        <w:t>aybe you can give some pointers</w:t>
+      </w:r>
+      <w:r>
+        <w:t>!!!</w:t>
       </w:r>
     </w:p>
     <w:p>
@@ -12062,44 +12080,197 @@
       <w:r>
         <w:t>removed details</w:t>
       </w:r>
+      <w:r>
+        <w:t xml:space="preserve"> and </w:t>
+      </w:r>
+      <w:r>
+        <w:t xml:space="preserve">modifications in place so that it can fit the requirements. </w:t>
+      </w:r>
+    </w:p>
+    <w:p>
+      <w:pPr>
+        <w:pStyle w:val="Heading1"/>
+      </w:pPr>
+      <w:r>
+        <w:t>5. Implementation</w:t>
+      </w:r>
+    </w:p>
+    <w:p>
+      <w:r>
+        <w:t>Pavel’s time to shine</w:t>
+      </w:r>
+    </w:p>
+    <w:p>
+      <w:pPr>
+        <w:pStyle w:val="Heading1"/>
+      </w:pPr>
+      <w:r>
+        <w:t>6. Testing</w:t>
+      </w:r>
+    </w:p>
+    <w:p>
+      <w:r>
+        <w:t xml:space="preserve">In this </w:t>
+      </w:r>
+      <w:r>
+        <w:t>chapter,</w:t>
+      </w:r>
+      <w:r>
+        <w:t xml:space="preserve"> the team will present the process of evaluating this project and its components</w:t>
+      </w:r>
+      <w:r>
+        <w:t xml:space="preserve"> with the intent to find out if it satisfies th</w:t>
+      </w:r>
+      <w:r>
+        <w:t>e project’s requirements or not.</w:t>
+      </w:r>
+    </w:p>
+    <w:p>
+      <w:r>
+        <w:t>The evaluation</w:t>
+      </w:r>
+      <w:r>
+        <w:t xml:space="preserve"> process is conducted with the help of integr</w:t>
+      </w:r>
+      <w:r>
+        <w:t>ation testing. The method used is Bottom-up integration.</w:t>
+      </w:r>
+      <w:r>
+        <w:br/>
+        <w:t>This method begins with unit testing, followed by tests of combinations of units called modules.</w:t>
+      </w:r>
+      <w:r>
+        <w:br/>
+        <w:t>The unit tests are performed on individual units of source code assigned wit</w:t>
+      </w:r>
+      <w:r>
+        <w:t>h specific goals. This is done to prove that individual parts of the code are correct in terms of requirements and functionality.</w:t>
+      </w:r>
+    </w:p>
+    <w:p>
+      <w:r>
+        <w:t>In this document, the requirements from the Analysis chapter of the project are analyzed and written down.</w:t>
+      </w:r>
+    </w:p>
+    <w:p>
+      <w:r>
+        <w:t>To ensure that there are no misunderstandings the following sentences are presented below:</w:t>
+      </w:r>
+    </w:p>
+    <w:p>
+      <w:pPr>
+        <w:pStyle w:val="ListParagraph"/>
+        <w:numPr>
+          <w:ilvl w:val="0"/>
+          <w:numId w:val="45"/>
+        </w:numPr>
+      </w:pPr>
+      <w:r>
+        <w:t>This document does not address performance testing of the project. (it might if we have the time, but I don’t think so)</w:t>
+      </w:r>
+    </w:p>
+    <w:p>
+      <w:pPr>
+        <w:pStyle w:val="ListParagraph"/>
+        <w:numPr>
+          <w:ilvl w:val="0"/>
+          <w:numId w:val="45"/>
+        </w:numPr>
+      </w:pPr>
+      <w:r>
+        <w:t>This document does not address the security and evaluation testing for the project.</w:t>
+      </w:r>
+    </w:p>
+    <w:p>
+      <w:pPr>
+        <w:pStyle w:val="ListParagraph"/>
+        <w:numPr>
+          <w:ilvl w:val="0"/>
+          <w:numId w:val="45"/>
+        </w:numPr>
+      </w:pPr>
+      <w:r>
+        <w:t>This document does not address the system compatibility testing for the project.</w:t>
+      </w:r>
+    </w:p>
+    <w:p>
+      <w:pPr>
+        <w:pStyle w:val="Heading2"/>
+      </w:pPr>
+      <w:r>
+        <w:t>6.1. Test specifications and procedures</w:t>
+      </w:r>
+    </w:p>
+    <w:p>
+      <w:r>
+        <w:t>1. Features to be tested</w:t>
+      </w:r>
+    </w:p>
+    <w:p>
+      <w:r>
+        <w:t>Specific functionality and features of the project</w:t>
+      </w:r>
+      <w:r>
+        <w:t xml:space="preserve"> to be tested can be seen in the Requirement Traceability Matrix which can be seen at the end of the testing chapter. Each requirement in the RTM is linked is associated with a test case so that testing can be done </w:t>
+      </w:r>
+      <w:r>
+        <w:t>for each requirement.</w:t>
+      </w:r>
+      <w:r>
+        <w:br/>
+        <w:t>Further more</w:t>
+      </w:r>
       <w:bookmarkStart w:id="7" w:name="_GoBack"/>
       <w:bookmarkEnd w:id="7"/>
       <w:r>
-        <w:t xml:space="preserve"> and </w:t>
-      </w:r>
-      <w:r>
-        <w:t xml:space="preserve">modifications in place so that it can fit the requirements. </w:t>
-      </w:r>
-    </w:p>
-    <w:p>
-      <w:pPr>
-        <w:pStyle w:val="Heading1"/>
-      </w:pPr>
-      <w:r>
-        <w:t>5. Implementation</w:t>
-      </w:r>
-    </w:p>
-    <w:p>
-      <w:r>
-        <w:t>Pavel’s time to shine</w:t>
-      </w:r>
-    </w:p>
-    <w:p>
-      <w:pPr>
-        <w:pStyle w:val="Heading1"/>
-      </w:pPr>
-      <w:r>
-        <w:t>6. Testing</w:t>
-      </w:r>
-    </w:p>
-    <w:p>
-      <w:r>
-        <w:t>In this chapter the team will present the process of evaluating this project and its components</w:t>
-      </w:r>
-      <w:r>
-        <w:t xml:space="preserve"> with the intent to find out if it satisfies the project’s requirements or not </w:t>
-      </w:r>
-    </w:p>
+        <w:t xml:space="preserve"> </w:t>
+      </w:r>
+    </w:p>
+    <w:p>
+      <w:r>
+        <w:t>Make a table with test cases…</w:t>
+      </w:r>
+    </w:p>
+    <w:p>
+      <w:r>
+        <w:t>These features are categorized in the “Functional requirement” area.</w:t>
+      </w:r>
+    </w:p>
+    <w:p/>
+    <w:p>
+      <w:r>
+        <w:lastRenderedPageBreak/>
+        <w:t>2. Feature Pass/Fail Criteria</w:t>
+      </w:r>
+    </w:p>
+    <w:p>
+      <w:r>
+        <w:t>Any discrepancies identified are classified as one of the three types (or two depending on what we can come up with) which can be seen in the table below:</w:t>
+      </w:r>
+    </w:p>
+    <w:p>
+      <w:r>
+        <w:t xml:space="preserve">Table with </w:t>
+      </w:r>
+      <w:r>
+        <w:t>severity rankings for discrepancies</w:t>
+      </w:r>
+      <w:r>
+        <w:t>…</w:t>
+      </w:r>
+    </w:p>
+    <w:p>
+      <w:r>
+        <w:t>Priority List for errors/bugs:</w:t>
+      </w:r>
+    </w:p>
+    <w:p>
+      <w:r>
+        <w:t>Table with priority list…</w:t>
+      </w:r>
+    </w:p>
+    <w:p/>
+    <w:p/>
     <w:p>
       <w:pPr>
         <w:pStyle w:val="Heading1"/>
@@ -15422,6 +15593,119 @@
     </w:lvl>
   </w:abstractNum>
   <w:abstractNum w:abstractNumId="29" w15:restartNumberingAfterBreak="0">
+    <w:nsid w:val="55DC1351"/>
+    <w:multiLevelType w:val="hybridMultilevel"/>
+    <w:tmpl w:val="8EF4C222"/>
+    <w:lvl w:ilvl="0" w:tplc="04090001">
+      <w:start w:val="1"/>
+      <w:numFmt w:val="bullet"/>
+      <w:lvlText w:val=""/>
+      <w:lvlJc w:val="left"/>
+      <w:pPr>
+        <w:ind w:left="720" w:hanging="360"/>
+      </w:pPr>
+      <w:rPr>
+        <w:rFonts w:ascii="Symbol" w:hAnsi="Symbol" w:hint="default"/>
+      </w:rPr>
+    </w:lvl>
+    <w:lvl w:ilvl="1" w:tplc="04090003" w:tentative="1">
+      <w:start w:val="1"/>
+      <w:numFmt w:val="bullet"/>
+      <w:lvlText w:val="o"/>
+      <w:lvlJc w:val="left"/>
+      <w:pPr>
+        <w:ind w:left="1440" w:hanging="360"/>
+      </w:pPr>
+      <w:rPr>
+        <w:rFonts w:ascii="Courier New" w:hAnsi="Courier New" w:cs="Courier New" w:hint="default"/>
+      </w:rPr>
+    </w:lvl>
+    <w:lvl w:ilvl="2" w:tplc="04090005" w:tentative="1">
+      <w:start w:val="1"/>
+      <w:numFmt w:val="bullet"/>
+      <w:lvlText w:val=""/>
+      <w:lvlJc w:val="left"/>
+      <w:pPr>
+        <w:ind w:left="2160" w:hanging="360"/>
+      </w:pPr>
+      <w:rPr>
+        <w:rFonts w:ascii="Wingdings" w:hAnsi="Wingdings" w:hint="default"/>
+      </w:rPr>
+    </w:lvl>
+    <w:lvl w:ilvl="3" w:tplc="04090001" w:tentative="1">
+      <w:start w:val="1"/>
+      <w:numFmt w:val="bullet"/>
+      <w:lvlText w:val=""/>
+      <w:lvlJc w:val="left"/>
+      <w:pPr>
+        <w:ind w:left="2880" w:hanging="360"/>
+      </w:pPr>
+      <w:rPr>
+        <w:rFonts w:ascii="Symbol" w:hAnsi="Symbol" w:hint="default"/>
+      </w:rPr>
+    </w:lvl>
+    <w:lvl w:ilvl="4" w:tplc="04090003" w:tentative="1">
+      <w:start w:val="1"/>
+      <w:numFmt w:val="bullet"/>
+      <w:lvlText w:val="o"/>
+      <w:lvlJc w:val="left"/>
+      <w:pPr>
+        <w:ind w:left="3600" w:hanging="360"/>
+      </w:pPr>
+      <w:rPr>
+        <w:rFonts w:ascii="Courier New" w:hAnsi="Courier New" w:cs="Courier New" w:hint="default"/>
+      </w:rPr>
+    </w:lvl>
+    <w:lvl w:ilvl="5" w:tplc="04090005" w:tentative="1">
+      <w:start w:val="1"/>
+      <w:numFmt w:val="bullet"/>
+      <w:lvlText w:val=""/>
+      <w:lvlJc w:val="left"/>
+      <w:pPr>
+        <w:ind w:left="4320" w:hanging="360"/>
+      </w:pPr>
+      <w:rPr>
+        <w:rFonts w:ascii="Wingdings" w:hAnsi="Wingdings" w:hint="default"/>
+      </w:rPr>
+    </w:lvl>
+    <w:lvl w:ilvl="6" w:tplc="04090001" w:tentative="1">
+      <w:start w:val="1"/>
+      <w:numFmt w:val="bullet"/>
+      <w:lvlText w:val=""/>
+      <w:lvlJc w:val="left"/>
+      <w:pPr>
+        <w:ind w:left="5040" w:hanging="360"/>
+      </w:pPr>
+      <w:rPr>
+        <w:rFonts w:ascii="Symbol" w:hAnsi="Symbol" w:hint="default"/>
+      </w:rPr>
+    </w:lvl>
+    <w:lvl w:ilvl="7" w:tplc="04090003" w:tentative="1">
+      <w:start w:val="1"/>
+      <w:numFmt w:val="bullet"/>
+      <w:lvlText w:val="o"/>
+      <w:lvlJc w:val="left"/>
+      <w:pPr>
+        <w:ind w:left="5760" w:hanging="360"/>
+      </w:pPr>
+      <w:rPr>
+        <w:rFonts w:ascii="Courier New" w:hAnsi="Courier New" w:cs="Courier New" w:hint="default"/>
+      </w:rPr>
+    </w:lvl>
+    <w:lvl w:ilvl="8" w:tplc="04090005" w:tentative="1">
+      <w:start w:val="1"/>
+      <w:numFmt w:val="bullet"/>
+      <w:lvlText w:val=""/>
+      <w:lvlJc w:val="left"/>
+      <w:pPr>
+        <w:ind w:left="6480" w:hanging="360"/>
+      </w:pPr>
+      <w:rPr>
+        <w:rFonts w:ascii="Wingdings" w:hAnsi="Wingdings" w:hint="default"/>
+      </w:rPr>
+    </w:lvl>
+  </w:abstractNum>
+  <w:abstractNum w:abstractNumId="30" w15:restartNumberingAfterBreak="0">
     <w:nsid w:val="5779778E"/>
     <w:multiLevelType w:val="multilevel"/>
     <w:tmpl w:val="60507B9A"/>
@@ -15510,7 +15794,7 @@
       </w:pPr>
     </w:lvl>
   </w:abstractNum>
-  <w:abstractNum w:abstractNumId="30" w15:restartNumberingAfterBreak="0">
+  <w:abstractNum w:abstractNumId="31" w15:restartNumberingAfterBreak="0">
     <w:nsid w:val="5D6E05B1"/>
     <w:multiLevelType w:val="hybridMultilevel"/>
     <w:tmpl w:val="EDDA43A6"/>
@@ -15623,7 +15907,7 @@
       </w:rPr>
     </w:lvl>
   </w:abstractNum>
-  <w:abstractNum w:abstractNumId="31" w15:restartNumberingAfterBreak="0">
+  <w:abstractNum w:abstractNumId="32" w15:restartNumberingAfterBreak="0">
     <w:nsid w:val="5FD35BFC"/>
     <w:multiLevelType w:val="hybridMultilevel"/>
     <w:tmpl w:val="172C7546"/>
@@ -15736,7 +16020,7 @@
       </w:rPr>
     </w:lvl>
   </w:abstractNum>
-  <w:abstractNum w:abstractNumId="32" w15:restartNumberingAfterBreak="0">
+  <w:abstractNum w:abstractNumId="33" w15:restartNumberingAfterBreak="0">
     <w:nsid w:val="608E7B59"/>
     <w:multiLevelType w:val="hybridMultilevel"/>
     <w:tmpl w:val="4D5E63AE"/>
@@ -15849,7 +16133,7 @@
       </w:rPr>
     </w:lvl>
   </w:abstractNum>
-  <w:abstractNum w:abstractNumId="33" w15:restartNumberingAfterBreak="0">
+  <w:abstractNum w:abstractNumId="34" w15:restartNumberingAfterBreak="0">
     <w:nsid w:val="62576443"/>
     <w:multiLevelType w:val="hybridMultilevel"/>
     <w:tmpl w:val="2FAEA608"/>
@@ -15962,7 +16246,7 @@
       </w:rPr>
     </w:lvl>
   </w:abstractNum>
-  <w:abstractNum w:abstractNumId="34" w15:restartNumberingAfterBreak="0">
+  <w:abstractNum w:abstractNumId="35" w15:restartNumberingAfterBreak="0">
     <w:nsid w:val="687B78AF"/>
     <w:multiLevelType w:val="hybridMultilevel"/>
     <w:tmpl w:val="4BB27924"/>
@@ -16075,7 +16359,7 @@
       </w:rPr>
     </w:lvl>
   </w:abstractNum>
-  <w:abstractNum w:abstractNumId="35" w15:restartNumberingAfterBreak="0">
+  <w:abstractNum w:abstractNumId="36" w15:restartNumberingAfterBreak="0">
     <w:nsid w:val="689A38F3"/>
     <w:multiLevelType w:val="hybridMultilevel"/>
     <w:tmpl w:val="222434DA"/>
@@ -16188,7 +16472,7 @@
       </w:rPr>
     </w:lvl>
   </w:abstractNum>
-  <w:abstractNum w:abstractNumId="36" w15:restartNumberingAfterBreak="0">
+  <w:abstractNum w:abstractNumId="37" w15:restartNumberingAfterBreak="0">
     <w:nsid w:val="69663FAC"/>
     <w:multiLevelType w:val="multilevel"/>
     <w:tmpl w:val="D036418E"/>
@@ -16311,7 +16595,7 @@
       </w:rPr>
     </w:lvl>
   </w:abstractNum>
-  <w:abstractNum w:abstractNumId="37" w15:restartNumberingAfterBreak="0">
+  <w:abstractNum w:abstractNumId="38" w15:restartNumberingAfterBreak="0">
     <w:nsid w:val="6E7F3BB1"/>
     <w:multiLevelType w:val="hybridMultilevel"/>
     <w:tmpl w:val="5C64F9F2"/>
@@ -16424,7 +16708,7 @@
       </w:rPr>
     </w:lvl>
   </w:abstractNum>
-  <w:abstractNum w:abstractNumId="38" w15:restartNumberingAfterBreak="0">
+  <w:abstractNum w:abstractNumId="39" w15:restartNumberingAfterBreak="0">
     <w:nsid w:val="73E90F5B"/>
     <w:multiLevelType w:val="multilevel"/>
     <w:tmpl w:val="D036418E"/>
@@ -16547,7 +16831,7 @@
       </w:rPr>
     </w:lvl>
   </w:abstractNum>
-  <w:abstractNum w:abstractNumId="39" w15:restartNumberingAfterBreak="0">
+  <w:abstractNum w:abstractNumId="40" w15:restartNumberingAfterBreak="0">
     <w:nsid w:val="740D6CF9"/>
     <w:multiLevelType w:val="hybridMultilevel"/>
     <w:tmpl w:val="A7E6C468"/>
@@ -16660,7 +16944,7 @@
       </w:rPr>
     </w:lvl>
   </w:abstractNum>
-  <w:abstractNum w:abstractNumId="40" w15:restartNumberingAfterBreak="0">
+  <w:abstractNum w:abstractNumId="41" w15:restartNumberingAfterBreak="0">
     <w:nsid w:val="759D4C23"/>
     <w:multiLevelType w:val="hybridMultilevel"/>
     <w:tmpl w:val="34E81636"/>
@@ -16746,7 +17030,7 @@
       </w:pPr>
     </w:lvl>
   </w:abstractNum>
-  <w:abstractNum w:abstractNumId="41" w15:restartNumberingAfterBreak="0">
+  <w:abstractNum w:abstractNumId="42" w15:restartNumberingAfterBreak="0">
     <w:nsid w:val="79F33F05"/>
     <w:multiLevelType w:val="multilevel"/>
     <w:tmpl w:val="D2327BFA"/>
@@ -16867,7 +17151,7 @@
       </w:rPr>
     </w:lvl>
   </w:abstractNum>
-  <w:abstractNum w:abstractNumId="42" w15:restartNumberingAfterBreak="0">
+  <w:abstractNum w:abstractNumId="43" w15:restartNumberingAfterBreak="0">
     <w:nsid w:val="79FB769E"/>
     <w:multiLevelType w:val="multilevel"/>
     <w:tmpl w:val="AE1049EE"/>
@@ -16956,7 +17240,7 @@
       </w:pPr>
     </w:lvl>
   </w:abstractNum>
-  <w:abstractNum w:abstractNumId="43" w15:restartNumberingAfterBreak="0">
+  <w:abstractNum w:abstractNumId="44" w15:restartNumberingAfterBreak="0">
     <w:nsid w:val="7D520826"/>
     <w:multiLevelType w:val="hybridMultilevel"/>
     <w:tmpl w:val="878ED624"/>
@@ -17070,16 +17354,16 @@
     </w:lvl>
   </w:abstractNum>
   <w:num w:numId="1">
-    <w:abstractNumId w:val="41"/>
+    <w:abstractNumId w:val="42"/>
   </w:num>
   <w:num w:numId="2">
     <w:abstractNumId w:val="2"/>
   </w:num>
   <w:num w:numId="3">
-    <w:abstractNumId w:val="36"/>
+    <w:abstractNumId w:val="37"/>
   </w:num>
   <w:num w:numId="4">
-    <w:abstractNumId w:val="38"/>
+    <w:abstractNumId w:val="39"/>
   </w:num>
   <w:num w:numId="5">
     <w:abstractNumId w:val="4"/>
@@ -17091,10 +17375,10 @@
     <w:abstractNumId w:val="6"/>
   </w:num>
   <w:num w:numId="8">
-    <w:abstractNumId w:val="42"/>
+    <w:abstractNumId w:val="43"/>
   </w:num>
   <w:num w:numId="9">
-    <w:abstractNumId w:val="29"/>
+    <w:abstractNumId w:val="30"/>
   </w:num>
   <w:num w:numId="10">
     <w:abstractNumId w:val="14"/>
@@ -17106,7 +17390,7 @@
     <w:abstractNumId w:val="25"/>
   </w:num>
   <w:num w:numId="13">
-    <w:abstractNumId w:val="35"/>
+    <w:abstractNumId w:val="36"/>
   </w:num>
   <w:num w:numId="14">
     <w:abstractNumId w:val="1"/>
@@ -17115,7 +17399,7 @@
     <w:abstractNumId w:val="27"/>
   </w:num>
   <w:num w:numId="16">
-    <w:abstractNumId w:val="37"/>
+    <w:abstractNumId w:val="38"/>
   </w:num>
   <w:num w:numId="17">
     <w:abstractNumId w:val="13"/>
@@ -17133,7 +17417,7 @@
     <w:abstractNumId w:val="21"/>
   </w:num>
   <w:num w:numId="22">
-    <w:abstractNumId w:val="40"/>
+    <w:abstractNumId w:val="41"/>
   </w:num>
   <w:num w:numId="23">
     <w:abstractNumId w:val="19"/>
@@ -17142,16 +17426,16 @@
     <w:abstractNumId w:val="24"/>
   </w:num>
   <w:num w:numId="25">
-    <w:abstractNumId w:val="33"/>
+    <w:abstractNumId w:val="34"/>
   </w:num>
   <w:num w:numId="26">
     <w:abstractNumId w:val="11"/>
   </w:num>
   <w:num w:numId="27">
-    <w:abstractNumId w:val="34"/>
+    <w:abstractNumId w:val="35"/>
   </w:num>
   <w:num w:numId="28">
-    <w:abstractNumId w:val="32"/>
+    <w:abstractNumId w:val="33"/>
   </w:num>
   <w:num w:numId="29">
     <w:abstractNumId w:val="8"/>
@@ -17169,7 +17453,7 @@
     <w:abstractNumId w:val="10"/>
   </w:num>
   <w:num w:numId="34">
-    <w:abstractNumId w:val="43"/>
+    <w:abstractNumId w:val="44"/>
   </w:num>
   <w:num w:numId="35">
     <w:abstractNumId w:val="28"/>
@@ -17181,10 +17465,10 @@
     <w:abstractNumId w:val="15"/>
   </w:num>
   <w:num w:numId="38">
-    <w:abstractNumId w:val="30"/>
+    <w:abstractNumId w:val="31"/>
   </w:num>
   <w:num w:numId="39">
-    <w:abstractNumId w:val="31"/>
+    <w:abstractNumId w:val="32"/>
   </w:num>
   <w:num w:numId="40">
     <w:abstractNumId w:val="20"/>
@@ -17196,10 +17480,13 @@
     <w:abstractNumId w:val="22"/>
   </w:num>
   <w:num w:numId="43">
-    <w:abstractNumId w:val="39"/>
+    <w:abstractNumId w:val="40"/>
   </w:num>
   <w:num w:numId="44">
     <w:abstractNumId w:val="17"/>
+  </w:num>
+  <w:num w:numId="45">
+    <w:abstractNumId w:val="29"/>
   </w:num>
 </w:numbering>
 </file>
@@ -18904,7 +19191,7 @@
 </file>
 
 <file path=customXml/itemProps1.xml><?xml version="1.0" encoding="utf-8"?>
-<ds:datastoreItem xmlns:ds="http://schemas.openxmlformats.org/officeDocument/2006/customXml" ds:itemID="{9CF42E50-5A67-4863-90C1-755C7B4FC4DB}">
+<ds:datastoreItem xmlns:ds="http://schemas.openxmlformats.org/officeDocument/2006/customXml" ds:itemID="{93E59674-FC3F-4FED-A463-BF7D4435F820}">
   <ds:schemaRefs>
     <ds:schemaRef ds:uri="http://schemas.openxmlformats.org/officeDocument/2006/bibliography"/>
   </ds:schemaRefs>

</xml_diff>

<commit_message>
Small updates to Project Report
</commit_message>
<xml_diff>
--- a/Bachelor Project Report.docx
+++ b/Bachelor Project Report.docx
@@ -94,7 +94,21 @@
           <w:rFonts w:ascii="Times New Roman" w:hAnsi="Times New Roman" w:cs="Times New Roman"/>
           <w:sz w:val="24"/>
         </w:rPr>
-        <w:t>Here is a rich picture that describes the idea of the project and the direction of the it’s workflow.</w:t>
+        <w:t xml:space="preserve">Here is a rich picture that describes the idea of the </w:t>
+      </w:r>
+      <w:r>
+        <w:rPr>
+          <w:rFonts w:ascii="Times New Roman" w:hAnsi="Times New Roman" w:cs="Times New Roman"/>
+          <w:sz w:val="24"/>
+        </w:rPr>
+        <w:t>project and the direction of  its</w:t>
+      </w:r>
+      <w:r>
+        <w:rPr>
+          <w:rFonts w:ascii="Times New Roman" w:hAnsi="Times New Roman" w:cs="Times New Roman"/>
+          <w:sz w:val="24"/>
+        </w:rPr>
+        <w:t xml:space="preserve"> workflow.</w:t>
       </w:r>
     </w:p>
     <w:p>
@@ -232,7 +246,21 @@
           <w:rFonts w:ascii="Times New Roman" w:hAnsi="Times New Roman" w:cs="Times New Roman"/>
           <w:sz w:val="24"/>
         </w:rPr>
-        <w:t xml:space="preserve">Imagine yourself again at home. You are cooking in the kitchen, but this time it not 4 o’clock yet, so the meal preparations are in full swing. Vegetables are flying left and right, a pot of water is happily sitting on the stove, both the table and the counter are covered in plates, cutlery and kitchen towels, but everything is in its place. Suddenly you remember that earlier, when you were driving home, they put your favorite song on the radio but you didn’t get to listen to it to the end, so you want to listen now. The laptop is in the living room, surely you could just search </w:t>
+        <w:t xml:space="preserve">Imagine yourself again at home. You are cooking in the kitchen, but this time it not 4 o’clock yet, so the meal preparations are in full swing. Vegetables are flying left and right, a pot of water is happily sitting on the stove, both the table and the counter are covered in plates, </w:t>
+      </w:r>
+      <w:r>
+        <w:rPr>
+          <w:rFonts w:ascii="Times New Roman" w:hAnsi="Times New Roman" w:cs="Times New Roman"/>
+          <w:sz w:val="24"/>
+        </w:rPr>
+        <w:t>cutlery,</w:t>
+      </w:r>
+      <w:r>
+        <w:rPr>
+          <w:rFonts w:ascii="Times New Roman" w:hAnsi="Times New Roman" w:cs="Times New Roman"/>
+          <w:sz w:val="24"/>
+        </w:rPr>
+        <w:t xml:space="preserve"> and kitchen towels, but everything is in its place. Suddenly you remember that earlier, when you were driving home, they put your favorite song on the radio but you didn’t get to listen to it to the end, so you want to listen now. The laptop is in the living room, surely you could just search </w:t>
       </w:r>
       <w:r>
         <w:rPr>
@@ -3213,15 +3241,103 @@
           <w:sz w:val="24"/>
           <w:szCs w:val="24"/>
         </w:rPr>
-        <w:t xml:space="preserve">Use Case. Simply just giving the user the possibilty to search and autoplay </w:t>
-      </w:r>
-      <w:r>
-        <w:rPr>
-          <w:rFonts w:ascii="Times New Roman" w:hAnsi="Times New Roman" w:cs="Times New Roman"/>
-          <w:sz w:val="24"/>
-          <w:szCs w:val="24"/>
-        </w:rPr>
-        <w:t>a YouTube video contrained him from manipulating the output. Thus, this Sub Use Case was made in order to give the user the possibilty of choosing when to Stop/Play/Pause, etc by using new voice over commands.</w:t>
+        <w:t xml:space="preserve">Use Case. Simply just giving the user the </w:t>
+      </w:r>
+      <w:r>
+        <w:rPr>
+          <w:rFonts w:ascii="Times New Roman" w:hAnsi="Times New Roman" w:cs="Times New Roman"/>
+          <w:sz w:val="24"/>
+          <w:szCs w:val="24"/>
+        </w:rPr>
+        <w:t>possibility</w:t>
+      </w:r>
+      <w:r>
+        <w:rPr>
+          <w:rFonts w:ascii="Times New Roman" w:hAnsi="Times New Roman" w:cs="Times New Roman"/>
+          <w:sz w:val="24"/>
+          <w:szCs w:val="24"/>
+        </w:rPr>
+        <w:t xml:space="preserve"> to search and </w:t>
+      </w:r>
+      <w:r>
+        <w:rPr>
+          <w:rFonts w:ascii="Times New Roman" w:hAnsi="Times New Roman" w:cs="Times New Roman"/>
+          <w:sz w:val="24"/>
+          <w:szCs w:val="24"/>
+        </w:rPr>
+        <w:t>auto play</w:t>
+      </w:r>
+      <w:r>
+        <w:rPr>
+          <w:rFonts w:ascii="Times New Roman" w:hAnsi="Times New Roman" w:cs="Times New Roman"/>
+          <w:sz w:val="24"/>
+          <w:szCs w:val="24"/>
+        </w:rPr>
+        <w:t xml:space="preserve"> </w:t>
+      </w:r>
+      <w:r>
+        <w:rPr>
+          <w:rFonts w:ascii="Times New Roman" w:hAnsi="Times New Roman" w:cs="Times New Roman"/>
+          <w:sz w:val="24"/>
+          <w:szCs w:val="24"/>
+        </w:rPr>
+        <w:t xml:space="preserve">a YouTube video </w:t>
+      </w:r>
+      <w:r>
+        <w:rPr>
+          <w:rFonts w:ascii="Times New Roman" w:hAnsi="Times New Roman" w:cs="Times New Roman"/>
+          <w:sz w:val="24"/>
+          <w:szCs w:val="24"/>
+        </w:rPr>
+        <w:t xml:space="preserve">felt like </w:t>
+      </w:r>
+      <w:r>
+        <w:rPr>
+          <w:rFonts w:ascii="Times New Roman" w:hAnsi="Times New Roman" w:cs="Times New Roman"/>
+          <w:sz w:val="24"/>
+          <w:szCs w:val="24"/>
+        </w:rPr>
+        <w:t>constrained</w:t>
+      </w:r>
+      <w:r>
+        <w:rPr>
+          <w:rFonts w:ascii="Times New Roman" w:hAnsi="Times New Roman" w:cs="Times New Roman"/>
+          <w:sz w:val="24"/>
+          <w:szCs w:val="24"/>
+        </w:rPr>
+        <w:t xml:space="preserve"> him from manipulating the output. Thus, this Sub Use Case was made </w:t>
+      </w:r>
+      <w:r>
+        <w:rPr>
+          <w:rFonts w:ascii="Times New Roman" w:hAnsi="Times New Roman" w:cs="Times New Roman"/>
+          <w:sz w:val="24"/>
+          <w:szCs w:val="24"/>
+        </w:rPr>
+        <w:t>to</w:t>
+      </w:r>
+      <w:r>
+        <w:rPr>
+          <w:rFonts w:ascii="Times New Roman" w:hAnsi="Times New Roman" w:cs="Times New Roman"/>
+          <w:sz w:val="24"/>
+          <w:szCs w:val="24"/>
+        </w:rPr>
+        <w:t xml:space="preserve"> give the user the </w:t>
+      </w:r>
+      <w:r>
+        <w:rPr>
+          <w:rFonts w:ascii="Times New Roman" w:hAnsi="Times New Roman" w:cs="Times New Roman"/>
+          <w:sz w:val="24"/>
+          <w:szCs w:val="24"/>
+        </w:rPr>
+        <w:t>possibility</w:t>
+      </w:r>
+      <w:r>
+        <w:rPr>
+          <w:rFonts w:ascii="Times New Roman" w:hAnsi="Times New Roman" w:cs="Times New Roman"/>
+          <w:sz w:val="24"/>
+          <w:szCs w:val="24"/>
+        </w:rPr>
+        <w:t xml:space="preserve"> of choosing when to Stop/Play/Pause, etc by using new voice over commands.</w:t>
       </w:r>
       <w:r>
         <w:rPr>
@@ -11901,6 +12017,9 @@
       <w:r>
         <w:t>Rares</w:t>
       </w:r>
+      <w:r>
+        <w:t>…</w:t>
+      </w:r>
     </w:p>
     <w:p>
       <w:pPr>
@@ -11910,7 +12029,11 @@
         <w:t>3.1.6. Application structure</w:t>
       </w:r>
     </w:p>
-    <w:p/>
+    <w:p>
+      <w:r>
+        <w:t>Pavel…</w:t>
+      </w:r>
+    </w:p>
     <w:p>
       <w:pPr>
         <w:pStyle w:val="Heading1"/>
@@ -12149,12 +12272,26 @@
     </w:p>
     <w:p>
       <w:r>
-        <w:t>In this document, the requirements from the Analysis chapter of the project are analyzed and written down.</w:t>
-      </w:r>
-    </w:p>
-    <w:p>
-      <w:r>
-        <w:t>To ensure that there are no misunderstandings the following sentences are presented below:</w:t>
+        <w:t xml:space="preserve">In this document, the requirements from the Analysis chapter of the project are analyzed and </w:t>
+      </w:r>
+      <w:r>
+        <w:t xml:space="preserve">tests are conducted to ensure whether the software passes or fails in terms of its </w:t>
+      </w:r>
+      <w:r>
+        <w:t>functionality.</w:t>
+      </w:r>
+      <w:bookmarkStart w:id="7" w:name="_GoBack"/>
+      <w:bookmarkEnd w:id="7"/>
+    </w:p>
+    <w:p>
+      <w:r>
+        <w:t>To ensure that there are no misunderstandings</w:t>
+      </w:r>
+      <w:r>
+        <w:t xml:space="preserve"> regarding the scope of this “Testing” chapter t</w:t>
+      </w:r>
+      <w:r>
+        <w:t>he following sentences are presented below:</w:t>
       </w:r>
     </w:p>
     <w:p>
@@ -12211,65 +12348,167 @@
         <w:t>Specific functionality and features of the project</w:t>
       </w:r>
       <w:r>
-        <w:t xml:space="preserve"> to be tested can be seen in the Requirement Traceability Matrix which can be seen at the end of the testing chapter. Each requirement in the RTM is linked is associated with a test case so that testing can be done </w:t>
+        <w:t xml:space="preserve"> to be tested can be seen in the Requirement Traceability Matrix which </w:t>
+      </w:r>
+      <w:r>
+        <w:t>is placed</w:t>
+      </w:r>
+      <w:r>
+        <w:t xml:space="preserve"> at the end of the testing chapter</w:t>
+      </w:r>
+      <w:r>
+        <w:t xml:space="preserve"> to better reflect </w:t>
+      </w:r>
+      <w:r>
+        <w:t>the results</w:t>
+      </w:r>
+      <w:r>
+        <w:t xml:space="preserve">. Each requirement in the RTM is linked </w:t>
+      </w:r>
+      <w:r>
+        <w:t xml:space="preserve">to </w:t>
+      </w:r>
+      <w:r>
+        <w:t xml:space="preserve">a test case so that testing can be done </w:t>
       </w:r>
       <w:r>
         <w:t>for each requirement.</w:t>
       </w:r>
       <w:r>
         <w:br/>
-        <w:t>Further more</w:t>
-      </w:r>
-      <w:bookmarkStart w:id="7" w:name="_GoBack"/>
-      <w:bookmarkEnd w:id="7"/>
-      <w:r>
-        <w:t xml:space="preserve"> </w:t>
-      </w:r>
-    </w:p>
-    <w:p>
-      <w:r>
-        <w:t>Make a table with test cases…</w:t>
-      </w:r>
-    </w:p>
-    <w:p>
-      <w:r>
-        <w:t>These features are categorized in the “Functional requirement” area.</w:t>
+        <w:t>Further</w:t>
+      </w:r>
+      <w:r>
+        <w:t>more</w:t>
+      </w:r>
+      <w:r>
+        <w:t xml:space="preserve"> this</w:t>
+      </w:r>
+      <w:r>
+        <w:t xml:space="preserve"> RTM</w:t>
+      </w:r>
+      <w:r>
+        <w:t xml:space="preserve"> will have a </w:t>
+      </w:r>
+      <w:r>
+        <w:t xml:space="preserve">Bug/Error </w:t>
+      </w:r>
+      <w:r>
+        <w:t>ID associated</w:t>
+      </w:r>
+      <w:r>
+        <w:t xml:space="preserve"> to these test cases. </w:t>
+      </w:r>
+    </w:p>
+    <w:p>
+      <w:r>
+        <w:t>Bug/Error ID Table:</w:t>
       </w:r>
     </w:p>
     <w:p/>
+    <w:p/>
     <w:p>
       <w:r>
         <w:lastRenderedPageBreak/>
-        <w:t>2. Feature Pass/Fail Criteria</w:t>
-      </w:r>
-    </w:p>
-    <w:p>
-      <w:r>
-        <w:t>Any discrepancies identified are classified as one of the three types (or two depending on what we can come up with) which can be seen in the table below:</w:t>
-      </w:r>
-    </w:p>
-    <w:p>
-      <w:r>
-        <w:t xml:space="preserve">Table with </w:t>
-      </w:r>
-      <w:r>
-        <w:t>severity rankings for discrepancies</w:t>
-      </w:r>
-      <w:r>
-        <w:t>…</w:t>
-      </w:r>
-    </w:p>
-    <w:p>
-      <w:r>
-        <w:t>Priority List for errors/bugs:</w:t>
-      </w:r>
-    </w:p>
-    <w:p>
-      <w:r>
-        <w:t>Table with priority list…</w:t>
+        <w:t>2. Test Specifications and Procedures</w:t>
+      </w:r>
+    </w:p>
+    <w:p>
+      <w:r>
+        <w:t xml:space="preserve">The input specifications for these test cases can be seen </w:t>
+      </w:r>
+      <w:r>
+        <w:t xml:space="preserve">in the </w:t>
+      </w:r>
+      <w:r>
+        <w:t>“</w:t>
+      </w:r>
+      <w:r>
+        <w:t>Input Action</w:t>
+      </w:r>
+      <w:r>
+        <w:t>”</w:t>
+      </w:r>
+      <w:r>
+        <w:t xml:space="preserve"> column. In the </w:t>
+      </w:r>
+      <w:r>
+        <w:t>“</w:t>
+      </w:r>
+      <w:r>
+        <w:t>Expect Results</w:t>
+      </w:r>
+      <w:r>
+        <w:t>”</w:t>
+      </w:r>
+      <w:r>
+        <w:t xml:space="preserve"> you will find the expected outputs give each input.</w:t>
+      </w:r>
+      <w:r>
+        <w:t xml:space="preserve"> In the “Observed results” column the result will be dictated by a Success or Failure given if the input succeeds or not. Last is the “Pass/Fail” column which will be completely influenced by the outcome of its previous column.</w:t>
+      </w:r>
+    </w:p>
+    <w:p>
+      <w:r>
+        <w:t xml:space="preserve">Test Name: Test Case 1: </w:t>
+      </w:r>
+      <w:r>
+        <w:br/>
+        <w:t>Description:</w:t>
+      </w:r>
+      <w:r>
+        <w:br/>
+        <w:t xml:space="preserve">Requirements:  </w:t>
+      </w:r>
+      <w:r>
+        <w:br/>
+        <w:t>Prerequisites:</w:t>
+      </w:r>
+      <w:r>
+        <w:br/>
+        <w:t>Setup:</w:t>
+      </w:r>
+    </w:p>
+    <w:p>
+      <w:r>
+        <w:t xml:space="preserve">A table with Steps just like in the </w:t>
+      </w:r>
+      <w:r>
+        <w:t>document from Andi.</w:t>
+      </w:r>
+    </w:p>
+    <w:p>
+      <w:r>
+        <w:t>Test Name: Test Case 2:</w:t>
+      </w:r>
+      <w:r>
+        <w:br/>
+        <w:t>Description:</w:t>
+      </w:r>
+      <w:r>
+        <w:br/>
+        <w:t xml:space="preserve">Requirements:  </w:t>
+      </w:r>
+      <w:r>
+        <w:br/>
+        <w:t>Prerequisites:</w:t>
+      </w:r>
+      <w:r>
+        <w:br/>
+        <w:t>Setup:</w:t>
+      </w:r>
+    </w:p>
+    <w:p>
+      <w:r>
+        <w:t>A table with Steps just like in the document from Andi.</w:t>
       </w:r>
     </w:p>
     <w:p/>
+    <w:p>
+      <w:r>
+        <w:br/>
+      </w:r>
+    </w:p>
     <w:p/>
     <w:p>
       <w:pPr>
@@ -19191,7 +19430,7 @@
 </file>
 
 <file path=customXml/itemProps1.xml><?xml version="1.0" encoding="utf-8"?>
-<ds:datastoreItem xmlns:ds="http://schemas.openxmlformats.org/officeDocument/2006/customXml" ds:itemID="{93E59674-FC3F-4FED-A463-BF7D4435F820}">
+<ds:datastoreItem xmlns:ds="http://schemas.openxmlformats.org/officeDocument/2006/customXml" ds:itemID="{96AFC37E-F86B-4B83-A34F-B9B0216FBF61}">
   <ds:schemaRefs>
     <ds:schemaRef ds:uri="http://schemas.openxmlformats.org/officeDocument/2006/bibliography"/>
   </ds:schemaRefs>

</xml_diff>

<commit_message>
Updates to the Project Report: Use cases
</commit_message>
<xml_diff>
--- a/Bachelor Project Report.docx
+++ b/Bachelor Project Report.docx
@@ -101,7 +101,16 @@
           <w:rFonts w:ascii="Times New Roman" w:hAnsi="Times New Roman" w:cs="Times New Roman"/>
           <w:sz w:val="24"/>
         </w:rPr>
-        <w:t>project and the direction of  its</w:t>
+        <w:t xml:space="preserve">project and the direction of </w:t>
+      </w:r>
+      <w:bookmarkStart w:id="0" w:name="_GoBack"/>
+      <w:bookmarkEnd w:id="0"/>
+      <w:r>
+        <w:rPr>
+          <w:rFonts w:ascii="Times New Roman" w:hAnsi="Times New Roman" w:cs="Times New Roman"/>
+          <w:sz w:val="24"/>
+        </w:rPr>
+        <w:t>its</w:t>
       </w:r>
       <w:r>
         <w:rPr>
@@ -310,7 +319,7 @@
           <w:szCs w:val="24"/>
         </w:rPr>
       </w:pPr>
-      <w:bookmarkStart w:id="0" w:name="_Toc469609033"/>
+      <w:bookmarkStart w:id="1" w:name="_Toc469609033"/>
       <w:r>
         <w:rPr>
           <w:rFonts w:ascii="Times New Roman" w:hAnsi="Times New Roman" w:cs="Times New Roman"/>
@@ -332,7 +341,7 @@
         </w:rPr>
         <w:t>Analysis</w:t>
       </w:r>
-      <w:bookmarkEnd w:id="0"/>
+      <w:bookmarkEnd w:id="1"/>
     </w:p>
     <w:p>
       <w:pPr>
@@ -491,7 +500,7 @@
           <w:sz w:val="28"/>
         </w:rPr>
       </w:pPr>
-      <w:bookmarkStart w:id="1" w:name="_Toc469609034"/>
+      <w:bookmarkStart w:id="2" w:name="_Toc469609034"/>
       <w:r>
         <w:rPr>
           <w:rFonts w:ascii="Times New Roman" w:hAnsi="Times New Roman" w:cs="Times New Roman"/>
@@ -499,7 +508,7 @@
         </w:rPr>
         <w:t>Requirements</w:t>
       </w:r>
-      <w:bookmarkEnd w:id="1"/>
+      <w:bookmarkEnd w:id="2"/>
     </w:p>
     <w:p>
       <w:pPr>
@@ -596,7 +605,7 @@
           <w:sz w:val="28"/>
         </w:rPr>
       </w:pPr>
-      <w:bookmarkStart w:id="2" w:name="_Toc469609035"/>
+      <w:bookmarkStart w:id="3" w:name="_Toc469609035"/>
       <w:r>
         <w:rPr>
           <w:rFonts w:ascii="Times New Roman" w:hAnsi="Times New Roman" w:cs="Times New Roman"/>
@@ -604,7 +613,7 @@
         </w:rPr>
         <w:t>Functional requirements</w:t>
       </w:r>
-      <w:bookmarkEnd w:id="2"/>
+      <w:bookmarkEnd w:id="3"/>
     </w:p>
     <w:p>
       <w:pPr>
@@ -905,7 +914,7 @@
           <w:sz w:val="28"/>
         </w:rPr>
       </w:pPr>
-      <w:bookmarkStart w:id="3" w:name="_Toc469609036"/>
+      <w:bookmarkStart w:id="4" w:name="_Toc469609036"/>
       <w:r>
         <w:rPr>
           <w:rFonts w:ascii="Times New Roman" w:hAnsi="Times New Roman" w:cs="Times New Roman"/>
@@ -913,7 +922,7 @@
         </w:rPr>
         <w:t>Non-functional requirements</w:t>
       </w:r>
-      <w:bookmarkEnd w:id="3"/>
+      <w:bookmarkEnd w:id="4"/>
     </w:p>
     <w:p>
       <w:pPr>
@@ -1179,44 +1188,68 @@
     </w:p>
     <w:p>
       <w:pPr>
-        <w:rPr>
-          <w:rFonts w:ascii="Times New Roman" w:hAnsi="Times New Roman" w:cs="Times New Roman"/>
-          <w:sz w:val="24"/>
-          <w:szCs w:val="24"/>
-        </w:rPr>
-      </w:pPr>
-    </w:p>
-    <w:p>
-      <w:pPr>
-        <w:rPr>
-          <w:rFonts w:ascii="Times New Roman" w:hAnsi="Times New Roman" w:cs="Times New Roman"/>
-          <w:sz w:val="24"/>
-          <w:szCs w:val="24"/>
-        </w:rPr>
-      </w:pPr>
-      <w:r>
-        <w:rPr>
-          <w:rFonts w:ascii="Times New Roman" w:hAnsi="Times New Roman" w:cs="Times New Roman"/>
-          <w:sz w:val="24"/>
-          <w:szCs w:val="24"/>
-        </w:rPr>
-        <w:t>!!!</w:t>
-      </w:r>
-      <w:r>
-        <w:rPr>
-          <w:rFonts w:ascii="Times New Roman" w:hAnsi="Times New Roman" w:cs="Times New Roman"/>
-          <w:sz w:val="24"/>
-          <w:szCs w:val="24"/>
-        </w:rPr>
-        <w:t>Image here with a full</w:t>
-      </w:r>
-      <w:r>
-        <w:rPr>
-          <w:rFonts w:ascii="Times New Roman" w:hAnsi="Times New Roman" w:cs="Times New Roman"/>
-          <w:sz w:val="24"/>
-          <w:szCs w:val="24"/>
-        </w:rPr>
-        <w:t xml:space="preserve"> functionality Use Case Diagram!!!</w:t>
+        <w:jc w:val="center"/>
+        <w:rPr>
+          <w:rFonts w:ascii="Times New Roman" w:hAnsi="Times New Roman" w:cs="Times New Roman"/>
+          <w:sz w:val="24"/>
+          <w:szCs w:val="24"/>
+        </w:rPr>
+      </w:pPr>
+      <w:r>
+        <w:rPr>
+          <w:rFonts w:ascii="Times New Roman" w:hAnsi="Times New Roman" w:cs="Times New Roman"/>
+          <w:noProof/>
+          <w:sz w:val="24"/>
+          <w:szCs w:val="24"/>
+        </w:rPr>
+        <w:drawing>
+          <wp:inline distT="0" distB="0" distL="0" distR="0">
+            <wp:extent cx="4610100" cy="3914515"/>
+            <wp:effectExtent l="0" t="0" r="0" b="0"/>
+            <wp:docPr id="8" name="Picture 8" descr="C:\Users\clept\AppData\Local\Microsoft\Windows\INetCache\Content.Word\Full system Use Case Diagram.png"/>
+            <wp:cNvGraphicFramePr>
+              <a:graphicFrameLocks xmlns:a="http://schemas.openxmlformats.org/drawingml/2006/main" noChangeAspect="1"/>
+            </wp:cNvGraphicFramePr>
+            <a:graphic xmlns:a="http://schemas.openxmlformats.org/drawingml/2006/main">
+              <a:graphicData uri="http://schemas.openxmlformats.org/drawingml/2006/picture">
+                <pic:pic xmlns:pic="http://schemas.openxmlformats.org/drawingml/2006/picture">
+                  <pic:nvPicPr>
+                    <pic:cNvPr id="0" name="Picture 2" descr="C:\Users\clept\AppData\Local\Microsoft\Windows\INetCache\Content.Word\Full system Use Case Diagram.png"/>
+                    <pic:cNvPicPr>
+                      <a:picLocks noChangeAspect="1" noChangeArrowheads="1"/>
+                    </pic:cNvPicPr>
+                  </pic:nvPicPr>
+                  <pic:blipFill>
+                    <a:blip r:embed="rId10" cstate="print">
+                      <a:extLst>
+                        <a:ext uri="{28A0092B-C50C-407E-A947-70E740481C1C}">
+                          <a14:useLocalDpi xmlns:a14="http://schemas.microsoft.com/office/drawing/2010/main" val="0"/>
+                        </a:ext>
+                      </a:extLst>
+                    </a:blip>
+                    <a:srcRect/>
+                    <a:stretch>
+                      <a:fillRect/>
+                    </a:stretch>
+                  </pic:blipFill>
+                  <pic:spPr bwMode="auto">
+                    <a:xfrm>
+                      <a:off x="0" y="0"/>
+                      <a:ext cx="4614430" cy="3918191"/>
+                    </a:xfrm>
+                    <a:prstGeom prst="rect">
+                      <a:avLst/>
+                    </a:prstGeom>
+                    <a:noFill/>
+                    <a:ln>
+                      <a:noFill/>
+                    </a:ln>
+                  </pic:spPr>
+                </pic:pic>
+              </a:graphicData>
+            </a:graphic>
+          </wp:inline>
+        </w:drawing>
       </w:r>
     </w:p>
     <w:p>
@@ -1239,15 +1272,192 @@
           <w:sz w:val="24"/>
           <w:szCs w:val="24"/>
         </w:rPr>
-        <w:t>The Use Case Descriptions represent the following content.</w:t>
-      </w:r>
-      <w:r>
-        <w:rPr>
-          <w:rFonts w:ascii="Times New Roman" w:hAnsi="Times New Roman" w:cs="Times New Roman"/>
-          <w:sz w:val="24"/>
-          <w:szCs w:val="24"/>
-        </w:rPr>
-        <w:t xml:space="preserve"> Only two of the most important use cases will be presented here. The first Use Case will concern the speech conversion to text and then to a command, as the second focuses on the usage of this speech command to see a YouTube Video. The other Use Cases as well as their descriptions can be found in Appendix C – Diagrams and Descriptions. </w:t>
+        <w:t xml:space="preserve">The Use Case Descriptions </w:t>
+      </w:r>
+      <w:r>
+        <w:rPr>
+          <w:rFonts w:ascii="Times New Roman" w:hAnsi="Times New Roman" w:cs="Times New Roman"/>
+          <w:sz w:val="24"/>
+          <w:szCs w:val="24"/>
+        </w:rPr>
+        <w:t xml:space="preserve">are </w:t>
+      </w:r>
+      <w:r>
+        <w:rPr>
+          <w:rFonts w:ascii="Times New Roman" w:hAnsi="Times New Roman" w:cs="Times New Roman"/>
+          <w:sz w:val="24"/>
+          <w:szCs w:val="24"/>
+        </w:rPr>
+        <w:t>present</w:t>
+      </w:r>
+      <w:r>
+        <w:rPr>
+          <w:rFonts w:ascii="Times New Roman" w:hAnsi="Times New Roman" w:cs="Times New Roman"/>
+          <w:sz w:val="24"/>
+          <w:szCs w:val="24"/>
+        </w:rPr>
+        <w:t>ed in the following content,</w:t>
+      </w:r>
+      <w:r>
+        <w:rPr>
+          <w:rFonts w:ascii="Times New Roman" w:hAnsi="Times New Roman" w:cs="Times New Roman"/>
+          <w:sz w:val="24"/>
+          <w:szCs w:val="24"/>
+        </w:rPr>
+        <w:t xml:space="preserve"> </w:t>
+      </w:r>
+      <w:r>
+        <w:rPr>
+          <w:rFonts w:ascii="Times New Roman" w:hAnsi="Times New Roman" w:cs="Times New Roman"/>
+          <w:sz w:val="24"/>
+          <w:szCs w:val="24"/>
+        </w:rPr>
+        <w:t>but only</w:t>
+      </w:r>
+      <w:r>
+        <w:rPr>
+          <w:rFonts w:ascii="Times New Roman" w:hAnsi="Times New Roman" w:cs="Times New Roman"/>
+          <w:sz w:val="24"/>
+          <w:szCs w:val="24"/>
+        </w:rPr>
+        <w:t xml:space="preserve"> </w:t>
+      </w:r>
+      <w:r>
+        <w:rPr>
+          <w:rFonts w:ascii="Times New Roman" w:hAnsi="Times New Roman" w:cs="Times New Roman"/>
+          <w:sz w:val="24"/>
+          <w:szCs w:val="24"/>
+        </w:rPr>
+        <w:t>three</w:t>
+      </w:r>
+      <w:r>
+        <w:rPr>
+          <w:rFonts w:ascii="Times New Roman" w:hAnsi="Times New Roman" w:cs="Times New Roman"/>
+          <w:sz w:val="24"/>
+          <w:szCs w:val="24"/>
+        </w:rPr>
+        <w:t xml:space="preserve"> of the most important </w:t>
+      </w:r>
+      <w:r>
+        <w:rPr>
+          <w:rFonts w:ascii="Times New Roman" w:hAnsi="Times New Roman" w:cs="Times New Roman"/>
+          <w:sz w:val="24"/>
+          <w:szCs w:val="24"/>
+        </w:rPr>
+        <w:t>ones</w:t>
+      </w:r>
+      <w:r>
+        <w:rPr>
+          <w:rFonts w:ascii="Times New Roman" w:hAnsi="Times New Roman" w:cs="Times New Roman"/>
+          <w:sz w:val="24"/>
+          <w:szCs w:val="24"/>
+        </w:rPr>
+        <w:t xml:space="preserve"> will be show</w:t>
+      </w:r>
+      <w:r>
+        <w:rPr>
+          <w:rFonts w:ascii="Times New Roman" w:hAnsi="Times New Roman" w:cs="Times New Roman"/>
+          <w:sz w:val="24"/>
+          <w:szCs w:val="24"/>
+        </w:rPr>
+        <w:t>n</w:t>
+      </w:r>
+      <w:r>
+        <w:rPr>
+          <w:rFonts w:ascii="Times New Roman" w:hAnsi="Times New Roman" w:cs="Times New Roman"/>
+          <w:sz w:val="24"/>
+          <w:szCs w:val="24"/>
+        </w:rPr>
+        <w:t>. The first Use Case will concern the speech conversion to text and then to a command</w:t>
+      </w:r>
+      <w:r>
+        <w:rPr>
+          <w:rFonts w:ascii="Times New Roman" w:hAnsi="Times New Roman" w:cs="Times New Roman"/>
+          <w:sz w:val="24"/>
+          <w:szCs w:val="24"/>
+        </w:rPr>
+        <w:t xml:space="preserve"> that will display it on the webpage, and</w:t>
+      </w:r>
+      <w:r>
+        <w:rPr>
+          <w:rFonts w:ascii="Times New Roman" w:hAnsi="Times New Roman" w:cs="Times New Roman"/>
+          <w:sz w:val="24"/>
+          <w:szCs w:val="24"/>
+        </w:rPr>
+        <w:t xml:space="preserve"> the second </w:t>
+      </w:r>
+      <w:r>
+        <w:rPr>
+          <w:rFonts w:ascii="Times New Roman" w:hAnsi="Times New Roman" w:cs="Times New Roman"/>
+          <w:sz w:val="24"/>
+          <w:szCs w:val="24"/>
+        </w:rPr>
+        <w:t>Use Case focuses on the usage of the</w:t>
+      </w:r>
+      <w:r>
+        <w:rPr>
+          <w:rFonts w:ascii="Times New Roman" w:hAnsi="Times New Roman" w:cs="Times New Roman"/>
+          <w:sz w:val="24"/>
+          <w:szCs w:val="24"/>
+        </w:rPr>
+        <w:t xml:space="preserve"> speech</w:t>
+      </w:r>
+      <w:r>
+        <w:rPr>
+          <w:rFonts w:ascii="Times New Roman" w:hAnsi="Times New Roman" w:cs="Times New Roman"/>
+          <w:sz w:val="24"/>
+          <w:szCs w:val="24"/>
+        </w:rPr>
+        <w:t xml:space="preserve"> conversion to give the system a</w:t>
+      </w:r>
+      <w:r>
+        <w:rPr>
+          <w:rFonts w:ascii="Times New Roman" w:hAnsi="Times New Roman" w:cs="Times New Roman"/>
+          <w:sz w:val="24"/>
+          <w:szCs w:val="24"/>
+        </w:rPr>
+        <w:t xml:space="preserve"> command to see a YouTube Video</w:t>
+      </w:r>
+      <w:r>
+        <w:rPr>
+          <w:rFonts w:ascii="Times New Roman" w:hAnsi="Times New Roman" w:cs="Times New Roman"/>
+          <w:sz w:val="24"/>
+          <w:szCs w:val="24"/>
+        </w:rPr>
+        <w:t xml:space="preserve">. The final one is a Sub Use Case related with the second Use Case that will save a watched video to </w:t>
+      </w:r>
+      <w:r>
+        <w:rPr>
+          <w:rFonts w:ascii="Times New Roman" w:hAnsi="Times New Roman" w:cs="Times New Roman"/>
+          <w:sz w:val="24"/>
+          <w:szCs w:val="24"/>
+        </w:rPr>
+        <w:lastRenderedPageBreak/>
+        <w:t>favorites</w:t>
+      </w:r>
+      <w:r>
+        <w:rPr>
+          <w:rFonts w:ascii="Times New Roman" w:hAnsi="Times New Roman" w:cs="Times New Roman"/>
+          <w:sz w:val="24"/>
+          <w:szCs w:val="24"/>
+        </w:rPr>
+        <w:t>. The other Use Cases as well as their descriptions can be found in Appendix C – Diagrams and Descriptions</w:t>
+      </w:r>
+      <w:r>
+        <w:rPr>
+          <w:rFonts w:ascii="Times New Roman" w:hAnsi="Times New Roman" w:cs="Times New Roman"/>
+          <w:sz w:val="24"/>
+          <w:szCs w:val="24"/>
+        </w:rPr>
+        <w:t xml:space="preserve"> for those who would like to see more about them</w:t>
+      </w:r>
+      <w:r>
+        <w:rPr>
+          <w:rFonts w:ascii="Times New Roman" w:hAnsi="Times New Roman" w:cs="Times New Roman"/>
+          <w:sz w:val="24"/>
+          <w:szCs w:val="24"/>
+        </w:rPr>
+        <w:t xml:space="preserve">. </w:t>
       </w:r>
       <w:r>
         <w:rPr>
@@ -1313,23 +1523,7 @@
           <w:sz w:val="24"/>
           <w:szCs w:val="24"/>
         </w:rPr>
-        <w:t xml:space="preserve">Display words </w:t>
-      </w:r>
-      <w:r>
-        <w:rPr>
-          <w:rFonts w:ascii="Times New Roman" w:hAnsi="Times New Roman" w:cs="Times New Roman"/>
-          <w:sz w:val="24"/>
-          <w:szCs w:val="24"/>
-        </w:rPr>
-        <w:t xml:space="preserve">on Web Page </w:t>
-      </w:r>
-      <w:r>
-        <w:rPr>
-          <w:rFonts w:ascii="Times New Roman" w:hAnsi="Times New Roman" w:cs="Times New Roman"/>
-          <w:sz w:val="24"/>
-          <w:szCs w:val="24"/>
-        </w:rPr>
-        <w:t xml:space="preserve">(kind of a simple name but we can change it) </w:t>
+        <w:t>Convert speech to text</w:t>
       </w:r>
     </w:p>
     <w:p>
@@ -1656,7 +1850,6 @@
         <w:rPr>
           <w:b/>
         </w:rPr>
-        <w:lastRenderedPageBreak/>
         <w:t>U</w:t>
       </w:r>
       <w:r>
@@ -1713,7 +1906,7 @@
                 <w:b/>
                 <w:szCs w:val="24"/>
               </w:rPr>
-              <w:t>Display Words on Web Page</w:t>
+              <w:t>Convert speech to text</w:t>
             </w:r>
           </w:p>
         </w:tc>
@@ -1903,6 +2096,19 @@
               <w:t>.</w:t>
             </w:r>
           </w:p>
+          <w:p>
+            <w:pPr>
+              <w:rPr>
+                <w:szCs w:val="24"/>
+              </w:rPr>
+            </w:pPr>
+            <w:r>
+              <w:rPr>
+                <w:szCs w:val="24"/>
+              </w:rPr>
+              <w:t>At the very first try of using the website, the user must allow the web site to use the microphone.</w:t>
+            </w:r>
+          </w:p>
         </w:tc>
       </w:tr>
       <w:tr>
@@ -1992,7 +2198,31 @@
               <w:rPr>
                 <w:szCs w:val="24"/>
               </w:rPr>
-              <w:t>The system successfully displays the user’s phrase after the keyword on the Web Page</w:t>
+              <w:t>The system successfully displays the user’s phrase</w:t>
+            </w:r>
+            <w:r>
+              <w:rPr>
+                <w:szCs w:val="24"/>
+              </w:rPr>
+              <w:t>s</w:t>
+            </w:r>
+            <w:r>
+              <w:rPr>
+                <w:szCs w:val="24"/>
+              </w:rPr>
+              <w:t xml:space="preserve"> on the </w:t>
+            </w:r>
+            <w:r>
+              <w:rPr>
+                <w:szCs w:val="24"/>
+              </w:rPr>
+              <w:t>Home</w:t>
+            </w:r>
+            <w:r>
+              <w:rPr>
+                <w:szCs w:val="24"/>
+              </w:rPr>
+              <w:t xml:space="preserve"> Page</w:t>
             </w:r>
             <w:r>
               <w:rPr>
@@ -2044,13 +2274,19 @@
               <w:rPr>
                 <w:szCs w:val="24"/>
               </w:rPr>
-              <w:t>User pronounces display function activation command followed by</w:t>
+              <w:t xml:space="preserve">User </w:t>
             </w:r>
             <w:r>
               <w:rPr>
                 <w:szCs w:val="24"/>
               </w:rPr>
-              <w:t xml:space="preserve"> the words he would like to see on the Web Page.</w:t>
+              <w:t>opens web site on the home page</w:t>
+            </w:r>
+            <w:r>
+              <w:rPr>
+                <w:szCs w:val="24"/>
+              </w:rPr>
+              <w:t>.</w:t>
             </w:r>
           </w:p>
           <w:p>
@@ -2069,7 +2305,32 @@
               <w:rPr>
                 <w:szCs w:val="24"/>
               </w:rPr>
-              <w:t>The result will be displayed on the screen with the help of the GUI</w:t>
+              <w:t xml:space="preserve">User starts speaking. </w:t>
+            </w:r>
+          </w:p>
+          <w:p>
+            <w:pPr>
+              <w:pStyle w:val="ListParagraph"/>
+              <w:numPr>
+                <w:ilvl w:val="0"/>
+                <w:numId w:val="7"/>
+              </w:numPr>
+              <w:spacing w:line="240" w:lineRule="auto"/>
+              <w:rPr>
+                <w:szCs w:val="24"/>
+              </w:rPr>
+            </w:pPr>
+            <w:r>
+              <w:rPr>
+                <w:szCs w:val="24"/>
+              </w:rPr>
+              <w:t xml:space="preserve">The result will be displayed on the screen </w:t>
+            </w:r>
+            <w:r>
+              <w:rPr>
+                <w:szCs w:val="24"/>
+              </w:rPr>
+              <w:t>that displays the web page</w:t>
             </w:r>
             <w:r>
               <w:rPr>
@@ -2193,6 +2454,12 @@
               </w:rPr>
               <w:t xml:space="preserve"> browser will display the appropriate error</w:t>
             </w:r>
+            <w:r>
+              <w:rPr>
+                <w:szCs w:val="24"/>
+              </w:rPr>
+              <w:t xml:space="preserve"> message.</w:t>
+            </w:r>
           </w:p>
         </w:tc>
       </w:tr>
@@ -2258,7 +2525,14 @@
                 <w:b/>
                 <w:lang w:val="da-DK"/>
               </w:rPr>
-              <w:t>Actor Description:</w:t>
+              <w:t>User</w:t>
+            </w:r>
+            <w:r>
+              <w:rPr>
+                <w:b/>
+                <w:lang w:val="da-DK"/>
+              </w:rPr>
+              <w:t xml:space="preserve"> Description:</w:t>
             </w:r>
           </w:p>
         </w:tc>
@@ -2283,6 +2557,12 @@
                 <w:szCs w:val="24"/>
               </w:rPr>
               <w:t>on who is using the system</w:t>
+            </w:r>
+            <w:r>
+              <w:rPr>
+                <w:szCs w:val="24"/>
+              </w:rPr>
+              <w:t>.</w:t>
             </w:r>
           </w:p>
         </w:tc>
@@ -2713,6 +2993,19 @@
               <w:t>The user must have the system started.</w:t>
             </w:r>
           </w:p>
+          <w:p>
+            <w:pPr>
+              <w:rPr>
+                <w:szCs w:val="24"/>
+              </w:rPr>
+            </w:pPr>
+            <w:r>
+              <w:rPr>
+                <w:szCs w:val="24"/>
+              </w:rPr>
+              <w:t>At the very first try of using the website, the user must allow the web site to use the microphone.</w:t>
+            </w:r>
+          </w:p>
         </w:tc>
       </w:tr>
       <w:tr>
@@ -2790,7 +3083,6 @@
               <w:rPr>
                 <w:szCs w:val="24"/>
               </w:rPr>
-              <w:lastRenderedPageBreak/>
               <w:t>The system successfully displays the user’s YouTube Video and the keywords used for searching this Video.</w:t>
             </w:r>
           </w:p>
@@ -2813,7 +3105,6 @@
                 <w:b/>
                 <w:lang w:val="da-DK"/>
               </w:rPr>
-              <w:lastRenderedPageBreak/>
               <w:t>Base sequence:</w:t>
             </w:r>
           </w:p>
@@ -3112,7 +3403,43 @@
                 <w:b/>
                 <w:szCs w:val="24"/>
               </w:rPr>
-              <w:t>None</w:t>
+              <w:t>1. Select a video from playlist.</w:t>
+            </w:r>
+          </w:p>
+          <w:p>
+            <w:pPr>
+              <w:pStyle w:val="ListParagraph"/>
+              <w:spacing w:after="160" w:line="259" w:lineRule="auto"/>
+              <w:ind w:left="0"/>
+              <w:rPr>
+                <w:b/>
+                <w:szCs w:val="24"/>
+              </w:rPr>
+            </w:pPr>
+            <w:r>
+              <w:rPr>
+                <w:b/>
+                <w:szCs w:val="24"/>
+              </w:rPr>
+              <w:t>2. Media controls.</w:t>
+            </w:r>
+          </w:p>
+          <w:p>
+            <w:pPr>
+              <w:pStyle w:val="ListParagraph"/>
+              <w:spacing w:after="160" w:line="259" w:lineRule="auto"/>
+              <w:ind w:left="0"/>
+              <w:rPr>
+                <w:b/>
+                <w:szCs w:val="24"/>
+              </w:rPr>
+            </w:pPr>
+            <w:r>
+              <w:rPr>
+                <w:b/>
+                <w:szCs w:val="24"/>
+              </w:rPr>
+              <w:t>3. Save a video</w:t>
             </w:r>
           </w:p>
         </w:tc>
@@ -3198,7 +3525,31 @@
           <w:sz w:val="24"/>
           <w:szCs w:val="24"/>
         </w:rPr>
-        <w:t xml:space="preserve">Media Controls   </w:t>
+        <w:t xml:space="preserve">Save </w:t>
+      </w:r>
+      <w:r>
+        <w:rPr>
+          <w:rFonts w:ascii="Times New Roman" w:hAnsi="Times New Roman" w:cs="Times New Roman"/>
+          <w:sz w:val="24"/>
+          <w:szCs w:val="24"/>
+        </w:rPr>
+        <w:t xml:space="preserve">a video </w:t>
+      </w:r>
+      <w:r>
+        <w:rPr>
+          <w:rFonts w:ascii="Times New Roman" w:hAnsi="Times New Roman" w:cs="Times New Roman"/>
+          <w:sz w:val="24"/>
+          <w:szCs w:val="24"/>
+        </w:rPr>
+        <w:t>to favorites</w:t>
+      </w:r>
+      <w:r>
+        <w:rPr>
+          <w:rFonts w:ascii="Times New Roman" w:hAnsi="Times New Roman" w:cs="Times New Roman"/>
+          <w:sz w:val="24"/>
+          <w:szCs w:val="24"/>
+        </w:rPr>
+        <w:t xml:space="preserve">   </w:t>
       </w:r>
     </w:p>
     <w:p>
@@ -3216,6 +3567,7 @@
           <w:sz w:val="24"/>
           <w:szCs w:val="24"/>
         </w:rPr>
+        <w:lastRenderedPageBreak/>
         <w:t xml:space="preserve">This Sub Use Case emerged </w:t>
       </w:r>
       <w:r>
@@ -3241,31 +3593,23 @@
           <w:sz w:val="24"/>
           <w:szCs w:val="24"/>
         </w:rPr>
-        <w:t xml:space="preserve">Use Case. Simply just giving the user the </w:t>
-      </w:r>
-      <w:r>
-        <w:rPr>
-          <w:rFonts w:ascii="Times New Roman" w:hAnsi="Times New Roman" w:cs="Times New Roman"/>
-          <w:sz w:val="24"/>
-          <w:szCs w:val="24"/>
-        </w:rPr>
-        <w:t>possibility</w:t>
-      </w:r>
-      <w:r>
-        <w:rPr>
-          <w:rFonts w:ascii="Times New Roman" w:hAnsi="Times New Roman" w:cs="Times New Roman"/>
-          <w:sz w:val="24"/>
-          <w:szCs w:val="24"/>
-        </w:rPr>
-        <w:t xml:space="preserve"> to search and </w:t>
-      </w:r>
-      <w:r>
-        <w:rPr>
-          <w:rFonts w:ascii="Times New Roman" w:hAnsi="Times New Roman" w:cs="Times New Roman"/>
-          <w:sz w:val="24"/>
-          <w:szCs w:val="24"/>
-        </w:rPr>
-        <w:t>auto play</w:t>
+        <w:t xml:space="preserve">Use Case. </w:t>
+      </w:r>
+      <w:r>
+        <w:rPr>
+          <w:rFonts w:ascii="Times New Roman" w:hAnsi="Times New Roman" w:cs="Times New Roman"/>
+          <w:sz w:val="24"/>
+          <w:szCs w:val="24"/>
+        </w:rPr>
+        <w:t xml:space="preserve">This sub use case will allow a user </w:t>
+      </w:r>
+      <w:r>
+        <w:rPr>
+          <w:rFonts w:ascii="Times New Roman" w:hAnsi="Times New Roman" w:cs="Times New Roman"/>
+          <w:sz w:val="24"/>
+          <w:szCs w:val="24"/>
+        </w:rPr>
+        <w:t>that is watching a video in The Video tab, to save that video by invoking a set of keywords.</w:t>
       </w:r>
       <w:r>
         <w:rPr>
@@ -3274,78 +3618,6 @@
           <w:szCs w:val="24"/>
         </w:rPr>
         <w:t xml:space="preserve"> </w:t>
-      </w:r>
-      <w:r>
-        <w:rPr>
-          <w:rFonts w:ascii="Times New Roman" w:hAnsi="Times New Roman" w:cs="Times New Roman"/>
-          <w:sz w:val="24"/>
-          <w:szCs w:val="24"/>
-        </w:rPr>
-        <w:t xml:space="preserve">a YouTube video </w:t>
-      </w:r>
-      <w:r>
-        <w:rPr>
-          <w:rFonts w:ascii="Times New Roman" w:hAnsi="Times New Roman" w:cs="Times New Roman"/>
-          <w:sz w:val="24"/>
-          <w:szCs w:val="24"/>
-        </w:rPr>
-        <w:t xml:space="preserve">felt like </w:t>
-      </w:r>
-      <w:r>
-        <w:rPr>
-          <w:rFonts w:ascii="Times New Roman" w:hAnsi="Times New Roman" w:cs="Times New Roman"/>
-          <w:sz w:val="24"/>
-          <w:szCs w:val="24"/>
-        </w:rPr>
-        <w:t>constrained</w:t>
-      </w:r>
-      <w:r>
-        <w:rPr>
-          <w:rFonts w:ascii="Times New Roman" w:hAnsi="Times New Roman" w:cs="Times New Roman"/>
-          <w:sz w:val="24"/>
-          <w:szCs w:val="24"/>
-        </w:rPr>
-        <w:t xml:space="preserve"> him from manipulating the output. Thus, this Sub Use Case was made </w:t>
-      </w:r>
-      <w:r>
-        <w:rPr>
-          <w:rFonts w:ascii="Times New Roman" w:hAnsi="Times New Roman" w:cs="Times New Roman"/>
-          <w:sz w:val="24"/>
-          <w:szCs w:val="24"/>
-        </w:rPr>
-        <w:t>to</w:t>
-      </w:r>
-      <w:r>
-        <w:rPr>
-          <w:rFonts w:ascii="Times New Roman" w:hAnsi="Times New Roman" w:cs="Times New Roman"/>
-          <w:sz w:val="24"/>
-          <w:szCs w:val="24"/>
-        </w:rPr>
-        <w:t xml:space="preserve"> give the user the </w:t>
-      </w:r>
-      <w:r>
-        <w:rPr>
-          <w:rFonts w:ascii="Times New Roman" w:hAnsi="Times New Roman" w:cs="Times New Roman"/>
-          <w:sz w:val="24"/>
-          <w:szCs w:val="24"/>
-        </w:rPr>
-        <w:t>possibility</w:t>
-      </w:r>
-      <w:r>
-        <w:rPr>
-          <w:rFonts w:ascii="Times New Roman" w:hAnsi="Times New Roman" w:cs="Times New Roman"/>
-          <w:sz w:val="24"/>
-          <w:szCs w:val="24"/>
-        </w:rPr>
-        <w:t xml:space="preserve"> of choosing when to Stop/Play/Pause, etc by using new voice over commands.</w:t>
-      </w:r>
-      <w:r>
-        <w:rPr>
-          <w:rFonts w:ascii="Times New Roman" w:hAnsi="Times New Roman" w:cs="Times New Roman"/>
-          <w:sz w:val="24"/>
-          <w:szCs w:val="24"/>
-        </w:rPr>
-        <w:tab/>
       </w:r>
     </w:p>
     <w:p>
@@ -3453,97 +3725,23 @@
                 <w:szCs w:val="24"/>
                 <w:lang w:val="da-DK"/>
               </w:rPr>
-              <w:t>Media Controls For Videos</w:t>
-            </w:r>
-          </w:p>
-        </w:tc>
-      </w:tr>
-      <w:tr>
-        <w:tc>
-          <w:tcPr>
-            <w:tcW w:w="2397" w:type="dxa"/>
-          </w:tcPr>
-          <w:p>
-            <w:pPr>
-              <w:rPr>
-                <w:b/>
-                <w:lang w:val="da-DK"/>
-              </w:rPr>
-            </w:pPr>
-            <w:r>
-              <w:rPr>
-                <w:b/>
-                <w:lang w:val="da-DK"/>
-              </w:rPr>
-              <w:t>Summary:</w:t>
-            </w:r>
-          </w:p>
-        </w:tc>
-        <w:tc>
-          <w:tcPr>
-            <w:tcW w:w="7179" w:type="dxa"/>
-          </w:tcPr>
-          <w:p>
-            <w:pPr>
-              <w:rPr>
-                <w:szCs w:val="24"/>
-              </w:rPr>
-            </w:pPr>
-            <w:r>
-              <w:rPr>
-                <w:szCs w:val="24"/>
-              </w:rPr>
-              <w:t>This use-case describes a user</w:t>
-            </w:r>
-            <w:r>
-              <w:rPr>
-                <w:szCs w:val="24"/>
-              </w:rPr>
-              <w:t xml:space="preserve"> using voice commands to use media controls on a video such as Play/Stop/Pause</w:t>
-            </w:r>
-          </w:p>
-        </w:tc>
-      </w:tr>
-      <w:tr>
-        <w:tc>
-          <w:tcPr>
-            <w:tcW w:w="2397" w:type="dxa"/>
-          </w:tcPr>
-          <w:p>
-            <w:pPr>
-              <w:rPr>
-                <w:b/>
-                <w:lang w:val="da-DK"/>
-              </w:rPr>
-            </w:pPr>
-            <w:r>
-              <w:rPr>
-                <w:b/>
-                <w:lang w:val="da-DK"/>
-              </w:rPr>
-              <w:t>Actor:</w:t>
-            </w:r>
-          </w:p>
-        </w:tc>
-        <w:tc>
-          <w:tcPr>
-            <w:tcW w:w="7179" w:type="dxa"/>
-          </w:tcPr>
-          <w:p>
-            <w:pPr>
+              <w:t xml:space="preserve">Save </w:t>
+            </w:r>
+            <w:r>
               <w:rPr>
                 <w:b/>
                 <w:szCs w:val="24"/>
                 <w:lang w:val="da-DK"/>
               </w:rPr>
-            </w:pPr>
+              <w:t xml:space="preserve">a video </w:t>
+            </w:r>
             <w:r>
               <w:rPr>
                 <w:b/>
                 <w:szCs w:val="24"/>
                 <w:lang w:val="da-DK"/>
               </w:rPr>
-              <w:t>User</w:t>
+              <w:t xml:space="preserve">to favourites </w:t>
             </w:r>
           </w:p>
         </w:tc>
@@ -3565,21 +3763,65 @@
                 <w:b/>
                 <w:lang w:val="da-DK"/>
               </w:rPr>
-              <w:t>Precondition</w:t>
-            </w:r>
-            <w:r>
+              <w:t>Summary:</w:t>
+            </w:r>
+          </w:p>
+        </w:tc>
+        <w:tc>
+          <w:tcPr>
+            <w:tcW w:w="7179" w:type="dxa"/>
+          </w:tcPr>
+          <w:p>
+            <w:pPr>
+              <w:rPr>
+                <w:szCs w:val="24"/>
+              </w:rPr>
+            </w:pPr>
+            <w:r>
+              <w:rPr>
+                <w:szCs w:val="24"/>
+              </w:rPr>
+              <w:t>This use-case describes a user</w:t>
+            </w:r>
+            <w:r>
+              <w:rPr>
+                <w:szCs w:val="24"/>
+              </w:rPr>
+              <w:t xml:space="preserve"> using voice commands to </w:t>
+            </w:r>
+            <w:r>
+              <w:rPr>
+                <w:szCs w:val="24"/>
+              </w:rPr>
+              <w:t>save a video to favorites tab</w:t>
+            </w:r>
+            <w:r>
+              <w:rPr>
+                <w:szCs w:val="24"/>
+              </w:rPr>
+              <w:t>.</w:t>
+            </w:r>
+          </w:p>
+        </w:tc>
+      </w:tr>
+      <w:tr>
+        <w:tc>
+          <w:tcPr>
+            <w:tcW w:w="2397" w:type="dxa"/>
+          </w:tcPr>
+          <w:p>
+            <w:pPr>
               <w:rPr>
                 <w:b/>
                 <w:lang w:val="da-DK"/>
               </w:rPr>
-              <w:t>(s)</w:t>
-            </w:r>
+            </w:pPr>
             <w:r>
               <w:rPr>
                 <w:b/>
                 <w:lang w:val="da-DK"/>
               </w:rPr>
-              <w:t>:</w:t>
+              <w:t>Actor:</w:t>
             </w:r>
           </w:p>
         </w:tc>
@@ -3590,27 +3832,18 @@
           <w:p>
             <w:pPr>
               <w:rPr>
+                <w:b/>
                 <w:szCs w:val="24"/>
+                <w:lang w:val="da-DK"/>
               </w:rPr>
             </w:pPr>
             <w:r>
               <w:rPr>
+                <w:b/>
                 <w:szCs w:val="24"/>
-              </w:rPr>
-              <w:t>The user must have a stable internet connection to the server</w:t>
-            </w:r>
-          </w:p>
-          <w:p>
-            <w:pPr>
-              <w:rPr>
-                <w:szCs w:val="24"/>
-              </w:rPr>
-            </w:pPr>
-            <w:r>
-              <w:rPr>
-                <w:szCs w:val="24"/>
-              </w:rPr>
-              <w:t>The user must have the system started.</w:t>
+                <w:lang w:val="da-DK"/>
+              </w:rPr>
+              <w:t>User</w:t>
             </w:r>
           </w:p>
         </w:tc>
@@ -3632,7 +3865,7 @@
                 <w:b/>
                 <w:lang w:val="da-DK"/>
               </w:rPr>
-              <w:t>Post condition</w:t>
+              <w:t>Precondition</w:t>
             </w:r>
             <w:r>
               <w:rPr>
@@ -3664,7 +3897,7 @@
               <w:rPr>
                 <w:szCs w:val="24"/>
               </w:rPr>
-              <w:t>The system successfully converts the users spoken phrase into text.</w:t>
+              <w:t>The user must have a stable internet connection to the server</w:t>
             </w:r>
           </w:p>
           <w:p>
@@ -3677,7 +3910,20 @@
               <w:rPr>
                 <w:szCs w:val="24"/>
               </w:rPr>
-              <w:t xml:space="preserve">The system successfully converts the text into the commands used for Media Control. </w:t>
+              <w:t>The user must have the system started.</w:t>
+            </w:r>
+          </w:p>
+          <w:p>
+            <w:pPr>
+              <w:rPr>
+                <w:szCs w:val="24"/>
+              </w:rPr>
+            </w:pPr>
+            <w:r>
+              <w:rPr>
+                <w:szCs w:val="24"/>
+              </w:rPr>
+              <w:t>At the very first try of using the website, the user must allow the web site to use the microphone.</w:t>
             </w:r>
           </w:p>
         </w:tc>
@@ -3699,6 +3945,98 @@
                 <w:b/>
                 <w:lang w:val="da-DK"/>
               </w:rPr>
+              <w:t>Post condition</w:t>
+            </w:r>
+            <w:r>
+              <w:rPr>
+                <w:b/>
+                <w:lang w:val="da-DK"/>
+              </w:rPr>
+              <w:t>(s)</w:t>
+            </w:r>
+            <w:r>
+              <w:rPr>
+                <w:b/>
+                <w:lang w:val="da-DK"/>
+              </w:rPr>
+              <w:t>:</w:t>
+            </w:r>
+          </w:p>
+        </w:tc>
+        <w:tc>
+          <w:tcPr>
+            <w:tcW w:w="7179" w:type="dxa"/>
+          </w:tcPr>
+          <w:p>
+            <w:pPr>
+              <w:rPr>
+                <w:szCs w:val="24"/>
+              </w:rPr>
+            </w:pPr>
+            <w:r>
+              <w:rPr>
+                <w:szCs w:val="24"/>
+              </w:rPr>
+              <w:t>The system successfully converts the users spoken phrase into text.</w:t>
+            </w:r>
+          </w:p>
+          <w:p>
+            <w:pPr>
+              <w:rPr>
+                <w:szCs w:val="24"/>
+              </w:rPr>
+            </w:pPr>
+            <w:r>
+              <w:rPr>
+                <w:szCs w:val="24"/>
+              </w:rPr>
+              <w:t xml:space="preserve">The system successfully converts the text into the commands used for </w:t>
+            </w:r>
+            <w:r>
+              <w:rPr>
+                <w:szCs w:val="24"/>
+              </w:rPr>
+              <w:t xml:space="preserve">saving a video to favorites. </w:t>
+            </w:r>
+            <w:r>
+              <w:rPr>
+                <w:szCs w:val="24"/>
+              </w:rPr>
+              <w:t xml:space="preserve"> </w:t>
+            </w:r>
+          </w:p>
+          <w:p>
+            <w:pPr>
+              <w:rPr>
+                <w:szCs w:val="24"/>
+              </w:rPr>
+            </w:pPr>
+            <w:r>
+              <w:rPr>
+                <w:szCs w:val="24"/>
+              </w:rPr>
+              <w:t>The system successfully saves the video into the Favorites tab.</w:t>
+            </w:r>
+          </w:p>
+        </w:tc>
+      </w:tr>
+      <w:tr>
+        <w:tc>
+          <w:tcPr>
+            <w:tcW w:w="2397" w:type="dxa"/>
+          </w:tcPr>
+          <w:p>
+            <w:pPr>
+              <w:rPr>
+                <w:b/>
+                <w:lang w:val="da-DK"/>
+              </w:rPr>
+            </w:pPr>
+            <w:r>
+              <w:rPr>
+                <w:b/>
+                <w:lang w:val="da-DK"/>
+              </w:rPr>
               <w:t>Base sequence:</w:t>
             </w:r>
           </w:p>
@@ -3720,6 +4058,60 @@
               </w:rPr>
               <w:t>1.</w:t>
             </w:r>
+            <w:r>
+              <w:rPr>
+                <w:szCs w:val="24"/>
+              </w:rPr>
+              <w:t xml:space="preserve"> User navigates from the Home Page to the Videos Page.</w:t>
+            </w:r>
+          </w:p>
+          <w:p>
+            <w:pPr>
+              <w:ind w:left="360"/>
+              <w:rPr>
+                <w:szCs w:val="24"/>
+              </w:rPr>
+            </w:pPr>
+            <w:r>
+              <w:rPr>
+                <w:szCs w:val="24"/>
+              </w:rPr>
+              <w:t>2. User searches for a video on YouTube.</w:t>
+            </w:r>
+          </w:p>
+          <w:p>
+            <w:pPr>
+              <w:ind w:left="360"/>
+              <w:rPr>
+                <w:szCs w:val="24"/>
+              </w:rPr>
+            </w:pPr>
+            <w:r>
+              <w:rPr>
+                <w:szCs w:val="24"/>
+              </w:rPr>
+              <w:t>3. After the video is displayed successfully,</w:t>
+            </w:r>
+            <w:r>
+              <w:rPr>
+                <w:szCs w:val="24"/>
+              </w:rPr>
+              <w:t xml:space="preserve"> the user invokes the keywords for saving the video to favorites.</w:t>
+            </w:r>
+          </w:p>
+          <w:p>
+            <w:pPr>
+              <w:ind w:left="360"/>
+              <w:rPr>
+                <w:szCs w:val="24"/>
+              </w:rPr>
+            </w:pPr>
+            <w:r>
+              <w:rPr>
+                <w:szCs w:val="24"/>
+              </w:rPr>
+              <w:t>4. The user can navigate the Favorites tab to see the video.</w:t>
+            </w:r>
           </w:p>
         </w:tc>
       </w:tr>
@@ -3751,11 +4143,8 @@
           <w:p>
             <w:pPr>
               <w:pStyle w:val="ListParagraph"/>
-              <w:numPr>
-                <w:ilvl w:val="0"/>
-                <w:numId w:val="11"/>
-              </w:numPr>
               <w:spacing w:line="240" w:lineRule="auto"/>
+              <w:ind w:left="1440"/>
               <w:rPr>
                 <w:szCs w:val="24"/>
               </w:rPr>
@@ -3889,7 +4278,6 @@
                 <w:b/>
                 <w:lang w:val="da-DK"/>
               </w:rPr>
-              <w:lastRenderedPageBreak/>
               <w:t>Actor Description:</w:t>
             </w:r>
           </w:p>
@@ -3909,6 +4297,12 @@
                 <w:szCs w:val="24"/>
               </w:rPr>
               <w:t>A person who is using the system</w:t>
+            </w:r>
+            <w:r>
+              <w:rPr>
+                <w:szCs w:val="24"/>
+              </w:rPr>
+              <w:t>.</w:t>
             </w:r>
           </w:p>
         </w:tc>
@@ -3929,39 +4323,6 @@
           <w:sz w:val="24"/>
           <w:szCs w:val="24"/>
         </w:rPr>
-        <w:t xml:space="preserve">!!! I think that if we manage to make a demonstration of these 2 Use Cases and the Sub Use Case we should be just fine!!! </w:t>
-      </w:r>
-      <w:r>
-        <w:rPr>
-          <w:rFonts w:ascii="Times New Roman" w:hAnsi="Times New Roman" w:cs="Times New Roman"/>
-          <w:sz w:val="24"/>
-          <w:szCs w:val="24"/>
-        </w:rPr>
-        <w:t>Of course,</w:t>
-      </w:r>
-      <w:r>
-        <w:rPr>
-          <w:rFonts w:ascii="Times New Roman" w:hAnsi="Times New Roman" w:cs="Times New Roman"/>
-          <w:sz w:val="24"/>
-          <w:szCs w:val="24"/>
-        </w:rPr>
-        <w:t xml:space="preserve"> all Use Cases could be added here but I consider that these should be enough, considering that we have to take them through the implementation and testing phase. </w:t>
-      </w:r>
-    </w:p>
-    <w:p>
-      <w:pPr>
-        <w:rPr>
-          <w:rFonts w:ascii="Times New Roman" w:hAnsi="Times New Roman" w:cs="Times New Roman"/>
-          <w:sz w:val="24"/>
-          <w:szCs w:val="24"/>
-        </w:rPr>
-      </w:pPr>
-      <w:r>
-        <w:rPr>
-          <w:rFonts w:ascii="Times New Roman" w:hAnsi="Times New Roman" w:cs="Times New Roman"/>
-          <w:sz w:val="24"/>
-          <w:szCs w:val="24"/>
-        </w:rPr>
         <w:t>We need one Activity Diagram to show the workflow of the “</w:t>
       </w:r>
       <w:r>
@@ -4013,7 +4374,23 @@
           <w:sz w:val="24"/>
           <w:szCs w:val="24"/>
         </w:rPr>
-        <w:t xml:space="preserve">With the purpose of giving a more detailed diagram about how a speicific Use Case </w:t>
+        <w:t xml:space="preserve">With the purpose of giving a more detailed diagram about how a </w:t>
+      </w:r>
+      <w:r>
+        <w:rPr>
+          <w:rFonts w:ascii="Times New Roman" w:hAnsi="Times New Roman" w:cs="Times New Roman"/>
+          <w:sz w:val="24"/>
+          <w:szCs w:val="24"/>
+        </w:rPr>
+        <w:t>specific</w:t>
+      </w:r>
+      <w:r>
+        <w:rPr>
+          <w:rFonts w:ascii="Times New Roman" w:hAnsi="Times New Roman" w:cs="Times New Roman"/>
+          <w:sz w:val="24"/>
+          <w:szCs w:val="24"/>
+        </w:rPr>
+        <w:t xml:space="preserve"> Use Case </w:t>
       </w:r>
       <w:r>
         <w:rPr>
@@ -4139,7 +4516,39 @@
           <w:sz w:val="24"/>
           <w:szCs w:val="24"/>
         </w:rPr>
-        <w:t xml:space="preserve">As one of the most important tasks of this project was to use a speech recognition techonologie, the team had to make choice considering all the possible choices which are out there today. Thus the first part of the design will cover this particular subject. </w:t>
+        <w:t xml:space="preserve">As one of the most important tasks of this project was to use a speech recognition </w:t>
+      </w:r>
+      <w:r>
+        <w:rPr>
+          <w:rFonts w:ascii="Times New Roman" w:hAnsi="Times New Roman" w:cs="Times New Roman"/>
+          <w:sz w:val="24"/>
+          <w:szCs w:val="24"/>
+        </w:rPr>
+        <w:t>technology</w:t>
+      </w:r>
+      <w:r>
+        <w:rPr>
+          <w:rFonts w:ascii="Times New Roman" w:hAnsi="Times New Roman" w:cs="Times New Roman"/>
+          <w:sz w:val="24"/>
+          <w:szCs w:val="24"/>
+        </w:rPr>
+        <w:t xml:space="preserve">, the team had to make choice considering all the possible choices which are out there today. </w:t>
+      </w:r>
+      <w:r>
+        <w:rPr>
+          <w:rFonts w:ascii="Times New Roman" w:hAnsi="Times New Roman" w:cs="Times New Roman"/>
+          <w:sz w:val="24"/>
+          <w:szCs w:val="24"/>
+        </w:rPr>
+        <w:t>Thus,</w:t>
+      </w:r>
+      <w:r>
+        <w:rPr>
+          <w:rFonts w:ascii="Times New Roman" w:hAnsi="Times New Roman" w:cs="Times New Roman"/>
+          <w:sz w:val="24"/>
+          <w:szCs w:val="24"/>
+        </w:rPr>
+        <w:t xml:space="preserve"> the first part of the design will cover this particular subject. </w:t>
       </w:r>
       <w:r>
         <w:rPr>
@@ -4155,7 +4564,10 @@
         <w:pStyle w:val="Heading2"/>
       </w:pPr>
       <w:r>
-        <w:t>3.1. Speech recongnition</w:t>
+        <w:t xml:space="preserve">3.1. Speech </w:t>
+      </w:r>
+      <w:r>
+        <w:t>recognition</w:t>
       </w:r>
     </w:p>
     <w:p>
@@ -4171,39 +4583,39 @@
         <w:t xml:space="preserve"> of such type</w:t>
       </w:r>
       <w:r>
-        <w:t xml:space="preserve"> has been caused by advances in deep learning and big data. This wave of innovations based on deep learning and big data is evident not only because of the large number of academic papers written on the topic, but also by the wide industry adoption and deployment of speech recognition systems based on deep learning and big data. Companies like Google, </w:t>
+        <w:t xml:space="preserve"> has been caused by advances in deep learning and big data. This wave of innovations based on deep learning and big data is evident not only because of the large number of academic papers written on the topic, but also by the wide industry adoption and deployment of speech recognition systems based on deep learning and big data. Companies like Google, Microsoft, IBM, Baidu, Apple, Amazon, Nuance, </w:t>
+      </w:r>
+      <w:r>
+        <w:t>Sound Hound,</w:t>
+      </w:r>
+      <w:r>
+        <w:t xml:space="preserve"> and many others have made it public that the core technology in their speech recognition systems is based on deep learning.</w:t>
+      </w:r>
+    </w:p>
+    <w:p>
+      <w:r>
+        <w:t xml:space="preserve">However, speech recognition has not always been the way it is today. Much of the progress in the field is owed to the rapidly increasing capabilities of computers. In 1971, DARPA (the Defense Advanced Research Projects Agency) funded five years of speech recognition research through its Speech Understanding Program. At the end of the DARPA program in 1976, the best computer available to the researchers was the PDP-10, which featured, among others, 4 MB of RAM memory. Using such computers meant that it would take up to 100 minutes to decode as little as 30 seconds of speech. As years went by and computers became more capable, speech recognition researches began tackling harder problems such as larger vocabularies (one of the end goals of DARPA’s program was a minimum vocabulary size of 1.000 words; a native speaker adult’s vocabulary is 20.000-35.000 words), speaker independence, noisy </w:t>
+      </w:r>
+      <w:r>
+        <w:t>environments,</w:t>
+      </w:r>
+      <w:r>
+        <w:t xml:space="preserve"> and conversational speech. Speaker independence, in particular, was a difficult obstacle to overcome. Early speech recognition programs were speaker dependent, which meant that the program first had to be “trained” on a certain speaker so that it would become accustomed to the speaker’s characteristics, such as accent, pronunciation, articulation, roughness, nasality, pitch, </w:t>
+      </w:r>
+      <w:r>
+        <w:t>volume,</w:t>
+      </w:r>
+      <w:r>
+        <w:t xml:space="preserve"> and speed. Progress was made on speaker independence first by training on a larger variety of speakers and then by doing explicit speaker adaptation during decoding. </w:t>
+      </w:r>
+    </w:p>
+    <w:p>
+      <w:r>
+        <w:t>In 1992 DARPA held an evaluation of speech recognition systems. The system which had the best performance was Xuedong Huang’s Sphinx-II. The Sphinx-II system was the first to do speaker-</w:t>
       </w:r>
       <w:r>
         <w:lastRenderedPageBreak/>
-        <w:t xml:space="preserve">Microsoft, IBM, Baidu, Apple, Amazon, Nuance, </w:t>
-      </w:r>
-      <w:r>
-        <w:t>Sound Hound,</w:t>
-      </w:r>
-      <w:r>
-        <w:t xml:space="preserve"> and many others have made it public that the core technology in their speech recognition systems is based on deep learning.</w:t>
-      </w:r>
-    </w:p>
-    <w:p>
-      <w:r>
-        <w:t xml:space="preserve">However, speech recognition has not always been the way it is today. Much of the progress in the field is owed to the rapidly increasing capabilities of computers. In 1971, DARPA (the Defense Advanced Research Projects Agency) funded five years of speech recognition research through its Speech Understanding Program. At the end of the DARPA program in 1976, the best computer available to the researchers was the PDP-10, which featured, among others, 4 MB of RAM memory. Using such computers meant that it would take up to 100 minutes to decode as little as 30 seconds of speech. As years went by and computers became more capable, speech recognition researches began tackling harder problems such as larger vocabularies (one of the end goals of DARPA’s program was a minimum vocabulary size of 1.000 words; a native speaker adult’s vocabulary is 20.000-35.000 words), speaker independence, noisy </w:t>
-      </w:r>
-      <w:r>
-        <w:t>environments,</w:t>
-      </w:r>
-      <w:r>
-        <w:t xml:space="preserve"> and conversational speech. Speaker independence, in particular, was a difficult obstacle to overcome. Early speech recognition programs were speaker dependent, which meant that the program first had to be “trained” on a certain speaker so that it would become accustomed to the speaker’s characteristics, such as accent, pronunciation, articulation, roughness, nasality, pitch, </w:t>
-      </w:r>
-      <w:r>
-        <w:t>volume,</w:t>
-      </w:r>
-      <w:r>
-        <w:t xml:space="preserve"> and speed. Progress was made on speaker independence first by training on a larger variety of speakers and then by doing explicit speaker adaptation during decoding. </w:t>
-      </w:r>
-    </w:p>
-    <w:p>
-      <w:r>
-        <w:t>In 1992 DARPA held an evaluation of speech recognition systems. The system which had the best performance was Xuedong Huang’s Sphinx-II. The Sphinx-II system was the first to do speaker-independent, large vocabulary, continuous speech recognition. Huang went on to found the speech recognition group at Microsoft in 1993.</w:t>
+        <w:t>independent, large vocabulary, continuous speech recognition. Huang went on to found the speech recognition group at Microsoft in 1993.</w:t>
       </w:r>
     </w:p>
     <w:p>
@@ -4276,68 +4688,68 @@
     </w:p>
     <w:p>
       <w:r>
+        <w:t xml:space="preserve">Acoustic Modeling is the process of taking a waveform of speech and analyzing it using statistical models. The most common method for this is Hidden Markov Modeling, which is used in pronunciation modeling to break speech down into component parts called </w:t>
+      </w:r>
+      <w:r>
+        <w:rPr>
+          <w:i/>
+        </w:rPr>
+        <w:t>phones</w:t>
+      </w:r>
+      <w:r>
+        <w:t>. Microsoft has been a leading researcher in this field for many years.</w:t>
+      </w:r>
+    </w:p>
+    <w:p>
+      <w:r>
+        <w:t>Hidden Markov models</w:t>
+      </w:r>
+    </w:p>
+    <w:p>
+      <w:r>
+        <w:t>Hidden Markov Modeling is a predictive mathematical model where the current state is determined by analyzing the output.</w:t>
+      </w:r>
+      <w:r>
+        <w:t xml:space="preserve"> The following example aims to clarify how Hidden Markov models work:</w:t>
+      </w:r>
+    </w:p>
+    <w:p>
+      <w:pPr>
+        <w:rPr>
+          <w:color w:val="FF0000"/>
+        </w:rPr>
+      </w:pPr>
+      <w:r>
+        <w:rPr>
+          <w:color w:val="FF0000"/>
+        </w:rPr>
+        <w:t>“Consider two friends, Alice and Bob, who live far apart from each other and who talk together daily over the telephone about what they did that day. Bob is only interested in three activities: walking in the park, shopping, and cleaning his apartment. The choice of what to do is determined exclusively by the weather on a given day. Alice has no definite information about the weather where Bob lives, but she knows general trends. Based on what Bob tells her he did each day, Alice tries to guess what the weather must have been like.</w:t>
+      </w:r>
+    </w:p>
+    <w:p>
+      <w:pPr>
+        <w:rPr>
+          <w:color w:val="FF0000"/>
+        </w:rPr>
+      </w:pPr>
+      <w:r>
+        <w:rPr>
+          <w:color w:val="FF0000"/>
+        </w:rPr>
+        <w:t>Alice believes that the weather operates as a discrete Markov chain. There are two states, "Rainy" and "Sunny", but she cannot observe them directly, that is, they are hidden from her. On each day, there is a certain chance that Bob will perform one of the following activities, depending on the weather: "walk", "shop", or "clean". Since Bob tells Alice about his activities, those are the observations. The entire system is that of a hidden Markov model (HMM).</w:t>
+      </w:r>
+    </w:p>
+    <w:p>
+      <w:pPr>
+        <w:rPr>
+          <w:color w:val="FF0000"/>
+        </w:rPr>
+      </w:pPr>
+      <w:r>
+        <w:rPr>
+          <w:color w:val="FF0000"/>
+        </w:rPr>
         <w:lastRenderedPageBreak/>
-        <w:t xml:space="preserve">Acoustic Modeling is the process of taking a waveform of speech and analyzing it using statistical models. The most common method for this is Hidden Markov Modeling, which is used in pronunciation modeling to break speech down into component parts called </w:t>
-      </w:r>
-      <w:r>
-        <w:rPr>
-          <w:i/>
-        </w:rPr>
-        <w:t>phones</w:t>
-      </w:r>
-      <w:r>
-        <w:t>. Microsoft has been a leading researcher in this field for many years.</w:t>
-      </w:r>
-    </w:p>
-    <w:p>
-      <w:r>
-        <w:t>Hidden Markov models</w:t>
-      </w:r>
-    </w:p>
-    <w:p>
-      <w:r>
-        <w:t>Hidden Markov Modeling is a predictive mathematical model where the current state is determined by analyzing the output.</w:t>
-      </w:r>
-      <w:r>
-        <w:t xml:space="preserve"> The following example aims to clarify how Hidden Markov models work:</w:t>
-      </w:r>
-    </w:p>
-    <w:p>
-      <w:pPr>
-        <w:rPr>
-          <w:color w:val="FF0000"/>
-        </w:rPr>
-      </w:pPr>
-      <w:r>
-        <w:rPr>
-          <w:color w:val="FF0000"/>
-        </w:rPr>
-        <w:t>“Consider two friends, Alice and Bob, who live far apart from each other and who talk together daily over the telephone about what they did that day. Bob is only interested in three activities: walking in the park, shopping, and cleaning his apartment. The choice of what to do is determined exclusively by the weather on a given day. Alice has no definite information about the weather where Bob lives, but she knows general trends. Based on what Bob tells her he did each day, Alice tries to guess what the weather must have been like.</w:t>
-      </w:r>
-    </w:p>
-    <w:p>
-      <w:pPr>
-        <w:rPr>
-          <w:color w:val="FF0000"/>
-        </w:rPr>
-      </w:pPr>
-      <w:r>
-        <w:rPr>
-          <w:color w:val="FF0000"/>
-        </w:rPr>
-        <w:t>Alice believes that the weather operates as a discrete Markov chain. There are two states, "Rainy" and "Sunny", but she cannot observe them directly, that is, they are hidden from her. On each day, there is a certain chance that Bob will perform one of the following activities, depending on the weather: "walk", "shop", or "clean". Since Bob tells Alice about his activities, those are the observations. The entire system is that of a hidden Markov model (HMM).</w:t>
-      </w:r>
-    </w:p>
-    <w:p>
-      <w:pPr>
-        <w:rPr>
-          <w:color w:val="FF0000"/>
-        </w:rPr>
-      </w:pPr>
-      <w:r>
-        <w:rPr>
-          <w:color w:val="FF0000"/>
-        </w:rPr>
         <w:t>Alice knows the general weather trends in the area, and what Bob likes to do on average. In other words, the parameters of the HMM are known.”</w:t>
       </w:r>
     </w:p>
@@ -4367,7 +4779,7 @@
                     </pic:cNvPicPr>
                   </pic:nvPicPr>
                   <pic:blipFill>
-                    <a:blip r:embed="rId10">
+                    <a:blip r:embed="rId11">
                       <a:extLst>
                         <a:ext uri="{28A0092B-C50C-407E-A947-70E740481C1C}">
                           <a14:useLocalDpi xmlns:a14="http://schemas.microsoft.com/office/drawing/2010/main" val="0"/>
@@ -4430,80 +4842,80 @@
           <w:sz w:val="24"/>
           <w:szCs w:val="24"/>
         </w:rPr>
+        <w:t>One of the main reasons why HMMs are popular is because they can be trained automatically and are simple and computationally feasible to use.</w:t>
+      </w:r>
+    </w:p>
+    <w:p>
+      <w:pPr>
+        <w:rPr>
+          <w:rFonts w:ascii="Times New Roman" w:hAnsi="Times New Roman" w:cs="Times New Roman"/>
+          <w:sz w:val="24"/>
+          <w:szCs w:val="24"/>
+        </w:rPr>
+      </w:pPr>
+      <w:r>
+        <w:rPr>
+          <w:rFonts w:ascii="Times New Roman" w:hAnsi="Times New Roman" w:cs="Times New Roman"/>
+          <w:sz w:val="24"/>
+          <w:szCs w:val="24"/>
+        </w:rPr>
+        <w:t>Modern speech recognition systems use various combinations of several standard techniques to improve results over the basic approach described above. A typical large-vocabulary system would need context dependency for the phonemes (so phonemes with different left and right context have different realizations as HMM states); it would use cepstral normalization to normalize for different speaker and recording conditions; for further speaker normalization, it might use vocal tract length normalization (VTLN) for male-female normalization and maximum likelihood linear regression (MLLR) for more general speaker adaptation.</w:t>
+      </w:r>
+    </w:p>
+    <w:p>
+      <w:r>
+        <w:t>Language modeling</w:t>
+      </w:r>
+    </w:p>
+    <w:p>
+      <w:pPr>
+        <w:rPr>
+          <w:rFonts w:ascii="Times New Roman" w:hAnsi="Times New Roman" w:cs="Times New Roman"/>
+          <w:sz w:val="24"/>
+          <w:szCs w:val="24"/>
+        </w:rPr>
+      </w:pPr>
+      <w:r>
+        <w:rPr>
+          <w:rFonts w:ascii="Times New Roman" w:hAnsi="Times New Roman" w:cs="Times New Roman"/>
+          <w:sz w:val="24"/>
+          <w:szCs w:val="24"/>
+        </w:rPr>
+        <w:t>While Acoustic Modelling is the starting point for speech recognition, it still does not account for several things, such as homonyms and regional variations in pronunciation. That is why Language Modeling is also used. Google has done a lot of research in this area, mainly through the use of N-gram modelling.</w:t>
+      </w:r>
+    </w:p>
+    <w:p>
+      <w:pPr>
+        <w:rPr>
+          <w:rFonts w:ascii="Times New Roman" w:hAnsi="Times New Roman" w:cs="Times New Roman"/>
+          <w:sz w:val="24"/>
+          <w:szCs w:val="24"/>
+        </w:rPr>
+      </w:pPr>
+      <w:r>
+        <w:rPr>
+          <w:rFonts w:ascii="Times New Roman" w:hAnsi="Times New Roman" w:cs="Times New Roman"/>
+          <w:sz w:val="24"/>
+          <w:szCs w:val="24"/>
+        </w:rPr>
+        <w:t>When a user interacts with a Google service which makes use of speech recognition, Google makes use of its massive bank of Voice Search and YouTube transcriptions. Google also uses information gathered through their GOOG-411 initiative in order to further improve their accuracy.</w:t>
+      </w:r>
+    </w:p>
+    <w:p>
+      <w:pPr>
+        <w:rPr>
+          <w:rFonts w:ascii="Times New Roman" w:hAnsi="Times New Roman" w:cs="Times New Roman"/>
+          <w:sz w:val="24"/>
+          <w:szCs w:val="24"/>
+        </w:rPr>
+      </w:pPr>
+      <w:r>
+        <w:rPr>
+          <w:rFonts w:ascii="Times New Roman" w:hAnsi="Times New Roman" w:cs="Times New Roman"/>
+          <w:sz w:val="24"/>
+          <w:szCs w:val="24"/>
+        </w:rPr>
         <w:lastRenderedPageBreak/>
-        <w:t>One of the main reasons why HMMs are popular is because they can be trained automatically and are simple and computationally feasible to use.</w:t>
-      </w:r>
-    </w:p>
-    <w:p>
-      <w:pPr>
-        <w:rPr>
-          <w:rFonts w:ascii="Times New Roman" w:hAnsi="Times New Roman" w:cs="Times New Roman"/>
-          <w:sz w:val="24"/>
-          <w:szCs w:val="24"/>
-        </w:rPr>
-      </w:pPr>
-      <w:r>
-        <w:rPr>
-          <w:rFonts w:ascii="Times New Roman" w:hAnsi="Times New Roman" w:cs="Times New Roman"/>
-          <w:sz w:val="24"/>
-          <w:szCs w:val="24"/>
-        </w:rPr>
-        <w:t>Modern speech recognition systems use various combinations of several standard techniques to improve results over the basic approach described above. A typical large-vocabulary system would need context dependency for the phonemes (so phonemes with different left and right context have different realizations as HMM states); it would use cepstral normalization to normalize for different speaker and recording conditions; for further speaker normalization, it might use vocal tract length normalization (VTLN) for male-female normalization and maximum likelihood linear regression (MLLR) for more general speaker adaptation.</w:t>
-      </w:r>
-    </w:p>
-    <w:p>
-      <w:r>
-        <w:t>Language modeling</w:t>
-      </w:r>
-    </w:p>
-    <w:p>
-      <w:pPr>
-        <w:rPr>
-          <w:rFonts w:ascii="Times New Roman" w:hAnsi="Times New Roman" w:cs="Times New Roman"/>
-          <w:sz w:val="24"/>
-          <w:szCs w:val="24"/>
-        </w:rPr>
-      </w:pPr>
-      <w:r>
-        <w:rPr>
-          <w:rFonts w:ascii="Times New Roman" w:hAnsi="Times New Roman" w:cs="Times New Roman"/>
-          <w:sz w:val="24"/>
-          <w:szCs w:val="24"/>
-        </w:rPr>
-        <w:t>While Acoustic Modelling is the starting point for speech recognition, it still does not account for several things, such as homonyms and regional variations in pronunciation. That is why Language Modeling is also used. Google has done a lot of research in this area, mainly through the use of N-gram modelling.</w:t>
-      </w:r>
-    </w:p>
-    <w:p>
-      <w:pPr>
-        <w:rPr>
-          <w:rFonts w:ascii="Times New Roman" w:hAnsi="Times New Roman" w:cs="Times New Roman"/>
-          <w:sz w:val="24"/>
-          <w:szCs w:val="24"/>
-        </w:rPr>
-      </w:pPr>
-      <w:r>
-        <w:rPr>
-          <w:rFonts w:ascii="Times New Roman" w:hAnsi="Times New Roman" w:cs="Times New Roman"/>
-          <w:sz w:val="24"/>
-          <w:szCs w:val="24"/>
-        </w:rPr>
-        <w:t>When a user interacts with a Google service which makes use of speech recognition, Google makes use of its massive bank of Voice Search and YouTube transcriptions. Google also uses information gathered through their GOOG-411 initiative in order to further improve their accuracy.</w:t>
-      </w:r>
-    </w:p>
-    <w:p>
-      <w:pPr>
-        <w:rPr>
-          <w:rFonts w:ascii="Times New Roman" w:hAnsi="Times New Roman" w:cs="Times New Roman"/>
-          <w:sz w:val="24"/>
-          <w:szCs w:val="24"/>
-        </w:rPr>
-      </w:pPr>
-      <w:r>
-        <w:rPr>
-          <w:rFonts w:ascii="Times New Roman" w:hAnsi="Times New Roman" w:cs="Times New Roman"/>
-          <w:sz w:val="24"/>
-          <w:szCs w:val="24"/>
-        </w:rPr>
         <w:t>This language collection effort resulted in a vast array of pronunciations and dialects, which allowed Google to create a robust dictionary of words and how they sound. This allows for matches that have a greatly reduced error rate than brute force matching based on raw probabilities.</w:t>
       </w:r>
     </w:p>
@@ -4586,16 +4998,7 @@
           <w:sz w:val="24"/>
           <w:szCs w:val="24"/>
         </w:rPr>
-        <w:t xml:space="preserve">As noted above, this method’s strength comes from having a large dictionary of words and usage, not just primitive sounds. This gives the program the ability to tell the difference between </w:t>
-      </w:r>
-      <w:r>
-        <w:rPr>
-          <w:rFonts w:ascii="Times New Roman" w:hAnsi="Times New Roman" w:cs="Times New Roman"/>
-          <w:sz w:val="24"/>
-          <w:szCs w:val="24"/>
-        </w:rPr>
-        <w:lastRenderedPageBreak/>
-        <w:t>homophones, like “beat” and “beet”. N-gram modelling is also contextual, which means that it will know the difference between “beat” and “beet” from the sentence, being able to tell apart a conversation about sports from a conversation about vegetables, for instance.</w:t>
+        <w:t>As noted above, this method’s strength comes from having a large dictionary of words and usage, not just primitive sounds. This gives the program the ability to tell the difference between homophones, like “beat” and “beet”. N-gram modelling is also contextual, which means that it will know the difference between “beat” and “beet” from the sentence, being able to tell apart a conversation about sports from a conversation about vegetables, for instance.</w:t>
       </w:r>
     </w:p>
     <w:p>
@@ -5191,6 +5594,7 @@
           <w:sz w:val="24"/>
           <w:szCs w:val="24"/>
         </w:rPr>
+        <w:lastRenderedPageBreak/>
         <w:t>Dynamic time warping is an algorithm for measuring similarity between two sequences that may vary in time or speed. For instance, similarities in walking patterns would be detected, even if in one video the person was walking slowly and if in another he or she were walking more quickly, or even if there were accelerations and deceleration during the course of one observation. DTW has been applied to video, audio, and graphics – indeed, any data that can be turned into a linear representation can be analyzed with DTW.</w:t>
       </w:r>
     </w:p>
@@ -5268,126 +5672,123 @@
           <w:sz w:val="24"/>
           <w:szCs w:val="24"/>
         </w:rPr>
-        <w:t xml:space="preserve">Compared to HMMs, neural networks make no assumptions about feature statistical properties and have several qualities making them attractive recognition models for speech recognition. However, despite their effectiveness in classifying short-time units such as individual phones and </w:t>
-      </w:r>
-      <w:r>
+        <w:t>Compared to HMMs, neural networks make no assumptions about feature statistical properties and have several qualities making them attractive recognition models for speech recognition. However, despite their effectiveness in classifying short-time units such as individual phones and isolated words, neural networks are rarely successful for continuous recognition tasks, largely because of their lack of ability to model temporal dependencies.</w:t>
+      </w:r>
+    </w:p>
+    <w:p>
+      <w:pPr>
         <w:rPr>
           <w:rFonts w:ascii="Times New Roman" w:hAnsi="Times New Roman" w:cs="Times New Roman"/>
           <w:color w:val="FF0000"/>
           <w:sz w:val="24"/>
           <w:szCs w:val="24"/>
         </w:rPr>
+      </w:pPr>
+      <w:r>
+        <w:rPr>
+          <w:rFonts w:ascii="Times New Roman" w:hAnsi="Times New Roman" w:cs="Times New Roman"/>
+          <w:color w:val="FF0000"/>
+          <w:sz w:val="24"/>
+          <w:szCs w:val="24"/>
+        </w:rPr>
+        <w:t>However, recently LSTM Recurrent Neural Networks (RNNs)and Time Delay Neural Networks(TDNN's) have been used which have been shown to be able to identify latent temporal dependencies and use this information to perform the task of speech recognition.”</w:t>
+      </w:r>
+    </w:p>
+    <w:p>
+      <w:pPr>
+        <w:rPr>
+          <w:rFonts w:ascii="Times New Roman" w:hAnsi="Times New Roman" w:cs="Times New Roman"/>
+        </w:rPr>
+      </w:pPr>
+      <w:r>
+        <w:rPr>
+          <w:rFonts w:ascii="Times New Roman" w:hAnsi="Times New Roman" w:cs="Times New Roman"/>
+        </w:rPr>
+        <w:t>Deep Feedforward and Recurrent Neural Networks</w:t>
+      </w:r>
+    </w:p>
+    <w:p>
+      <w:pPr>
+        <w:rPr>
+          <w:rFonts w:ascii="Times New Roman" w:hAnsi="Times New Roman" w:cs="Times New Roman"/>
+          <w:sz w:val="24"/>
+          <w:szCs w:val="24"/>
+        </w:rPr>
+      </w:pPr>
+      <w:r>
+        <w:rPr>
+          <w:rFonts w:ascii="Times New Roman" w:hAnsi="Times New Roman" w:cs="Times New Roman"/>
+          <w:sz w:val="24"/>
+          <w:szCs w:val="24"/>
+        </w:rPr>
+        <w:t xml:space="preserve">A deep feedforward neural network (DNN) is an artificial neural network with numerous layers of units hidden between the input and output layers. Not unlike shallow neural networks, DNNs can model complex non-linear relationships. DNN architectures generate compositional models, where </w:t>
+      </w:r>
+      <w:r>
+        <w:rPr>
+          <w:rFonts w:ascii="Times New Roman" w:hAnsi="Times New Roman" w:cs="Times New Roman"/>
+          <w:sz w:val="24"/>
+          <w:szCs w:val="24"/>
+        </w:rPr>
+        <w:t>supplementary</w:t>
+      </w:r>
+      <w:r>
+        <w:rPr>
+          <w:rFonts w:ascii="Times New Roman" w:hAnsi="Times New Roman" w:cs="Times New Roman"/>
+          <w:sz w:val="24"/>
+          <w:szCs w:val="24"/>
+        </w:rPr>
+        <w:t xml:space="preserve"> layers enable composition of features from lower layers, giving a huge learning capacity and thus the potential of modeling complex patterns of speech data.</w:t>
+      </w:r>
+    </w:p>
+    <w:p>
+      <w:pPr>
+        <w:rPr>
+          <w:rFonts w:ascii="Times New Roman" w:hAnsi="Times New Roman" w:cs="Times New Roman"/>
+          <w:sz w:val="24"/>
+          <w:szCs w:val="24"/>
+        </w:rPr>
+      </w:pPr>
+      <w:r>
+        <w:rPr>
+          <w:rFonts w:ascii="Times New Roman" w:hAnsi="Times New Roman" w:cs="Times New Roman"/>
+          <w:sz w:val="24"/>
+          <w:szCs w:val="24"/>
+        </w:rPr>
+        <w:t>It is in 2010 that DNNs have been proven successful in large vocabulary speech recognition by industrial researchers, in collaboration with academic researchers. In this case, large output layers of the DNN based on context dependent HMM states constructed by decision trees were adopted.</w:t>
+      </w:r>
+    </w:p>
+    <w:p>
+      <w:pPr>
+        <w:pStyle w:val="Heading3"/>
+      </w:pPr>
+      <w:r>
+        <w:t>3.1.3</w:t>
+      </w:r>
+      <w:r>
+        <w:t xml:space="preserve">. </w:t>
+      </w:r>
+      <w:r>
+        <w:t>The necessity of a network connection</w:t>
+      </w:r>
+    </w:p>
+    <w:p>
+      <w:pPr>
+        <w:rPr>
+          <w:rFonts w:ascii="Times New Roman" w:hAnsi="Times New Roman" w:cs="Times New Roman"/>
+        </w:rPr>
+      </w:pPr>
+      <w:r>
+        <w:rPr>
+          <w:rFonts w:ascii="Times New Roman" w:hAnsi="Times New Roman" w:cs="Times New Roman"/>
+        </w:rPr>
+        <w:t xml:space="preserve">Probably the most notable examples today of speech recognition are the intelligent personal assistants offered by Microsoft(Cortana), Apple(Siri) and Amazon(Alexa). And anyone who has used Cortana, Siri or Alexa with a slow internet connection knows that it suddenly becomes a very frustrating experience. That is because the commands sent to Siri are sent over the network to be decoded by Apple, the </w:t>
+      </w:r>
+      <w:r>
+        <w:rPr>
+          <w:rFonts w:ascii="Times New Roman" w:hAnsi="Times New Roman" w:cs="Times New Roman"/>
+        </w:rPr>
         <w:lastRenderedPageBreak/>
-        <w:t>isolated words, neural networks are rarely successful for continuous recognition tasks, largely because of their lack of ability to model temporal dependencies.</w:t>
-      </w:r>
-    </w:p>
-    <w:p>
-      <w:pPr>
-        <w:rPr>
-          <w:rFonts w:ascii="Times New Roman" w:hAnsi="Times New Roman" w:cs="Times New Roman"/>
-          <w:color w:val="FF0000"/>
-          <w:sz w:val="24"/>
-          <w:szCs w:val="24"/>
-        </w:rPr>
-      </w:pPr>
-      <w:r>
-        <w:rPr>
-          <w:rFonts w:ascii="Times New Roman" w:hAnsi="Times New Roman" w:cs="Times New Roman"/>
-          <w:color w:val="FF0000"/>
-          <w:sz w:val="24"/>
-          <w:szCs w:val="24"/>
-        </w:rPr>
-        <w:t>However, recently LSTM Recurrent Neural Networks (RNNs)and Time Delay Neural Networks(TDNN's) have been used which have been shown to be able to identify latent temporal dependencies and use this information to perform the task of speech recognition.”</w:t>
-      </w:r>
-    </w:p>
-    <w:p>
-      <w:pPr>
-        <w:rPr>
-          <w:rFonts w:ascii="Times New Roman" w:hAnsi="Times New Roman" w:cs="Times New Roman"/>
-        </w:rPr>
-      </w:pPr>
-      <w:r>
-        <w:rPr>
-          <w:rFonts w:ascii="Times New Roman" w:hAnsi="Times New Roman" w:cs="Times New Roman"/>
-        </w:rPr>
-        <w:t>Deep Feedforward and Recurrent Neural Networks</w:t>
-      </w:r>
-    </w:p>
-    <w:p>
-      <w:pPr>
-        <w:rPr>
-          <w:rFonts w:ascii="Times New Roman" w:hAnsi="Times New Roman" w:cs="Times New Roman"/>
-          <w:sz w:val="24"/>
-          <w:szCs w:val="24"/>
-        </w:rPr>
-      </w:pPr>
-      <w:r>
-        <w:rPr>
-          <w:rFonts w:ascii="Times New Roman" w:hAnsi="Times New Roman" w:cs="Times New Roman"/>
-          <w:sz w:val="24"/>
-          <w:szCs w:val="24"/>
-        </w:rPr>
-        <w:t xml:space="preserve">A deep feedforward neural network (DNN) is an artificial neural network with numerous layers of units hidden between the input and output layers. Not unlike shallow neural networks, DNNs can model complex non-linear relationships. DNN architectures generate compositional models, where </w:t>
-      </w:r>
-      <w:r>
-        <w:rPr>
-          <w:rFonts w:ascii="Times New Roman" w:hAnsi="Times New Roman" w:cs="Times New Roman"/>
-          <w:sz w:val="24"/>
-          <w:szCs w:val="24"/>
-        </w:rPr>
-        <w:t>supplementary</w:t>
-      </w:r>
-      <w:r>
-        <w:rPr>
-          <w:rFonts w:ascii="Times New Roman" w:hAnsi="Times New Roman" w:cs="Times New Roman"/>
-          <w:sz w:val="24"/>
-          <w:szCs w:val="24"/>
-        </w:rPr>
-        <w:t xml:space="preserve"> layers enable composition of features from lower layers, giving a huge learning capacity and thus the potential of modeling complex patterns of speech data.</w:t>
-      </w:r>
-    </w:p>
-    <w:p>
-      <w:pPr>
-        <w:rPr>
-          <w:rFonts w:ascii="Times New Roman" w:hAnsi="Times New Roman" w:cs="Times New Roman"/>
-          <w:sz w:val="24"/>
-          <w:szCs w:val="24"/>
-        </w:rPr>
-      </w:pPr>
-      <w:r>
-        <w:rPr>
-          <w:rFonts w:ascii="Times New Roman" w:hAnsi="Times New Roman" w:cs="Times New Roman"/>
-          <w:sz w:val="24"/>
-          <w:szCs w:val="24"/>
-        </w:rPr>
-        <w:t>It is in 2010 that DNNs have been proven successful in large vocabulary speech recognition by industrial researchers, in collaboration with academic researchers. In this case, large output layers of the DNN based on context dependent HMM states constructed by decision trees were adopted.</w:t>
-      </w:r>
-    </w:p>
-    <w:p>
-      <w:pPr>
-        <w:pStyle w:val="Heading3"/>
-      </w:pPr>
-      <w:r>
-        <w:t>3.1.3</w:t>
-      </w:r>
-      <w:r>
-        <w:t xml:space="preserve">. </w:t>
-      </w:r>
-      <w:r>
-        <w:t>The necessity of a network connection</w:t>
-      </w:r>
-    </w:p>
-    <w:p>
-      <w:pPr>
-        <w:rPr>
-          <w:rFonts w:ascii="Times New Roman" w:hAnsi="Times New Roman" w:cs="Times New Roman"/>
-        </w:rPr>
-      </w:pPr>
-      <w:r>
-        <w:rPr>
-          <w:rFonts w:ascii="Times New Roman" w:hAnsi="Times New Roman" w:cs="Times New Roman"/>
-        </w:rPr>
-        <w:t>Probably the most notable examples today of speech recognition are the intelligent personal assistants offered by Microsoft(Cortana), Apple(Siri) and Amazon(Alexa). And anyone who has used Cortana, Siri or Alexa with a slow internet connection knows that it suddenly becomes a very frustrating experience. That is because the commands sent to Siri are sent over the network to be decoded by Apple, the commands sent to Cortana are sent to Microsoft to be decoded, and commands sent to Alexa are sent to Amazon to be decoded.</w:t>
+        <w:t>commands sent to Cortana are sent to Microsoft to be decoded, and commands sent to Alexa are sent to Amazon to be decoded.</w:t>
       </w:r>
     </w:p>
     <w:p>
@@ -5426,7 +5827,7 @@
                     </pic:cNvPicPr>
                   </pic:nvPicPr>
                   <pic:blipFill>
-                    <a:blip r:embed="rId11">
+                    <a:blip r:embed="rId12">
                       <a:extLst>
                         <a:ext uri="{28A0092B-C50C-407E-A947-70E740481C1C}">
                           <a14:useLocalDpi xmlns:a14="http://schemas.microsoft.com/office/drawing/2010/main" val="0"/>
@@ -5489,7 +5890,6 @@
           <w:sz w:val="24"/>
           <w:szCs w:val="24"/>
         </w:rPr>
-        <w:lastRenderedPageBreak/>
         <w:t>Despite this, offline speech recognition on mobile device is starting to become more widely spread, as Android now allows developers to include offline speech recognition in their apps. Other platforms are also expected to allow developers to make use of offline speech recognition as hardware becomes more powerful.</w:t>
       </w:r>
     </w:p>
@@ -5714,6 +6114,7 @@
           <w:sz w:val="24"/>
           <w:szCs w:val="24"/>
         </w:rPr>
+        <w:lastRenderedPageBreak/>
         <w:t>As devices f</w:t>
       </w:r>
       <w:r>
@@ -5781,7 +6182,7 @@
                     </pic:cNvPicPr>
                   </pic:nvPicPr>
                   <pic:blipFill>
-                    <a:blip r:embed="rId12">
+                    <a:blip r:embed="rId13">
                       <a:extLst>
                         <a:ext uri="{28A0092B-C50C-407E-A947-70E740481C1C}">
                           <a14:useLocalDpi xmlns:a14="http://schemas.microsoft.com/office/drawing/2010/main" val="0"/>
@@ -5824,7 +6225,7 @@
           <w:szCs w:val="24"/>
         </w:rPr>
       </w:pPr>
-      <w:bookmarkStart w:id="4" w:name="_Toc469609064"/>
+      <w:bookmarkStart w:id="5" w:name="_Toc469609064"/>
       <w:r>
         <w:rPr>
           <w:rFonts w:ascii="Times New Roman" w:hAnsi="Times New Roman" w:cs="Times New Roman"/>
@@ -5882,7 +6283,7 @@
         </w:rPr>
         <w:t>. Voice service interaction-capable hardware</w:t>
       </w:r>
-      <w:bookmarkEnd w:id="4"/>
+      <w:bookmarkEnd w:id="5"/>
     </w:p>
     <w:p>
       <w:pPr>
@@ -5949,7 +6350,6 @@
           <w:sz w:val="24"/>
           <w:szCs w:val="24"/>
         </w:rPr>
-        <w:lastRenderedPageBreak/>
         <w:t xml:space="preserve">The device is capable of voice interaction, music playback, making to-do lists, setting alarms, streaming podcasts, playing audiobooks, and providing weather, </w:t>
       </w:r>
       <w:r>
@@ -6244,7 +6644,16 @@
           <w:sz w:val="24"/>
           <w:szCs w:val="24"/>
         </w:rPr>
-        <w:t xml:space="preserve"> has over Google Home is that </w:t>
+        <w:t xml:space="preserve"> </w:t>
+      </w:r>
+      <w:r>
+        <w:rPr>
+          <w:rFonts w:ascii="Times New Roman" w:hAnsi="Times New Roman" w:cs="Times New Roman"/>
+          <w:sz w:val="24"/>
+          <w:szCs w:val="24"/>
+        </w:rPr>
+        <w:lastRenderedPageBreak/>
+        <w:t xml:space="preserve">has over Google Home is that </w:t>
       </w:r>
       <w:r>
         <w:rPr>
@@ -6488,125 +6897,125 @@
           <w:sz w:val="24"/>
           <w:szCs w:val="24"/>
         </w:rPr>
+        <w:t>e) Inappropriate Content Filtering which comes in very useful in case of parental control or to avoid inappropriate language harassment. As this API is not yet complete this feature is only available in some languages.</w:t>
+      </w:r>
+    </w:p>
+    <w:p>
+      <w:pPr>
+        <w:rPr>
+          <w:rFonts w:ascii="Times New Roman" w:hAnsi="Times New Roman" w:cs="Times New Roman"/>
+          <w:sz w:val="24"/>
+          <w:szCs w:val="24"/>
+        </w:rPr>
+      </w:pPr>
+      <w:r>
+        <w:rPr>
+          <w:rFonts w:ascii="Times New Roman" w:hAnsi="Times New Roman" w:cs="Times New Roman"/>
+          <w:sz w:val="24"/>
+          <w:szCs w:val="24"/>
+        </w:rPr>
+        <w:t>f) Real-time or Pre-recorded Audio Support allows audio to be captured by an application’s microphone or send from a pre-recorded audio file. It supports multiple audio encodings including FLAC, AMR, PCMU and Linear-16.</w:t>
+      </w:r>
+    </w:p>
+    <w:p>
+      <w:pPr>
+        <w:rPr>
+          <w:rFonts w:ascii="Times New Roman" w:hAnsi="Times New Roman" w:cs="Times New Roman"/>
+          <w:sz w:val="24"/>
+          <w:szCs w:val="24"/>
+        </w:rPr>
+      </w:pPr>
+      <w:r>
+        <w:rPr>
+          <w:rFonts w:ascii="Times New Roman" w:hAnsi="Times New Roman" w:cs="Times New Roman"/>
+          <w:sz w:val="24"/>
+          <w:szCs w:val="24"/>
+        </w:rPr>
+        <w:t>g) Noise Robustness takes care of extra noisy audio from different environments without the addition of extra noise cancellation.</w:t>
+      </w:r>
+    </w:p>
+    <w:p>
+      <w:pPr>
+        <w:rPr>
+          <w:rFonts w:ascii="Times New Roman" w:hAnsi="Times New Roman" w:cs="Times New Roman"/>
+          <w:sz w:val="24"/>
+          <w:szCs w:val="24"/>
+        </w:rPr>
+      </w:pPr>
+      <w:r>
+        <w:rPr>
+          <w:rFonts w:ascii="Times New Roman" w:hAnsi="Times New Roman" w:cs="Times New Roman"/>
+          <w:sz w:val="24"/>
+          <w:szCs w:val="24"/>
+        </w:rPr>
+        <w:t xml:space="preserve">h) Integrated API allows all audio files to be uploaded in a request or </w:t>
+      </w:r>
+      <w:r>
+        <w:rPr>
+          <w:rFonts w:ascii="Times New Roman" w:hAnsi="Times New Roman" w:cs="Times New Roman"/>
+          <w:sz w:val="24"/>
+          <w:szCs w:val="24"/>
+        </w:rPr>
+        <w:t>integrated</w:t>
+      </w:r>
+      <w:r>
+        <w:rPr>
+          <w:rFonts w:ascii="Times New Roman" w:hAnsi="Times New Roman" w:cs="Times New Roman"/>
+          <w:sz w:val="24"/>
+          <w:szCs w:val="24"/>
+        </w:rPr>
+        <w:t xml:space="preserve"> with Google Cloud Storage.</w:t>
+      </w:r>
+    </w:p>
+    <w:p>
+      <w:pPr>
+        <w:rPr>
+          <w:rFonts w:ascii="Times New Roman" w:hAnsi="Times New Roman" w:cs="Times New Roman"/>
+          <w:sz w:val="24"/>
+          <w:szCs w:val="24"/>
+        </w:rPr>
+      </w:pPr>
+      <w:r>
+        <w:rPr>
+          <w:rFonts w:ascii="Times New Roman" w:hAnsi="Times New Roman" w:cs="Times New Roman"/>
+          <w:sz w:val="24"/>
+          <w:szCs w:val="24"/>
+        </w:rPr>
+        <w:t>Unfortunately, even with all these great features from August 2016, Cloud Speech API has stared to be priced per 15 seconds. There is a 60-minute free trial available for trying it out and getting a good feeling of it.</w:t>
+      </w:r>
+      <w:r>
+        <w:rPr>
+          <w:rFonts w:ascii="Times New Roman" w:hAnsi="Times New Roman" w:cs="Times New Roman"/>
+          <w:sz w:val="24"/>
+          <w:szCs w:val="24"/>
+        </w:rPr>
+        <w:t xml:space="preserve"> The monthly usage is capped at 1 million minutes per month. Also, an approval was needed to use Speech API on embedded devices such as cars, TV’s appliances, or speakers.</w:t>
+      </w:r>
+    </w:p>
+    <w:p>
+      <w:pPr>
+        <w:rPr>
+          <w:rFonts w:ascii="Times New Roman" w:hAnsi="Times New Roman" w:cs="Times New Roman"/>
+          <w:sz w:val="24"/>
+          <w:szCs w:val="24"/>
+        </w:rPr>
+      </w:pPr>
+    </w:p>
+    <w:p>
+      <w:pPr>
+        <w:rPr>
+          <w:rFonts w:ascii="Times New Roman" w:hAnsi="Times New Roman" w:cs="Times New Roman"/>
+          <w:sz w:val="24"/>
+          <w:szCs w:val="24"/>
+        </w:rPr>
+      </w:pPr>
+      <w:r>
+        <w:rPr>
+          <w:rFonts w:ascii="Times New Roman" w:hAnsi="Times New Roman" w:cs="Times New Roman"/>
+          <w:sz w:val="24"/>
+          <w:szCs w:val="24"/>
+        </w:rPr>
         <w:lastRenderedPageBreak/>
-        <w:t>e) Inappropriate Content Filtering which comes in very useful in case of parental control or to avoid inappropriate language harassment. As this API is not yet complete this feature is only available in some languages.</w:t>
-      </w:r>
-    </w:p>
-    <w:p>
-      <w:pPr>
-        <w:rPr>
-          <w:rFonts w:ascii="Times New Roman" w:hAnsi="Times New Roman" w:cs="Times New Roman"/>
-          <w:sz w:val="24"/>
-          <w:szCs w:val="24"/>
-        </w:rPr>
-      </w:pPr>
-      <w:r>
-        <w:rPr>
-          <w:rFonts w:ascii="Times New Roman" w:hAnsi="Times New Roman" w:cs="Times New Roman"/>
-          <w:sz w:val="24"/>
-          <w:szCs w:val="24"/>
-        </w:rPr>
-        <w:t>f) Real-time or Pre-recorded Audio Support allows audio to be captured by an application’s microphone or send from a pre-recorded audio file. It supports multiple audio encodings including FLAC, AMR, PCMU and Linear-16.</w:t>
-      </w:r>
-    </w:p>
-    <w:p>
-      <w:pPr>
-        <w:rPr>
-          <w:rFonts w:ascii="Times New Roman" w:hAnsi="Times New Roman" w:cs="Times New Roman"/>
-          <w:sz w:val="24"/>
-          <w:szCs w:val="24"/>
-        </w:rPr>
-      </w:pPr>
-      <w:r>
-        <w:rPr>
-          <w:rFonts w:ascii="Times New Roman" w:hAnsi="Times New Roman" w:cs="Times New Roman"/>
-          <w:sz w:val="24"/>
-          <w:szCs w:val="24"/>
-        </w:rPr>
-        <w:t>g) Noise Robustness takes care of extra noisy audio from different environments without the addition of extra noise cancellation.</w:t>
-      </w:r>
-    </w:p>
-    <w:p>
-      <w:pPr>
-        <w:rPr>
-          <w:rFonts w:ascii="Times New Roman" w:hAnsi="Times New Roman" w:cs="Times New Roman"/>
-          <w:sz w:val="24"/>
-          <w:szCs w:val="24"/>
-        </w:rPr>
-      </w:pPr>
-      <w:r>
-        <w:rPr>
-          <w:rFonts w:ascii="Times New Roman" w:hAnsi="Times New Roman" w:cs="Times New Roman"/>
-          <w:sz w:val="24"/>
-          <w:szCs w:val="24"/>
-        </w:rPr>
-        <w:t xml:space="preserve">h) Integrated API allows all audio files to be uploaded in a request or </w:t>
-      </w:r>
-      <w:r>
-        <w:rPr>
-          <w:rFonts w:ascii="Times New Roman" w:hAnsi="Times New Roman" w:cs="Times New Roman"/>
-          <w:sz w:val="24"/>
-          <w:szCs w:val="24"/>
-        </w:rPr>
-        <w:t>integrated</w:t>
-      </w:r>
-      <w:r>
-        <w:rPr>
-          <w:rFonts w:ascii="Times New Roman" w:hAnsi="Times New Roman" w:cs="Times New Roman"/>
-          <w:sz w:val="24"/>
-          <w:szCs w:val="24"/>
-        </w:rPr>
-        <w:t xml:space="preserve"> with Google Cloud Storage.</w:t>
-      </w:r>
-    </w:p>
-    <w:p>
-      <w:pPr>
-        <w:rPr>
-          <w:rFonts w:ascii="Times New Roman" w:hAnsi="Times New Roman" w:cs="Times New Roman"/>
-          <w:sz w:val="24"/>
-          <w:szCs w:val="24"/>
-        </w:rPr>
-      </w:pPr>
-      <w:r>
-        <w:rPr>
-          <w:rFonts w:ascii="Times New Roman" w:hAnsi="Times New Roman" w:cs="Times New Roman"/>
-          <w:sz w:val="24"/>
-          <w:szCs w:val="24"/>
-        </w:rPr>
-        <w:t>Unfortunately, even with all these great features from August 2016, Cloud Speech API has stared to be priced per 15 seconds. There is a 60-minute free trial available for trying it out and getting a good feeling of it.</w:t>
-      </w:r>
-      <w:r>
-        <w:rPr>
-          <w:rFonts w:ascii="Times New Roman" w:hAnsi="Times New Roman" w:cs="Times New Roman"/>
-          <w:sz w:val="24"/>
-          <w:szCs w:val="24"/>
-        </w:rPr>
-        <w:t xml:space="preserve"> The monthly usage is capped at 1 million minutes per month. Also, an approval was needed to use Speech API on embedded devices such as cars, TV’s appliances, or speakers.</w:t>
-      </w:r>
-    </w:p>
-    <w:p>
-      <w:pPr>
-        <w:rPr>
-          <w:rFonts w:ascii="Times New Roman" w:hAnsi="Times New Roman" w:cs="Times New Roman"/>
-          <w:sz w:val="24"/>
-          <w:szCs w:val="24"/>
-        </w:rPr>
-      </w:pPr>
-    </w:p>
-    <w:p>
-      <w:pPr>
-        <w:rPr>
-          <w:rFonts w:ascii="Times New Roman" w:hAnsi="Times New Roman" w:cs="Times New Roman"/>
-          <w:sz w:val="24"/>
-          <w:szCs w:val="24"/>
-        </w:rPr>
-      </w:pPr>
-      <w:r>
-        <w:rPr>
-          <w:rFonts w:ascii="Times New Roman" w:hAnsi="Times New Roman" w:cs="Times New Roman"/>
-          <w:sz w:val="24"/>
-          <w:szCs w:val="24"/>
-        </w:rPr>
         <w:t xml:space="preserve">2. </w:t>
       </w:r>
       <w:r>
@@ -6766,7 +7175,7 @@
                     </pic:cNvPicPr>
                   </pic:nvPicPr>
                   <pic:blipFill>
-                    <a:blip r:embed="rId13">
+                    <a:blip r:embed="rId14">
                       <a:extLst>
                         <a:ext uri="{28A0092B-C50C-407E-A947-70E740481C1C}">
                           <a14:useLocalDpi xmlns:a14="http://schemas.microsoft.com/office/drawing/2010/main" val="0"/>
@@ -6809,7 +7218,7 @@
           <w:szCs w:val="24"/>
         </w:rPr>
       </w:pPr>
-      <w:bookmarkStart w:id="5" w:name="_Toc469609065"/>
+      <w:bookmarkStart w:id="6" w:name="_Toc469609065"/>
       <w:r>
         <w:rPr>
           <w:rFonts w:ascii="Times New Roman" w:hAnsi="Times New Roman" w:cs="Times New Roman"/>
@@ -6867,23 +7276,22 @@
         </w:rPr>
         <w:t>. Server hosting-capable hardware</w:t>
       </w:r>
-      <w:bookmarkEnd w:id="5"/>
-    </w:p>
-    <w:p>
-      <w:pPr>
-        <w:rPr>
-          <w:rFonts w:ascii="Times New Roman" w:hAnsi="Times New Roman" w:cs="Times New Roman"/>
-          <w:sz w:val="24"/>
-          <w:szCs w:val="24"/>
-        </w:rPr>
-      </w:pPr>
-      <w:r>
-        <w:rPr>
-          <w:rFonts w:ascii="Times New Roman" w:hAnsi="Times New Roman" w:cs="Times New Roman"/>
-          <w:sz w:val="24"/>
-          <w:szCs w:val="24"/>
-        </w:rPr>
-        <w:lastRenderedPageBreak/>
+      <w:bookmarkEnd w:id="6"/>
+    </w:p>
+    <w:p>
+      <w:pPr>
+        <w:rPr>
+          <w:rFonts w:ascii="Times New Roman" w:hAnsi="Times New Roman" w:cs="Times New Roman"/>
+          <w:sz w:val="24"/>
+          <w:szCs w:val="24"/>
+        </w:rPr>
+      </w:pPr>
+      <w:r>
+        <w:rPr>
+          <w:rFonts w:ascii="Times New Roman" w:hAnsi="Times New Roman" w:cs="Times New Roman"/>
+          <w:sz w:val="24"/>
+          <w:szCs w:val="24"/>
+        </w:rPr>
         <w:t xml:space="preserve">The </w:t>
       </w:r>
       <w:r>
@@ -7160,7 +7568,16 @@
           <w:sz w:val="24"/>
           <w:szCs w:val="24"/>
         </w:rPr>
-        <w:t>Another option considered by the team is the Intel Compute Stick. The Intel Compute Stick is a single-board computer developed by Intel, and is designed to be smaller than other small-form-factor PCs, while keeping comparable performance. The Intel Compute Stick has been considered for the project due to its small physical footprint, out-of-the-box HDMI output, and the capability of running either Windows-based or Linux-based operating systems</w:t>
+        <w:t xml:space="preserve">Another option considered by the team is the Intel Compute Stick. The Intel Compute Stick is a single-board computer developed by Intel, and is designed to be smaller than other small-form-factor PCs, while keeping comparable performance. The Intel Compute Stick has been </w:t>
+      </w:r>
+      <w:r>
+        <w:rPr>
+          <w:rFonts w:ascii="Times New Roman" w:hAnsi="Times New Roman" w:cs="Times New Roman"/>
+          <w:sz w:val="24"/>
+          <w:szCs w:val="24"/>
+        </w:rPr>
+        <w:lastRenderedPageBreak/>
+        <w:t>considered for the project due to its small physical footprint, out-of-the-box HDMI output, and the capability of running either Windows-based or Linux-based operating systems</w:t>
       </w:r>
       <w:r>
         <w:rPr>
@@ -7311,7 +7728,6 @@
         <w:rPr>
           <w:noProof/>
         </w:rPr>
-        <w:lastRenderedPageBreak/>
         <w:drawing>
           <wp:inline distT="0" distB="0" distL="0" distR="0">
             <wp:extent cx="5943600" cy="2200275"/>
@@ -7328,7 +7744,7 @@
                     <pic:cNvPicPr/>
                   </pic:nvPicPr>
                   <pic:blipFill>
-                    <a:blip r:embed="rId14">
+                    <a:blip r:embed="rId15">
                       <a:extLst>
                         <a:ext uri="{28A0092B-C50C-407E-A947-70E740481C1C}">
                           <a14:useLocalDpi xmlns:a14="http://schemas.microsoft.com/office/drawing/2010/main" val="0"/>
@@ -7366,7 +7782,7 @@
           <w:szCs w:val="24"/>
         </w:rPr>
       </w:pPr>
-      <w:bookmarkStart w:id="6" w:name="_Toc469609066"/>
+      <w:bookmarkStart w:id="7" w:name="_Toc469609066"/>
       <w:r>
         <w:rPr>
           <w:rFonts w:ascii="Times New Roman" w:hAnsi="Times New Roman" w:cs="Times New Roman"/>
@@ -7432,7 +7848,7 @@
         </w:rPr>
         <w:t xml:space="preserve"> choice</w:t>
       </w:r>
-      <w:bookmarkEnd w:id="6"/>
+      <w:bookmarkEnd w:id="7"/>
     </w:p>
     <w:p>
       <w:pPr>
@@ -7559,6 +7975,7 @@
           <w:sz w:val="24"/>
           <w:szCs w:val="24"/>
         </w:rPr>
+        <w:lastRenderedPageBreak/>
         <w:drawing>
           <wp:inline distT="0" distB="0" distL="0" distR="0">
             <wp:extent cx="5315578" cy="2941415"/>
@@ -7577,7 +7994,7 @@
                     </pic:cNvPicPr>
                   </pic:nvPicPr>
                   <pic:blipFill>
-                    <a:blip r:embed="rId15" cstate="print">
+                    <a:blip r:embed="rId16" cstate="print">
                       <a:extLst>
                         <a:ext uri="{28A0092B-C50C-407E-A947-70E740481C1C}">
                           <a14:useLocalDpi xmlns:a14="http://schemas.microsoft.com/office/drawing/2010/main" val="0"/>
@@ -7612,7 +8029,6 @@
     <w:p/>
     <w:p>
       <w:r>
-        <w:lastRenderedPageBreak/>
         <w:t>By relating with the Abstract Class Diagram presented in the Analysis Chapter a decision for each part of the system has been made in terms of technologies</w:t>
       </w:r>
       <w:r>
@@ -7749,6 +8165,7 @@
         </w:numPr>
       </w:pPr>
       <w:r>
+        <w:lastRenderedPageBreak/>
         <w:t>Web-based systems</w:t>
       </w:r>
     </w:p>
@@ -7843,7 +8260,6 @@
     <w:p/>
     <w:p>
       <w:r>
-        <w:lastRenderedPageBreak/>
         <w:t>1. Web Speech API</w:t>
       </w:r>
     </w:p>
@@ -7970,6 +8386,7 @@
     </w:p>
     <w:p>
       <w:r>
+        <w:lastRenderedPageBreak/>
         <w:t xml:space="preserve">There are two things which must be taken into consideration before </w:t>
       </w:r>
       <w:r>
@@ -8060,11 +8477,7 @@
         <w:t xml:space="preserve"> </w:t>
       </w:r>
       <w:r>
-        <w:t xml:space="preserve">be set to true, in which case the </w:t>
-      </w:r>
-      <w:r>
-        <w:lastRenderedPageBreak/>
-        <w:t>user agent must return zero or more final results representing multiple consecutive recognitions in response to starting recognition, like a dictation for example.</w:t>
+        <w:t>be set to true, in which case the user agent must return zero or more final results representing multiple consecutive recognitions in response to starting recognition, like a dictation for example.</w:t>
       </w:r>
     </w:p>
     <w:p>
@@ -8318,6 +8731,7 @@
         <w:rPr>
           <w:b/>
         </w:rPr>
+        <w:lastRenderedPageBreak/>
         <w:t xml:space="preserve">speechend </w:t>
       </w:r>
       <w:r>
@@ -8508,7 +8922,6 @@
         <w:rPr>
           <w:b/>
         </w:rPr>
-        <w:lastRenderedPageBreak/>
         <w:t>audio</w:t>
       </w:r>
       <w:r>
@@ -8703,6 +9116,7 @@
         <w:rPr>
           <w:b/>
         </w:rPr>
+        <w:lastRenderedPageBreak/>
         <w:t xml:space="preserve">length </w:t>
       </w:r>
       <w:r>
@@ -8763,9 +9177,6 @@
       </w:r>
       <w:r>
         <w:br/>
-      </w:r>
-      <w:r>
-        <w:lastRenderedPageBreak/>
         <w:t>It explains the basic concepts of YouTube, the API itself and an overview of the different functions that the API supports. Some of these will be presented here in order to give a better understanding of how the team made use this API.</w:t>
       </w:r>
     </w:p>
@@ -8873,6 +9284,7 @@
           </w:tcPr>
           <w:p>
             <w:r>
+              <w:lastRenderedPageBreak/>
               <w:t>channelBanner</w:t>
             </w:r>
           </w:p>
@@ -9011,7 +9423,6 @@
           </w:tcPr>
           <w:p>
             <w:r>
-              <w:lastRenderedPageBreak/>
               <w:t xml:space="preserve">playlistItem </w:t>
             </w:r>
           </w:p>
@@ -9273,6 +9684,7 @@
     <w:p/>
     <w:p>
       <w:r>
+        <w:lastRenderedPageBreak/>
         <w:t>After seeing what resources can be used the next step is to have a look at the supported operations which developers can use.</w:t>
       </w:r>
       <w:r>
@@ -10142,7 +10554,6 @@
               <w:jc w:val="center"/>
             </w:pPr>
             <w:r>
-              <w:lastRenderedPageBreak/>
               <w:t>search result</w:t>
             </w:r>
           </w:p>
@@ -10760,7 +11171,6 @@
     </w:p>
     <w:p>
       <w:r>
-        <w:lastRenderedPageBreak/>
         <w:t>In order to ensure that the API uses network, CPU, and memory resources as efficiently as possible, it requires the retrieval of partial resources so that applications avoid transferring, parsing, and storing unnecessary data. Two request parameters allow a developer to identify the resource properties that the API response should include.</w:t>
       </w:r>
     </w:p>
@@ -10965,6 +11375,7 @@
         </w:numPr>
       </w:pPr>
       <w:r>
+        <w:lastRenderedPageBreak/>
         <w:t>By reducing the amount of data which a developer does not use in his application will result in reduced bandwidth usage. This could also work the other way around by retrieving all parts of data.</w:t>
       </w:r>
     </w:p>
@@ -11060,7 +11471,6 @@
     </w:p>
     <w:p>
       <w:r>
-        <w:lastRenderedPageBreak/>
         <w:t>Here is an example which shows three possible ways to retrieve a playlist’s item ID, title, and position for every item in the playlist:</w:t>
       </w:r>
     </w:p>
@@ -11210,6 +11620,9 @@
       </w:r>
       <w:r>
         <w:br/>
+      </w:r>
+      <w:r>
+        <w:lastRenderedPageBreak/>
         <w:t>Even this project wil</w:t>
       </w:r>
       <w:r>
@@ -11294,7 +11707,6 @@
     </w:p>
     <w:p>
       <w:r>
-        <w:lastRenderedPageBreak/>
         <w:t>Node.js is an open source, cross-platform runtime environment build on G</w:t>
       </w:r>
       <w:r>
@@ -11387,7 +11799,11 @@
       </w:r>
       <w:r>
         <w:br/>
-        <w:t xml:space="preserve">It can run as a standalone or can be embedded into C++ applications. It also compiles and executes JavaScript source code, manages object memory allocation and can garbage collect unnecessary objects which it no longer uses or needs.  </w:t>
+        <w:t xml:space="preserve">It can run as a standalone or can be embedded into C++ applications. It also compiles and executes </w:t>
+      </w:r>
+      <w:r>
+        <w:lastRenderedPageBreak/>
+        <w:t xml:space="preserve">JavaScript source code, manages object memory allocation and can garbage collect unnecessary objects which it no longer uses or needs.  </w:t>
       </w:r>
     </w:p>
     <w:p>
@@ -11476,7 +11892,6 @@
         <w:rPr>
           <w:noProof/>
         </w:rPr>
-        <w:lastRenderedPageBreak/>
         <w:drawing>
           <wp:inline distT="0" distB="0" distL="0" distR="0">
             <wp:extent cx="3511296" cy="2525284"/>
@@ -11495,7 +11910,7 @@
                     </pic:cNvPicPr>
                   </pic:nvPicPr>
                   <pic:blipFill>
-                    <a:blip r:embed="rId16">
+                    <a:blip r:embed="rId17">
                       <a:extLst>
                         <a:ext uri="{28A0092B-C50C-407E-A947-70E740481C1C}">
                           <a14:useLocalDpi xmlns:a14="http://schemas.microsoft.com/office/drawing/2010/main" val="0"/>
@@ -11637,6 +12052,7 @@
         </w:numPr>
       </w:pPr>
       <w:r>
+        <w:lastRenderedPageBreak/>
         <w:t>!!!If there are any more then Pavel, you can help me here!!!!</w:t>
       </w:r>
     </w:p>
@@ -11710,7 +12126,6 @@
         </w:numPr>
       </w:pPr>
       <w:r>
-        <w:lastRenderedPageBreak/>
         <w:t>Pavel will have to help me</w:t>
       </w:r>
       <w:r>
@@ -11902,6 +12317,7 @@
         </w:numPr>
       </w:pPr>
       <w:r>
+        <w:lastRenderedPageBreak/>
         <w:t>MongoDB scales horiz</w:t>
       </w:r>
       <w:r>
@@ -11976,7 +12392,6 @@
     </w:p>
     <w:p>
       <w:r>
-        <w:lastRenderedPageBreak/>
         <w:t xml:space="preserve">As mentioned in the list above MongoDB groups all its data with the use of collections. This collection can be seen as a simple grouping of documents that have the same or a close similar purpose. A collection can be </w:t>
       </w:r>
       <w:r>
@@ -12083,7 +12498,11 @@
         <w:t>,</w:t>
       </w:r>
       <w:r>
-        <w:t xml:space="preserve"> all Bootstrap 3 or above versions support the latest browser models of Google Chrome, Firefox, Opera, </w:t>
+        <w:t xml:space="preserve"> all Bootstrap 3 or above versions support the latest browser models of Google </w:t>
+      </w:r>
+      <w:r>
+        <w:lastRenderedPageBreak/>
+        <w:t xml:space="preserve">Chrome, Firefox, Opera, </w:t>
       </w:r>
       <w:r>
         <w:t>Safari,</w:t>
@@ -12150,7 +12569,6 @@
     </w:p>
     <w:p>
       <w:r>
-        <w:lastRenderedPageBreak/>
         <w:t>The image below represents a paper sketch made by the team in which the design of the “Home” Web Page can be seen:</w:t>
       </w:r>
     </w:p>
@@ -12280,8 +12698,6 @@
       <w:r>
         <w:t>functionality.</w:t>
       </w:r>
-      <w:bookmarkStart w:id="7" w:name="_GoBack"/>
-      <w:bookmarkEnd w:id="7"/>
     </w:p>
     <w:p>
       <w:r>
@@ -12303,6 +12719,7 @@
         </w:numPr>
       </w:pPr>
       <w:r>
+        <w:lastRenderedPageBreak/>
         <w:t>This document does not address performance testing of the project. (it might if we have the time, but I don’t think so)</w:t>
       </w:r>
     </w:p>
@@ -12409,7 +12826,6 @@
     <w:p/>
     <w:p>
       <w:r>
-        <w:lastRenderedPageBreak/>
         <w:t>2. Test Specifications and Procedures</w:t>
       </w:r>
     </w:p>
@@ -12515,6 +12931,7 @@
         <w:pStyle w:val="Heading1"/>
       </w:pPr>
       <w:r>
+        <w:lastRenderedPageBreak/>
         <w:t>7. Results</w:t>
       </w:r>
     </w:p>
@@ -19430,7 +19847,7 @@
 </file>
 
 <file path=customXml/itemProps1.xml><?xml version="1.0" encoding="utf-8"?>
-<ds:datastoreItem xmlns:ds="http://schemas.openxmlformats.org/officeDocument/2006/customXml" ds:itemID="{96AFC37E-F86B-4B83-A34F-B9B0216FBF61}">
+<ds:datastoreItem xmlns:ds="http://schemas.openxmlformats.org/officeDocument/2006/customXml" ds:itemID="{8563CF52-5A54-4437-A235-18AD343F7E57}">
   <ds:schemaRefs>
     <ds:schemaRef ds:uri="http://schemas.openxmlformats.org/officeDocument/2006/bibliography"/>
   </ds:schemaRefs>

</xml_diff>

<commit_message>
Update Project Report: Implementation
</commit_message>
<xml_diff>
--- a/Bachelor Project Report.docx
+++ b/Bachelor Project Report.docx
@@ -16846,15 +16846,7 @@
         <w:rPr>
           <w:color w:val="FF0000"/>
         </w:rPr>
-        <w:t>. This function constructs a prepared request. This request is actually</w:t>
-      </w:r>
-      <w:bookmarkStart w:id="8" w:name="_GoBack"/>
-      <w:bookmarkEnd w:id="8"/>
-      <w:r>
-        <w:rPr>
-          <w:color w:val="FF0000"/>
-        </w:rPr>
-        <w:t xml:space="preserve"> an URL </w:t>
+        <w:t xml:space="preserve">. This function constructs a prepared request. This request is actually an URL </w:t>
       </w:r>
       <w:r>
         <w:rPr>
@@ -16970,6 +16962,55 @@
         </w:drawing>
       </w:r>
     </w:p>
+    <w:p>
+      <w:pPr>
+        <w:jc w:val="center"/>
+      </w:pPr>
+    </w:p>
+    <w:p>
+      <w:pPr>
+        <w:rPr>
+          <w:color w:val="FF0000"/>
+        </w:rPr>
+      </w:pPr>
+      <w:r>
+        <w:rPr>
+          <w:color w:val="FF0000"/>
+        </w:rPr>
+        <w:t xml:space="preserve">The function </w:t>
+      </w:r>
+      <w:r>
+        <w:rPr>
+          <w:i/>
+          <w:color w:val="FF0000"/>
+        </w:rPr>
+        <w:t xml:space="preserve">postOnYouTube() </w:t>
+      </w:r>
+      <w:r>
+        <w:rPr>
+          <w:color w:val="FF0000"/>
+        </w:rPr>
+        <w:t xml:space="preserve">simply makes GET request on the prepared URL seen earlier, and </w:t>
+      </w:r>
+      <w:r>
+        <w:rPr>
+          <w:color w:val="FF0000"/>
+        </w:rPr>
+        <w:t>gets</w:t>
+      </w:r>
+      <w:r>
+        <w:rPr>
+          <w:color w:val="FF0000"/>
+        </w:rPr>
+        <w:t xml:space="preserve"> a response back from YouTube with a list of videos in a JSON string. This string will then be emitted to the client</w:t>
+      </w:r>
+      <w:r>
+        <w:rPr>
+          <w:color w:val="FF0000"/>
+        </w:rPr>
+        <w:t xml:space="preserve"> with the attached message “search for”. The implementation of this function can be seen below.</w:t>
+      </w:r>
+    </w:p>
     <w:p/>
     <w:p>
       <w:r>
@@ -17050,6 +17091,19 @@
     <w:p>
       <w:pPr>
         <w:rPr>
+          <w:color w:val="FF0000"/>
+        </w:rPr>
+      </w:pPr>
+      <w:r>
+        <w:rPr>
+          <w:color w:val="FF0000"/>
+        </w:rPr>
+        <w:t>When the server emits responses, the client side catches them by using socket data handlers. In this case they are triggered every time the server emits a response filled with data that will contain the message seen earlier which ins “search for”.</w:t>
+      </w:r>
+    </w:p>
+    <w:p>
+      <w:pPr>
+        <w:rPr>
           <w:i/>
         </w:rPr>
       </w:pPr>
@@ -17108,6 +17162,118 @@
         </w:drawing>
       </w:r>
     </w:p>
+    <w:p/>
+    <w:p>
+      <w:pPr>
+        <w:rPr>
+          <w:color w:val="FF0000"/>
+        </w:rPr>
+      </w:pPr>
+      <w:r>
+        <w:rPr>
+          <w:color w:val="FF0000"/>
+        </w:rPr>
+        <w:lastRenderedPageBreak/>
+        <w:t xml:space="preserve">As it can be seen in code snippet above, the </w:t>
+      </w:r>
+      <w:r>
+        <w:rPr>
+          <w:i/>
+          <w:color w:val="FF0000"/>
+        </w:rPr>
+        <w:t>msg</w:t>
+      </w:r>
+      <w:r>
+        <w:rPr>
+          <w:color w:val="FF0000"/>
+        </w:rPr>
+        <w:t xml:space="preserve"> variable along with the </w:t>
+      </w:r>
+      <w:r>
+        <w:rPr>
+          <w:i/>
+          <w:color w:val="FF0000"/>
+        </w:rPr>
+        <w:t>“go to”</w:t>
+      </w:r>
+      <w:r>
+        <w:rPr>
+          <w:color w:val="FF0000"/>
+        </w:rPr>
+        <w:t xml:space="preserve"> command and the target </w:t>
+      </w:r>
+      <w:r>
+        <w:rPr>
+          <w:i/>
+          <w:color w:val="FF0000"/>
+        </w:rPr>
+        <w:t>“search for”</w:t>
+      </w:r>
+      <w:r>
+        <w:rPr>
+          <w:color w:val="FF0000"/>
+        </w:rPr>
+        <w:t>, are</w:t>
+      </w:r>
+      <w:r>
+        <w:rPr>
+          <w:i/>
+          <w:color w:val="FF0000"/>
+        </w:rPr>
+        <w:t xml:space="preserve"> </w:t>
+      </w:r>
+      <w:r>
+        <w:rPr>
+          <w:color w:val="FF0000"/>
+        </w:rPr>
+        <w:t>parameters</w:t>
+      </w:r>
+      <w:r>
+        <w:rPr>
+          <w:color w:val="FF0000"/>
+        </w:rPr>
+        <w:t xml:space="preserve"> passed to the function </w:t>
+      </w:r>
+      <w:r>
+        <w:rPr>
+          <w:i/>
+          <w:color w:val="FF0000"/>
+        </w:rPr>
+        <w:t>executeAction()</w:t>
+      </w:r>
+      <w:r>
+        <w:rPr>
+          <w:color w:val="FF0000"/>
+        </w:rPr>
+        <w:t xml:space="preserve">. This is the main part that controls the front-end side. </w:t>
+      </w:r>
+      <w:r>
+        <w:rPr>
+          <w:color w:val="FF0000"/>
+        </w:rPr>
+        <w:br/>
+        <w:t xml:space="preserve">An example of a fragment of code which involves this function can be seen below. </w:t>
+      </w:r>
+      <w:r>
+        <w:rPr>
+          <w:color w:val="FF0000"/>
+        </w:rPr>
+        <w:t xml:space="preserve">This part is responsible for triggering the </w:t>
+      </w:r>
+      <w:r>
+        <w:rPr>
+          <w:i/>
+          <w:color w:val="FF0000"/>
+        </w:rPr>
+        <w:t>setActiveTab()</w:t>
+      </w:r>
+      <w:r>
+        <w:rPr>
+          <w:color w:val="FF0000"/>
+        </w:rPr>
+        <w:t xml:space="preserve"> function which, as it may also sound, will switch between the web site’s tabs.</w:t>
+      </w:r>
+    </w:p>
     <w:p>
       <w:r>
         <w:t xml:space="preserve">As it is shown in the code above, the </w:t>
@@ -17205,8 +17371,20 @@
     </w:p>
     <w:p/>
     <w:p>
-      <w:r>
-        <w:lastRenderedPageBreak/>
+      <w:pPr>
+        <w:rPr>
+          <w:color w:val="FF0000"/>
+        </w:rPr>
+      </w:pPr>
+      <w:r>
+        <w:rPr>
+          <w:color w:val="FF0000"/>
+        </w:rPr>
+        <w:t>As previously mentioned in the Design Chapter, in this project, the front-end of the web site is build using ReactJS, the modern JavaScript framework made for developing web related applications. ReactJS offers great features, and one of them is that it allows the dynamic rendering for page components without the need to refresh the whole page. It is similar to process of refreshing separate page elements.</w:t>
+      </w:r>
+    </w:p>
+    <w:p>
+      <w:r>
         <w:t xml:space="preserve">In this project, the webpage front-end was built using </w:t>
       </w:r>
       <w:r>
@@ -17217,6 +17395,58 @@
       </w:r>
       <w:r>
         <w:t>, a modern JavaScript framework for web-app development. One of the main advantages of React is that it allows dynamic page component rendering without refreshing the whole page, just like refreshing separate page elements.</w:t>
+      </w:r>
+    </w:p>
+    <w:p>
+      <w:pPr>
+        <w:rPr>
+          <w:color w:val="FF0000"/>
+        </w:rPr>
+      </w:pPr>
+      <w:r>
+        <w:rPr>
+          <w:color w:val="FF0000"/>
+        </w:rPr>
+        <w:t xml:space="preserve">The function </w:t>
+      </w:r>
+      <w:r>
+        <w:rPr>
+          <w:i/>
+          <w:color w:val="FF0000"/>
+        </w:rPr>
+        <w:t>setActiveTab()</w:t>
+      </w:r>
+      <w:r>
+        <w:rPr>
+          <w:color w:val="FF0000"/>
+        </w:rPr>
+        <w:t xml:space="preserve"> in the code snippet seen below has the purpose of rendering the main page container </w:t>
+      </w:r>
+      <w:r>
+        <w:rPr>
+          <w:i/>
+          <w:color w:val="FF0000"/>
+        </w:rPr>
+        <w:t>app</w:t>
+      </w:r>
+      <w:r>
+        <w:rPr>
+          <w:color w:val="FF0000"/>
+        </w:rPr>
+        <w:t xml:space="preserve">, and it does it by passing the JSON string found in the YouTube response mentioned earlier, along with an active tab name to the </w:t>
+      </w:r>
+      <w:r>
+        <w:rPr>
+          <w:i/>
+          <w:color w:val="FF0000"/>
+        </w:rPr>
+        <w:t xml:space="preserve">&lt;App&gt; </w:t>
+      </w:r>
+      <w:r>
+        <w:rPr>
+          <w:color w:val="FF0000"/>
+        </w:rPr>
+        <w:t xml:space="preserve">component. </w:t>
       </w:r>
     </w:p>
     <w:p>
@@ -17308,6 +17538,45 @@
       </w:r>
     </w:p>
     <w:p>
+      <w:pPr>
+        <w:rPr>
+          <w:color w:val="FF0000"/>
+        </w:rPr>
+      </w:pPr>
+      <w:r>
+        <w:rPr>
+          <w:color w:val="FF0000"/>
+        </w:rPr>
+        <w:t xml:space="preserve">When the </w:t>
+      </w:r>
+      <w:r>
+        <w:rPr>
+          <w:i/>
+          <w:color w:val="FF0000"/>
+        </w:rPr>
+        <w:t xml:space="preserve">&lt;App&gt; </w:t>
+      </w:r>
+      <w:r>
+        <w:rPr>
+          <w:color w:val="FF0000"/>
+        </w:rPr>
+        <w:t xml:space="preserve">component is being used, it initializes a child component called </w:t>
+      </w:r>
+      <w:r>
+        <w:rPr>
+          <w:i/>
+          <w:color w:val="FF0000"/>
+        </w:rPr>
+        <w:t>&lt;Navigation&gt;</w:t>
+      </w:r>
+      <w:r>
+        <w:rPr>
+          <w:color w:val="FF0000"/>
+        </w:rPr>
+        <w:t>, which ca also be seen in the following picture. This component pushes the active tab and the search results further.</w:t>
+      </w:r>
+    </w:p>
+    <w:p>
       <w:r>
         <w:t xml:space="preserve"> Component </w:t>
       </w:r>
@@ -17338,6 +17607,7 @@
         <w:rPr>
           <w:noProof/>
         </w:rPr>
+        <w:lastRenderedPageBreak/>
         <w:drawing>
           <wp:inline distT="0" distB="0" distL="0" distR="0" wp14:anchorId="462FD57C" wp14:editId="341DBF07">
             <wp:extent cx="5321300" cy="1111250"/>
@@ -17378,6 +17648,72 @@
     <w:p>
       <w:pPr>
         <w:rPr>
+          <w:color w:val="FF0000"/>
+        </w:rPr>
+      </w:pPr>
+      <w:r>
+        <w:rPr>
+          <w:color w:val="FF0000"/>
+        </w:rPr>
+        <w:t xml:space="preserve">Inside the </w:t>
+      </w:r>
+      <w:r>
+        <w:rPr>
+          <w:i/>
+          <w:color w:val="FF0000"/>
+        </w:rPr>
+        <w:t>&lt;Navigation&gt;</w:t>
+      </w:r>
+      <w:r>
+        <w:rPr>
+          <w:i/>
+          <w:color w:val="FF0000"/>
+        </w:rPr>
+        <w:t xml:space="preserve"> </w:t>
+      </w:r>
+      <w:r>
+        <w:rPr>
+          <w:color w:val="FF0000"/>
+        </w:rPr>
+        <w:t xml:space="preserve">component there can be seen the </w:t>
+      </w:r>
+      <w:r>
+        <w:rPr>
+          <w:i/>
+          <w:color w:val="FF0000"/>
+        </w:rPr>
+        <w:t>active_tab</w:t>
+      </w:r>
+      <w:r>
+        <w:rPr>
+          <w:color w:val="FF0000"/>
+        </w:rPr>
+        <w:t xml:space="preserve"> variable received from the parent component. It is responsible for determining which tab of navigation bar and which tab body is currently being selected. During the navigation rendering process, HTML classes are being added to form an appropriate result depending on the function used.</w:t>
+      </w:r>
+      <w:r>
+        <w:rPr>
+          <w:color w:val="FF0000"/>
+        </w:rPr>
+        <w:br/>
+        <w:t xml:space="preserve">In this case the </w:t>
+      </w:r>
+      <w:r>
+        <w:rPr>
+          <w:i/>
+          <w:color w:val="FF0000"/>
+        </w:rPr>
+        <w:t>isSearch()</w:t>
+      </w:r>
+      <w:r>
+        <w:rPr>
+          <w:color w:val="FF0000"/>
+        </w:rPr>
+        <w:t xml:space="preserve"> function is presented</w:t>
+      </w:r>
+    </w:p>
+    <w:p>
+      <w:pPr>
+        <w:rPr>
           <w:i/>
         </w:rPr>
       </w:pPr>
@@ -17488,6 +17824,19 @@
       </w:r>
     </w:p>
     <w:p>
+      <w:pPr>
+        <w:rPr>
+          <w:color w:val="FF0000"/>
+        </w:rPr>
+      </w:pPr>
+      <w:r>
+        <w:rPr>
+          <w:color w:val="FF0000"/>
+        </w:rPr>
+        <w:t>Nu stiu cum sa reformulez….</w:t>
+      </w:r>
+    </w:p>
+    <w:p>
       <w:r>
         <w:t xml:space="preserve">Function </w:t>
       </w:r>
@@ -17555,7 +17904,25 @@
         </w:drawing>
       </w:r>
     </w:p>
-    <w:p/>
+    <w:p>
+      <w:pPr>
+        <w:rPr>
+          <w:color w:val="FF0000"/>
+        </w:rPr>
+      </w:pPr>
+      <w:r>
+        <w:rPr>
+          <w:color w:val="FF0000"/>
+        </w:rPr>
+        <w:t>Nu stiu cum sa reformulez…</w:t>
+      </w:r>
+      <w:r>
+        <w:rPr>
+          <w:color w:val="FF0000"/>
+        </w:rPr>
+        <w:t xml:space="preserve"> pare sa sune ca paragraful anterior.</w:t>
+      </w:r>
+    </w:p>
     <w:p>
       <w:r>
         <w:t xml:space="preserve">To display search tab content, the same </w:t>
@@ -17628,8 +17995,167 @@
       </w:r>
     </w:p>
     <w:p>
-      <w:r>
+      <w:pPr>
+        <w:rPr>
+          <w:color w:val="FF0000"/>
+        </w:rPr>
+      </w:pPr>
+      <w:r>
+        <w:rPr>
+          <w:color w:val="FF0000"/>
+        </w:rPr>
+        <w:t xml:space="preserve">The picture above </w:t>
+      </w:r>
+      <w:r>
+        <w:rPr>
+          <w:color w:val="FF0000"/>
+        </w:rPr>
+        <w:t xml:space="preserve">represents the body of a search tab. As it can be seen this particular tab contains the </w:t>
+      </w:r>
+      <w:r>
+        <w:rPr>
+          <w:i/>
+          <w:color w:val="FF0000"/>
+        </w:rPr>
+        <w:t>createdVideoCards</w:t>
+      </w:r>
+      <w:r>
+        <w:rPr>
+          <w:color w:val="FF0000"/>
+        </w:rPr>
+        <w:t>(). This is a very important function, as it is the last step for returning the results or the YouTube video search.</w:t>
+      </w:r>
+    </w:p>
+    <w:p>
+      <w:pPr>
+        <w:rPr>
+          <w:color w:val="FF0000"/>
+        </w:rPr>
+      </w:pPr>
+      <w:r>
+        <w:rPr>
+          <w:color w:val="FF0000"/>
+        </w:rPr>
+        <w:t>The function will parse the received JSON string that contains video elements and extracts the following information for presenting to the client:</w:t>
+      </w:r>
+    </w:p>
+    <w:p>
+      <w:pPr>
+        <w:pStyle w:val="ListParagraph"/>
+        <w:numPr>
+          <w:ilvl w:val="0"/>
+          <w:numId w:val="49"/>
+        </w:numPr>
+        <w:rPr>
+          <w:color w:val="FF0000"/>
+        </w:rPr>
+      </w:pPr>
+      <w:r>
+        <w:rPr>
+          <w:color w:val="FF0000"/>
+        </w:rPr>
+        <w:t>A link to the video thumbnail</w:t>
+      </w:r>
+    </w:p>
+    <w:p>
+      <w:pPr>
+        <w:pStyle w:val="ListParagraph"/>
+        <w:numPr>
+          <w:ilvl w:val="0"/>
+          <w:numId w:val="49"/>
+        </w:numPr>
+        <w:rPr>
+          <w:color w:val="FF0000"/>
+        </w:rPr>
+      </w:pPr>
+      <w:r>
+        <w:rPr>
+          <w:color w:val="FF0000"/>
+        </w:rPr>
+        <w:t>The title of the video</w:t>
+      </w:r>
+    </w:p>
+    <w:p>
+      <w:pPr>
+        <w:pStyle w:val="ListParagraph"/>
+        <w:numPr>
+          <w:ilvl w:val="0"/>
+          <w:numId w:val="49"/>
+        </w:numPr>
+        <w:rPr>
+          <w:color w:val="FF0000"/>
+        </w:rPr>
+      </w:pPr>
+      <w:r>
+        <w:rPr>
+          <w:color w:val="FF0000"/>
+        </w:rPr>
         <w:lastRenderedPageBreak/>
+        <w:t>A text video description or summary</w:t>
+      </w:r>
+    </w:p>
+    <w:p>
+      <w:pPr>
+        <w:rPr>
+          <w:color w:val="FF0000"/>
+        </w:rPr>
+      </w:pPr>
+      <w:r>
+        <w:rPr>
+          <w:color w:val="FF0000"/>
+        </w:rPr>
+        <w:t>The extracted data then gets packed into pre-formatted HTML containers, which is followed by video cards pushed into a</w:t>
+      </w:r>
+      <w:r>
+        <w:rPr>
+          <w:color w:val="FF0000"/>
+        </w:rPr>
+        <w:t xml:space="preserve">n array. This will get returned back to the body of the Search Videos tab, from where </w:t>
+      </w:r>
+      <w:r>
+        <w:rPr>
+          <w:i/>
+          <w:color w:val="FF0000"/>
+        </w:rPr>
+        <w:t>createVideoCards()</w:t>
+      </w:r>
+      <w:r>
+        <w:rPr>
+          <w:color w:val="FF0000"/>
+        </w:rPr>
+        <w:t xml:space="preserve"> was initially invoked from. </w:t>
+      </w:r>
+      <w:r>
+        <w:rPr>
+          <w:color w:val="FF0000"/>
+        </w:rPr>
+        <w:t xml:space="preserve"> </w:t>
+      </w:r>
+    </w:p>
+    <w:p>
+      <w:pPr>
+        <w:rPr>
+          <w:color w:val="FF0000"/>
+        </w:rPr>
+      </w:pPr>
+      <w:r>
+        <w:rPr>
+          <w:color w:val="FF0000"/>
+        </w:rPr>
+        <w:t>Below there is a code snippet showing the implementation of this function, followed by an image with the final results.</w:t>
+      </w:r>
+      <w:bookmarkStart w:id="8" w:name="_GoBack"/>
+      <w:bookmarkEnd w:id="8"/>
+      <w:r>
+        <w:rPr>
+          <w:color w:val="FF0000"/>
+        </w:rPr>
+        <w:t xml:space="preserve"> </w:t>
+      </w:r>
+    </w:p>
+    <w:p/>
+    <w:p>
+      <w:r>
         <w:t xml:space="preserve">As it is visible in the code snippet above, the body of a search tab consists of one function - </w:t>
       </w:r>
       <w:r>
@@ -17739,6 +18265,14 @@
       </w:r>
     </w:p>
     <w:p>
+      <w:pPr>
+        <w:spacing w:after="200" w:line="276" w:lineRule="auto"/>
+        <w:rPr>
+          <w:color w:val="FF0000"/>
+        </w:rPr>
+      </w:pPr>
+    </w:p>
+    <w:p>
       <w:r>
         <w:t xml:space="preserve">An extracted data gets packed into pre-formatted HTML containers, then each card is pushed into an array, which gets returned back to search tab body, where </w:t>
       </w:r>
@@ -17757,6 +18291,7 @@
         <w:rPr>
           <w:noProof/>
         </w:rPr>
+        <w:lastRenderedPageBreak/>
         <w:drawing>
           <wp:inline distT="0" distB="0" distL="0" distR="0" wp14:anchorId="33EDE78D" wp14:editId="48D8CD8F">
             <wp:extent cx="5943600" cy="1833245"/>
@@ -17831,9 +18366,6 @@
       </w:r>
       <w:r>
         <w:br/>
-      </w:r>
-      <w:r>
-        <w:lastRenderedPageBreak/>
         <w:t>This method begins with unit testing, followed by tests of combinations of units called modules</w:t>
       </w:r>
       <w:r>
@@ -18102,6 +18634,7 @@
               <w:rPr>
                 <w:szCs w:val="24"/>
               </w:rPr>
+              <w:lastRenderedPageBreak/>
               <w:t>5</w:t>
             </w:r>
           </w:p>
@@ -18587,11 +19120,7 @@
         <w:t>,</w:t>
       </w:r>
       <w:r>
-        <w:t xml:space="preserve"> given if the input </w:t>
-      </w:r>
-      <w:r>
-        <w:lastRenderedPageBreak/>
-        <w:t>succeeds or not. Last is the “Pass/Fail” column which will be completely influenced by the outcome of its previous column.</w:t>
+        <w:t xml:space="preserve"> given if the input succeeds or not. Last is the “Pass/Fail” column which will be completely influenced by the outcome of its previous column.</w:t>
       </w:r>
     </w:p>
     <w:p>
@@ -18855,6 +19384,7 @@
           </w:p>
           <w:p>
             <w:r>
+              <w:lastRenderedPageBreak/>
               <w:t>(Unit Test)</w:t>
             </w:r>
           </w:p>
@@ -18865,6 +19395,7 @@
           </w:tcPr>
           <w:p>
             <w:r>
+              <w:lastRenderedPageBreak/>
               <w:t>Expected Result</w:t>
             </w:r>
           </w:p>
@@ -19166,11 +19697,7 @@
     <w:p/>
     <w:p>
       <w:r>
-        <w:lastRenderedPageBreak/>
-        <w:t>Test Name: Test Case 4</w:t>
-      </w:r>
-      <w:r>
-        <w:t>: Select Video from a playlist</w:t>
+        <w:t>Test Name: Test Case 4: Select Video from a playlist</w:t>
       </w:r>
       <w:r>
         <w:br/>
@@ -19194,13 +19721,7 @@
     </w:p>
     <w:p>
       <w:r>
-        <w:t>Steps Table for Test Ca</w:t>
-      </w:r>
-      <w:r>
-        <w:t>se 4</w:t>
-      </w:r>
-      <w:r>
-        <w:t>:</w:t>
+        <w:t>Steps Table for Test Case 4:</w:t>
       </w:r>
     </w:p>
     <w:tbl>
@@ -19551,13 +20072,7 @@
     </w:tbl>
     <w:p>
       <w:r>
-        <w:t xml:space="preserve">Test Name: Test Case </w:t>
-      </w:r>
-      <w:r>
-        <w:t>6</w:t>
-      </w:r>
-      <w:r>
-        <w:t>: Save to Favorites</w:t>
+        <w:t>Test Name: Test Case 6: Save to Favorites</w:t>
       </w:r>
       <w:r>
         <w:br/>
@@ -19565,13 +20080,13 @@
       </w:r>
       <w:r>
         <w:br/>
-        <w:t>Requirement ID</w:t>
-      </w:r>
-      <w:r>
-        <w:t>: 06</w:t>
+        <w:t>Requirement ID: 06</w:t>
       </w:r>
       <w:r>
         <w:br/>
+      </w:r>
+      <w:r>
+        <w:lastRenderedPageBreak/>
         <w:t>Prerequisites: Active internet connection, user is on the Video Tab page and has already searched for a video.</w:t>
       </w:r>
       <w:r>
@@ -19581,13 +20096,7 @@
     </w:p>
     <w:p>
       <w:r>
-        <w:t xml:space="preserve">Steps Table for Test Case </w:t>
-      </w:r>
-      <w:r>
-        <w:t>6</w:t>
-      </w:r>
-      <w:r>
-        <w:t>:</w:t>
+        <w:t>Steps Table for Test Case 6:</w:t>
       </w:r>
     </w:p>
     <w:tbl>
@@ -19844,7 +20353,6 @@
           </w:tcPr>
           <w:p>
             <w:r>
-              <w:lastRenderedPageBreak/>
               <w:t>01</w:t>
             </w:r>
           </w:p>
@@ -20053,16 +20561,7 @@
           </w:tcPr>
           <w:p>
             <w:r>
-              <w:t>The user can select one</w:t>
-            </w:r>
-            <w:r>
-              <w:t xml:space="preserve"> video</w:t>
-            </w:r>
-            <w:r>
-              <w:t xml:space="preserve"> to watch</w:t>
-            </w:r>
-            <w:r>
-              <w:t xml:space="preserve"> from a playlist of videos.</w:t>
+              <w:t>The user can select one video to watch from a playlist of videos.</w:t>
             </w:r>
           </w:p>
         </w:tc>
@@ -20254,6 +20753,7 @@
         <w:pStyle w:val="Heading1"/>
       </w:pPr>
       <w:r>
+        <w:lastRenderedPageBreak/>
         <w:t>7. Results</w:t>
       </w:r>
     </w:p>
@@ -24913,6 +25413,119 @@
     </w:lvl>
   </w:abstractNum>
   <w:abstractNum w:abstractNumId="41" w15:restartNumberingAfterBreak="0">
+    <w:nsid w:val="6D3E2A5F"/>
+    <w:multiLevelType w:val="hybridMultilevel"/>
+    <w:tmpl w:val="636A4C6A"/>
+    <w:lvl w:ilvl="0" w:tplc="04090001">
+      <w:start w:val="1"/>
+      <w:numFmt w:val="bullet"/>
+      <w:lvlText w:val=""/>
+      <w:lvlJc w:val="left"/>
+      <w:pPr>
+        <w:ind w:left="720" w:hanging="360"/>
+      </w:pPr>
+      <w:rPr>
+        <w:rFonts w:ascii="Symbol" w:hAnsi="Symbol" w:hint="default"/>
+      </w:rPr>
+    </w:lvl>
+    <w:lvl w:ilvl="1" w:tplc="04090003" w:tentative="1">
+      <w:start w:val="1"/>
+      <w:numFmt w:val="bullet"/>
+      <w:lvlText w:val="o"/>
+      <w:lvlJc w:val="left"/>
+      <w:pPr>
+        <w:ind w:left="1440" w:hanging="360"/>
+      </w:pPr>
+      <w:rPr>
+        <w:rFonts w:ascii="Courier New" w:hAnsi="Courier New" w:cs="Courier New" w:hint="default"/>
+      </w:rPr>
+    </w:lvl>
+    <w:lvl w:ilvl="2" w:tplc="04090005" w:tentative="1">
+      <w:start w:val="1"/>
+      <w:numFmt w:val="bullet"/>
+      <w:lvlText w:val=""/>
+      <w:lvlJc w:val="left"/>
+      <w:pPr>
+        <w:ind w:left="2160" w:hanging="360"/>
+      </w:pPr>
+      <w:rPr>
+        <w:rFonts w:ascii="Wingdings" w:hAnsi="Wingdings" w:hint="default"/>
+      </w:rPr>
+    </w:lvl>
+    <w:lvl w:ilvl="3" w:tplc="04090001" w:tentative="1">
+      <w:start w:val="1"/>
+      <w:numFmt w:val="bullet"/>
+      <w:lvlText w:val=""/>
+      <w:lvlJc w:val="left"/>
+      <w:pPr>
+        <w:ind w:left="2880" w:hanging="360"/>
+      </w:pPr>
+      <w:rPr>
+        <w:rFonts w:ascii="Symbol" w:hAnsi="Symbol" w:hint="default"/>
+      </w:rPr>
+    </w:lvl>
+    <w:lvl w:ilvl="4" w:tplc="04090003" w:tentative="1">
+      <w:start w:val="1"/>
+      <w:numFmt w:val="bullet"/>
+      <w:lvlText w:val="o"/>
+      <w:lvlJc w:val="left"/>
+      <w:pPr>
+        <w:ind w:left="3600" w:hanging="360"/>
+      </w:pPr>
+      <w:rPr>
+        <w:rFonts w:ascii="Courier New" w:hAnsi="Courier New" w:cs="Courier New" w:hint="default"/>
+      </w:rPr>
+    </w:lvl>
+    <w:lvl w:ilvl="5" w:tplc="04090005" w:tentative="1">
+      <w:start w:val="1"/>
+      <w:numFmt w:val="bullet"/>
+      <w:lvlText w:val=""/>
+      <w:lvlJc w:val="left"/>
+      <w:pPr>
+        <w:ind w:left="4320" w:hanging="360"/>
+      </w:pPr>
+      <w:rPr>
+        <w:rFonts w:ascii="Wingdings" w:hAnsi="Wingdings" w:hint="default"/>
+      </w:rPr>
+    </w:lvl>
+    <w:lvl w:ilvl="6" w:tplc="04090001" w:tentative="1">
+      <w:start w:val="1"/>
+      <w:numFmt w:val="bullet"/>
+      <w:lvlText w:val=""/>
+      <w:lvlJc w:val="left"/>
+      <w:pPr>
+        <w:ind w:left="5040" w:hanging="360"/>
+      </w:pPr>
+      <w:rPr>
+        <w:rFonts w:ascii="Symbol" w:hAnsi="Symbol" w:hint="default"/>
+      </w:rPr>
+    </w:lvl>
+    <w:lvl w:ilvl="7" w:tplc="04090003" w:tentative="1">
+      <w:start w:val="1"/>
+      <w:numFmt w:val="bullet"/>
+      <w:lvlText w:val="o"/>
+      <w:lvlJc w:val="left"/>
+      <w:pPr>
+        <w:ind w:left="5760" w:hanging="360"/>
+      </w:pPr>
+      <w:rPr>
+        <w:rFonts w:ascii="Courier New" w:hAnsi="Courier New" w:cs="Courier New" w:hint="default"/>
+      </w:rPr>
+    </w:lvl>
+    <w:lvl w:ilvl="8" w:tplc="04090005" w:tentative="1">
+      <w:start w:val="1"/>
+      <w:numFmt w:val="bullet"/>
+      <w:lvlText w:val=""/>
+      <w:lvlJc w:val="left"/>
+      <w:pPr>
+        <w:ind w:left="6480" w:hanging="360"/>
+      </w:pPr>
+      <w:rPr>
+        <w:rFonts w:ascii="Wingdings" w:hAnsi="Wingdings" w:hint="default"/>
+      </w:rPr>
+    </w:lvl>
+  </w:abstractNum>
+  <w:abstractNum w:abstractNumId="42" w15:restartNumberingAfterBreak="0">
     <w:nsid w:val="6E7F3BB1"/>
     <w:multiLevelType w:val="hybridMultilevel"/>
     <w:tmpl w:val="5C64F9F2"/>
@@ -25025,7 +25638,7 @@
       </w:rPr>
     </w:lvl>
   </w:abstractNum>
-  <w:abstractNum w:abstractNumId="42" w15:restartNumberingAfterBreak="0">
+  <w:abstractNum w:abstractNumId="43" w15:restartNumberingAfterBreak="0">
     <w:nsid w:val="73E90F5B"/>
     <w:multiLevelType w:val="multilevel"/>
     <w:tmpl w:val="D036418E"/>
@@ -25148,7 +25761,7 @@
       </w:rPr>
     </w:lvl>
   </w:abstractNum>
-  <w:abstractNum w:abstractNumId="43" w15:restartNumberingAfterBreak="0">
+  <w:abstractNum w:abstractNumId="44" w15:restartNumberingAfterBreak="0">
     <w:nsid w:val="740D6CF9"/>
     <w:multiLevelType w:val="hybridMultilevel"/>
     <w:tmpl w:val="A7E6C468"/>
@@ -25261,7 +25874,7 @@
       </w:rPr>
     </w:lvl>
   </w:abstractNum>
-  <w:abstractNum w:abstractNumId="44" w15:restartNumberingAfterBreak="0">
+  <w:abstractNum w:abstractNumId="45" w15:restartNumberingAfterBreak="0">
     <w:nsid w:val="759D4C23"/>
     <w:multiLevelType w:val="hybridMultilevel"/>
     <w:tmpl w:val="34E81636"/>
@@ -25347,7 +25960,7 @@
       </w:pPr>
     </w:lvl>
   </w:abstractNum>
-  <w:abstractNum w:abstractNumId="45" w15:restartNumberingAfterBreak="0">
+  <w:abstractNum w:abstractNumId="46" w15:restartNumberingAfterBreak="0">
     <w:nsid w:val="79F33F05"/>
     <w:multiLevelType w:val="multilevel"/>
     <w:tmpl w:val="D2327BFA"/>
@@ -25468,7 +26081,7 @@
       </w:rPr>
     </w:lvl>
   </w:abstractNum>
-  <w:abstractNum w:abstractNumId="46" w15:restartNumberingAfterBreak="0">
+  <w:abstractNum w:abstractNumId="47" w15:restartNumberingAfterBreak="0">
     <w:nsid w:val="79FB769E"/>
     <w:multiLevelType w:val="multilevel"/>
     <w:tmpl w:val="AE1049EE"/>
@@ -25557,7 +26170,7 @@
       </w:pPr>
     </w:lvl>
   </w:abstractNum>
-  <w:abstractNum w:abstractNumId="47" w15:restartNumberingAfterBreak="0">
+  <w:abstractNum w:abstractNumId="48" w15:restartNumberingAfterBreak="0">
     <w:nsid w:val="7D520826"/>
     <w:multiLevelType w:val="hybridMultilevel"/>
     <w:tmpl w:val="878ED624"/>
@@ -25671,7 +26284,7 @@
     </w:lvl>
   </w:abstractNum>
   <w:num w:numId="1">
-    <w:abstractNumId w:val="45"/>
+    <w:abstractNumId w:val="46"/>
   </w:num>
   <w:num w:numId="2">
     <w:abstractNumId w:val="2"/>
@@ -25680,7 +26293,7 @@
     <w:abstractNumId w:val="40"/>
   </w:num>
   <w:num w:numId="4">
-    <w:abstractNumId w:val="42"/>
+    <w:abstractNumId w:val="43"/>
   </w:num>
   <w:num w:numId="5">
     <w:abstractNumId w:val="4"/>
@@ -25692,7 +26305,7 @@
     <w:abstractNumId w:val="7"/>
   </w:num>
   <w:num w:numId="8">
-    <w:abstractNumId w:val="46"/>
+    <w:abstractNumId w:val="47"/>
   </w:num>
   <w:num w:numId="9">
     <w:abstractNumId w:val="32"/>
@@ -25716,7 +26329,7 @@
     <w:abstractNumId w:val="28"/>
   </w:num>
   <w:num w:numId="16">
-    <w:abstractNumId w:val="41"/>
+    <w:abstractNumId w:val="42"/>
   </w:num>
   <w:num w:numId="17">
     <w:abstractNumId w:val="14"/>
@@ -25734,7 +26347,7 @@
     <w:abstractNumId w:val="22"/>
   </w:num>
   <w:num w:numId="22">
-    <w:abstractNumId w:val="44"/>
+    <w:abstractNumId w:val="45"/>
   </w:num>
   <w:num w:numId="23">
     <w:abstractNumId w:val="20"/>
@@ -25770,7 +26383,7 @@
     <w:abstractNumId w:val="11"/>
   </w:num>
   <w:num w:numId="34">
-    <w:abstractNumId w:val="47"/>
+    <w:abstractNumId w:val="48"/>
   </w:num>
   <w:num w:numId="35">
     <w:abstractNumId w:val="30"/>
@@ -25797,7 +26410,7 @@
     <w:abstractNumId w:val="23"/>
   </w:num>
   <w:num w:numId="43">
-    <w:abstractNumId w:val="43"/>
+    <w:abstractNumId w:val="44"/>
   </w:num>
   <w:num w:numId="44">
     <w:abstractNumId w:val="18"/>
@@ -25813,6 +26426,9 @@
   </w:num>
   <w:num w:numId="48">
     <w:abstractNumId w:val="29"/>
+  </w:num>
+  <w:num w:numId="49">
+    <w:abstractNumId w:val="41"/>
   </w:num>
 </w:numbering>
 </file>
@@ -27417,7 +28033,7 @@
     <w:charset w:val="00"/>
     <w:family w:val="roman"/>
     <w:pitch w:val="variable"/>
-    <w:sig w:usb0="E0002EFF" w:usb1="C000785B" w:usb2="00000009" w:usb3="00000000" w:csb0="000001FF" w:csb1="00000000"/>
+    <w:sig w:usb0="E0002AFF" w:usb1="C0007843" w:usb2="00000009" w:usb3="00000000" w:csb0="000001FF" w:csb1="00000000"/>
   </w:font>
   <w:font w:name="Courier New">
     <w:panose1 w:val="02070309020205020404"/>
@@ -27438,14 +28054,14 @@
     <w:charset w:val="00"/>
     <w:family w:val="swiss"/>
     <w:pitch w:val="variable"/>
-    <w:sig w:usb0="E0002AFF" w:usb1="C000247B" w:usb2="00000009" w:usb3="00000000" w:csb0="000001FF" w:csb1="00000000"/>
+    <w:sig w:usb0="E0002AFF" w:usb1="4000ACFF" w:usb2="00000001" w:usb3="00000000" w:csb0="000001FF" w:csb1="00000000"/>
   </w:font>
   <w:font w:name="Calibri Light">
     <w:panose1 w:val="020F0302020204030204"/>
     <w:charset w:val="00"/>
     <w:family w:val="swiss"/>
     <w:pitch w:val="variable"/>
-    <w:sig w:usb0="E0002AFF" w:usb1="C000247B" w:usb2="00000009" w:usb3="00000000" w:csb0="000001FF" w:csb1="00000000"/>
+    <w:sig w:usb0="A0002AEF" w:usb1="4000207B" w:usb2="00000000" w:usb3="00000000" w:csb0="000001FF" w:csb1="00000000"/>
   </w:font>
   <w:font w:name="Cambria">
     <w:panose1 w:val="02040503050406030204"/>
@@ -27459,7 +28075,7 @@
     <w:charset w:val="00"/>
     <w:family w:val="swiss"/>
     <w:pitch w:val="variable"/>
-    <w:sig w:usb0="E0002EFF" w:usb1="C0007843" w:usb2="00000009" w:usb3="00000000" w:csb0="000001FF" w:csb1="00000000"/>
+    <w:sig w:usb0="E0002AFF" w:usb1="C0007843" w:usb2="00000009" w:usb3="00000000" w:csb0="000001FF" w:csb1="00000000"/>
   </w:font>
   <w:font w:name="Segoe UI Emoji">
     <w:panose1 w:val="020B0502040204020203"/>
@@ -27490,6 +28106,7 @@
     <w:rsid w:val="002145B4"/>
     <w:rsid w:val="00850B5D"/>
     <w:rsid w:val="00921FED"/>
+    <w:rsid w:val="00A34CF6"/>
     <w:rsid w:val="00F30060"/>
   </w:rsids>
   <m:mathPr>
@@ -28263,7 +28880,7 @@
 </file>
 
 <file path=customXml/itemProps1.xml><?xml version="1.0" encoding="utf-8"?>
-<ds:datastoreItem xmlns:ds="http://schemas.openxmlformats.org/officeDocument/2006/customXml" ds:itemID="{073FFCBD-92F3-44A3-A53A-B3A5E5401023}">
+<ds:datastoreItem xmlns:ds="http://schemas.openxmlformats.org/officeDocument/2006/customXml" ds:itemID="{5C653746-7497-45FF-A286-9A917BFF36F0}">
   <ds:schemaRefs>
     <ds:schemaRef ds:uri="http://schemas.openxmlformats.org/officeDocument/2006/bibliography"/>
   </ds:schemaRefs>

</xml_diff>

<commit_message>
Checked Project + Process Report. Marked what needs to be changed
</commit_message>
<xml_diff>
--- a/Bachelor Project Report.docx
+++ b/Bachelor Project Report.docx
@@ -1,6 +1,6 @@
 
 <file path=word/document.xml><?xml version="1.0" encoding="utf-8"?>
-<w:document xmlns:wpc="http://schemas.microsoft.com/office/word/2010/wordprocessingCanvas" xmlns:cx="http://schemas.microsoft.com/office/drawing/2014/chartex" xmlns:cx1="http://schemas.microsoft.com/office/drawing/2015/9/8/chartex" xmlns:cx2="http://schemas.microsoft.com/office/drawing/2015/10/21/chartex" xmlns:cx3="http://schemas.microsoft.com/office/drawing/2016/5/9/chartex" xmlns:cx4="http://schemas.microsoft.com/office/drawing/2016/5/10/chartex" xmlns:cx5="http://schemas.microsoft.com/office/drawing/2016/5/11/chartex" xmlns:mc="http://schemas.openxmlformats.org/markup-compatibility/2006" xmlns:o="urn:schemas-microsoft-com:office:office" xmlns:r="http://schemas.openxmlformats.org/officeDocument/2006/relationships" xmlns:m="http://schemas.openxmlformats.org/officeDocument/2006/math" xmlns:v="urn:schemas-microsoft-com:vml" xmlns:wp14="http://schemas.microsoft.com/office/word/2010/wordprocessingDrawing" xmlns:wp="http://schemas.openxmlformats.org/drawingml/2006/wordprocessingDrawing" xmlns:w10="urn:schemas-microsoft-com:office:word" xmlns:w="http://schemas.openxmlformats.org/wordprocessingml/2006/main" xmlns:w14="http://schemas.microsoft.com/office/word/2010/wordml" xmlns:w15="http://schemas.microsoft.com/office/word/2012/wordml" xmlns:w16se="http://schemas.microsoft.com/office/word/2015/wordml/symex" xmlns:wpg="http://schemas.microsoft.com/office/word/2010/wordprocessingGroup" xmlns:wpi="http://schemas.microsoft.com/office/word/2010/wordprocessingInk" xmlns:wne="http://schemas.microsoft.com/office/word/2006/wordml" xmlns:wps="http://schemas.microsoft.com/office/word/2010/wordprocessingShape" mc:Ignorable="w14 w15 w16se wp14">
+<w:document xmlns:wpc="http://schemas.microsoft.com/office/word/2010/wordprocessingCanvas" xmlns:cx="http://schemas.microsoft.com/office/drawing/2014/chartex" xmlns:cx1="http://schemas.microsoft.com/office/drawing/2015/9/8/chartex" xmlns:cx2="http://schemas.microsoft.com/office/drawing/2015/10/21/chartex" xmlns:cx3="http://schemas.microsoft.com/office/drawing/2016/5/9/chartex" xmlns:cx4="http://schemas.microsoft.com/office/drawing/2016/5/10/chartex" xmlns:cx5="http://schemas.microsoft.com/office/drawing/2016/5/11/chartex" xmlns:cx6="http://schemas.microsoft.com/office/drawing/2016/5/12/chartex" xmlns:cx7="http://schemas.microsoft.com/office/drawing/2016/5/13/chartex" xmlns:cx8="http://schemas.microsoft.com/office/drawing/2016/5/14/chartex" xmlns:mc="http://schemas.openxmlformats.org/markup-compatibility/2006" xmlns:o="urn:schemas-microsoft-com:office:office" xmlns:r="http://schemas.openxmlformats.org/officeDocument/2006/relationships" xmlns:m="http://schemas.openxmlformats.org/officeDocument/2006/math" xmlns:v="urn:schemas-microsoft-com:vml" xmlns:wp14="http://schemas.microsoft.com/office/word/2010/wordprocessingDrawing" xmlns:wp="http://schemas.openxmlformats.org/drawingml/2006/wordprocessingDrawing" xmlns:w10="urn:schemas-microsoft-com:office:word" xmlns:w="http://schemas.openxmlformats.org/wordprocessingml/2006/main" xmlns:w14="http://schemas.microsoft.com/office/word/2010/wordml" xmlns:w15="http://schemas.microsoft.com/office/word/2012/wordml" xmlns:w16se="http://schemas.microsoft.com/office/word/2015/wordml/symex" xmlns:wpg="http://schemas.microsoft.com/office/word/2010/wordprocessingGroup" xmlns:wpi="http://schemas.microsoft.com/office/word/2010/wordprocessingInk" xmlns:wne="http://schemas.microsoft.com/office/word/2006/wordml" xmlns:wps="http://schemas.microsoft.com/office/word/2010/wordprocessingShape" mc:Ignorable="w14 w15 w16se wp14">
   <w:body>
     <w:sdt>
       <w:sdtPr>
@@ -20,8 +20,6 @@
         </w:rPr>
       </w:sdtEndPr>
       <w:sdtContent>
-        <w:bookmarkStart w:id="0" w:name="_GoBack" w:displacedByCustomXml="prev"/>
-        <w:bookmarkEnd w:id="0" w:displacedByCustomXml="prev"/>
         <w:p>
           <w:pPr>
             <w:pStyle w:val="NoSpacing"/>
@@ -899,7 +897,7 @@
             </w:rPr>
           </w:pPr>
         </w:p>
-        <w:bookmarkStart w:id="1" w:name="_Toc469609028" w:displacedByCustomXml="next"/>
+        <w:bookmarkStart w:id="0" w:name="_Toc469609028" w:displacedByCustomXml="next"/>
         <w:sdt>
           <w:sdtPr>
             <w:rPr>
@@ -4042,7 +4040,7 @@
               <w:szCs w:val="24"/>
             </w:rPr>
           </w:pPr>
-          <w:bookmarkStart w:id="2" w:name="_Toc480383771"/>
+          <w:bookmarkStart w:id="1" w:name="_Toc480383771"/>
           <w:r>
             <w:rPr>
               <w:rFonts w:ascii="Times New Roman" w:hAnsi="Times New Roman" w:cs="Times New Roman"/>
@@ -4051,8 +4049,8 @@
             <w:lastRenderedPageBreak/>
             <w:t>List of keywords used throughout the project</w:t>
           </w:r>
+          <w:bookmarkEnd w:id="0"/>
           <w:bookmarkEnd w:id="1"/>
-          <w:bookmarkEnd w:id="2"/>
         </w:p>
         <w:p>
           <w:pPr>
@@ -4101,6 +4099,7 @@
           <w:pPr>
             <w:rPr>
               <w:rFonts w:ascii="Times New Roman" w:hAnsi="Times New Roman" w:cs="Times New Roman"/>
+              <w:color w:val="FF0000"/>
               <w:sz w:val="24"/>
               <w:szCs w:val="24"/>
             </w:rPr>
@@ -4121,6 +4120,32 @@
               <w:szCs w:val="24"/>
             </w:rPr>
             <w:t xml:space="preserve"> – see Skills.</w:t>
+          </w:r>
+          <w:r>
+            <w:rPr>
+              <w:rFonts w:ascii="Times New Roman" w:hAnsi="Times New Roman" w:cs="Times New Roman"/>
+              <w:sz w:val="24"/>
+              <w:szCs w:val="24"/>
+            </w:rPr>
+            <w:t xml:space="preserve"> </w:t>
+          </w:r>
+          <w:r>
+            <w:rPr>
+              <w:rFonts w:ascii="Times New Roman" w:hAnsi="Times New Roman" w:cs="Times New Roman"/>
+              <w:color w:val="FF0000"/>
+              <w:sz w:val="24"/>
+              <w:szCs w:val="24"/>
+            </w:rPr>
+            <w:t xml:space="preserve">I don’t think we have a Skills chapter anymore so maybe point to the Appendix. And everything from here to </w:t>
+          </w:r>
+          <w:r>
+            <w:rPr>
+              <w:rFonts w:ascii="Times New Roman" w:hAnsi="Times New Roman" w:cs="Times New Roman"/>
+              <w:color w:val="FF0000"/>
+              <w:sz w:val="24"/>
+              <w:szCs w:val="24"/>
+            </w:rPr>
+            <w:sym w:font="Wingdings" w:char="F0E0"/>
           </w:r>
         </w:p>
         <w:p>
@@ -4284,6 +4309,34 @@
               <w:szCs w:val="24"/>
             </w:rPr>
             <w:t xml:space="preserve"> – Event-driven, serverless computing platform provided by Amazon as part of the Amazon Web Services (AWS).</w:t>
+          </w:r>
+        </w:p>
+        <w:p>
+          <w:pPr>
+            <w:rPr>
+              <w:rFonts w:ascii="Times New Roman" w:hAnsi="Times New Roman" w:cs="Times New Roman"/>
+              <w:color w:val="FF0000"/>
+              <w:sz w:val="24"/>
+              <w:szCs w:val="24"/>
+            </w:rPr>
+          </w:pPr>
+          <w:r>
+            <w:rPr>
+              <w:rFonts w:ascii="Times New Roman" w:hAnsi="Times New Roman" w:cs="Times New Roman"/>
+              <w:color w:val="FF0000"/>
+              <w:sz w:val="24"/>
+              <w:szCs w:val="24"/>
+            </w:rPr>
+            <w:sym w:font="Wingdings" w:char="F0E0"/>
+          </w:r>
+          <w:r>
+            <w:rPr>
+              <w:rFonts w:ascii="Times New Roman" w:hAnsi="Times New Roman" w:cs="Times New Roman"/>
+              <w:color w:val="FF0000"/>
+              <w:sz w:val="24"/>
+              <w:szCs w:val="24"/>
+            </w:rPr>
+            <w:t xml:space="preserve"> to here should also point in the Appendix as that will be the place we will keep everything about Alexa.</w:t>
           </w:r>
         </w:p>
         <w:p>
@@ -4526,6 +4579,7 @@
               <w:sz w:val="24"/>
               <w:szCs w:val="24"/>
             </w:rPr>
+            <w:lastRenderedPageBreak/>
             <w:t>JSON</w:t>
           </w:r>
           <w:r>
@@ -4612,7 +4666,6 @@
               <w:sz w:val="24"/>
               <w:szCs w:val="24"/>
             </w:rPr>
-            <w:lastRenderedPageBreak/>
             <w:t>Node.js</w:t>
           </w:r>
           <w:r>
@@ -4654,6 +4707,7 @@
           <w:pPr>
             <w:rPr>
               <w:rFonts w:ascii="Times New Roman" w:hAnsi="Times New Roman" w:cs="Times New Roman"/>
+              <w:color w:val="FF0000"/>
               <w:sz w:val="24"/>
               <w:szCs w:val="24"/>
             </w:rPr>
@@ -4674,6 +4728,23 @@
               <w:szCs w:val="24"/>
             </w:rPr>
             <w:t xml:space="preserve"> – Stands for Smart News System, it is the core system name.</w:t>
+          </w:r>
+          <w:r>
+            <w:rPr>
+              <w:rFonts w:ascii="Times New Roman" w:hAnsi="Times New Roman" w:cs="Times New Roman"/>
+              <w:sz w:val="24"/>
+              <w:szCs w:val="24"/>
+            </w:rPr>
+            <w:t xml:space="preserve"> </w:t>
+          </w:r>
+          <w:r>
+            <w:rPr>
+              <w:rFonts w:ascii="Times New Roman" w:hAnsi="Times New Roman" w:cs="Times New Roman"/>
+              <w:color w:val="FF0000"/>
+              <w:sz w:val="24"/>
+              <w:szCs w:val="24"/>
+            </w:rPr>
+            <w:t>This one also has to be replaced.</w:t>
           </w:r>
         </w:p>
         <w:p>
@@ -4784,6 +4855,7 @@
           <w:pPr>
             <w:rPr>
               <w:rFonts w:ascii="Times New Roman" w:hAnsi="Times New Roman" w:cs="Times New Roman"/>
+              <w:color w:val="FF0000"/>
               <w:sz w:val="24"/>
               <w:szCs w:val="24"/>
             </w:rPr>
@@ -4805,11 +4877,29 @@
             </w:rPr>
             <w:t xml:space="preserve"> – Stibo Systems, the company with whom the team has collaborated on the project.</w:t>
           </w:r>
+          <w:r>
+            <w:rPr>
+              <w:rFonts w:ascii="Times New Roman" w:hAnsi="Times New Roman" w:cs="Times New Roman"/>
+              <w:sz w:val="24"/>
+              <w:szCs w:val="24"/>
+            </w:rPr>
+            <w:t xml:space="preserve"> </w:t>
+          </w:r>
+          <w:r>
+            <w:rPr>
+              <w:rFonts w:ascii="Times New Roman" w:hAnsi="Times New Roman" w:cs="Times New Roman"/>
+              <w:color w:val="FF0000"/>
+              <w:sz w:val="24"/>
+              <w:szCs w:val="24"/>
+            </w:rPr>
+            <w:t>???</w:t>
+          </w:r>
         </w:p>
         <w:p>
           <w:pPr>
             <w:rPr>
               <w:rFonts w:ascii="Times New Roman" w:hAnsi="Times New Roman" w:cs="Times New Roman"/>
+              <w:color w:val="FF0000"/>
               <w:sz w:val="24"/>
               <w:szCs w:val="24"/>
             </w:rPr>
@@ -4830,6 +4920,15 @@
               <w:szCs w:val="24"/>
             </w:rPr>
             <w:t xml:space="preserve"> – Part of Stibo Systems which houses projects made in collaboration with students or start-ups. STIBO Accelerator was kind enough to offer the team guidance throughout the project, necessary materials, and an office to work in.  </w:t>
+          </w:r>
+          <w:r>
+            <w:rPr>
+              <w:rFonts w:ascii="Times New Roman" w:hAnsi="Times New Roman" w:cs="Times New Roman"/>
+              <w:color w:val="FF0000"/>
+              <w:sz w:val="24"/>
+              <w:szCs w:val="24"/>
+            </w:rPr>
+            <w:t>???</w:t>
           </w:r>
         </w:p>
         <w:p>
@@ -5045,14 +5144,14 @@
           <w:rFonts w:ascii="Times New Roman" w:hAnsi="Times New Roman" w:cs="Times New Roman"/>
         </w:rPr>
       </w:pPr>
-      <w:bookmarkStart w:id="3" w:name="_Toc480383772"/>
+      <w:bookmarkStart w:id="2" w:name="_Toc480383772"/>
       <w:r>
         <w:rPr>
           <w:rFonts w:ascii="Times New Roman" w:hAnsi="Times New Roman" w:cs="Times New Roman"/>
         </w:rPr>
         <w:t>Introduction</w:t>
       </w:r>
-      <w:bookmarkEnd w:id="3"/>
+      <w:bookmarkEnd w:id="2"/>
     </w:p>
     <w:p>
       <w:pPr>
@@ -5065,7 +5164,7 @@
           <w:rFonts w:ascii="Times New Roman" w:hAnsi="Times New Roman" w:cs="Times New Roman"/>
         </w:rPr>
       </w:pPr>
-      <w:bookmarkStart w:id="4" w:name="_Toc480383773"/>
+      <w:bookmarkStart w:id="3" w:name="_Toc480383773"/>
       <w:r>
         <w:rPr>
           <w:rFonts w:ascii="Times New Roman" w:hAnsi="Times New Roman" w:cs="Times New Roman"/>
@@ -5073,7 +5172,7 @@
         </w:rPr>
         <w:t>Background Description</w:t>
       </w:r>
-      <w:bookmarkEnd w:id="4"/>
+      <w:bookmarkEnd w:id="3"/>
     </w:p>
     <w:p>
       <w:pPr>
@@ -5208,7 +5307,7 @@
           <w:sz w:val="28"/>
         </w:rPr>
       </w:pPr>
-      <w:bookmarkStart w:id="5" w:name="_Toc480383774"/>
+      <w:bookmarkStart w:id="4" w:name="_Toc480383774"/>
       <w:r>
         <w:rPr>
           <w:rFonts w:ascii="Times New Roman" w:hAnsi="Times New Roman" w:cs="Times New Roman"/>
@@ -5216,23 +5315,57 @@
         </w:rPr>
         <w:t>Scenarios</w:t>
       </w:r>
+      <w:bookmarkEnd w:id="4"/>
+    </w:p>
+    <w:p>
+      <w:pPr>
+        <w:pStyle w:val="Heading3"/>
+        <w:rPr>
+          <w:rFonts w:ascii="Times New Roman" w:hAnsi="Times New Roman" w:cs="Times New Roman"/>
+          <w:sz w:val="28"/>
+        </w:rPr>
+      </w:pPr>
+      <w:bookmarkStart w:id="5" w:name="_Toc480383775"/>
+      <w:r>
+        <w:rPr>
+          <w:rFonts w:ascii="Times New Roman" w:hAnsi="Times New Roman" w:cs="Times New Roman"/>
+          <w:sz w:val="28"/>
+        </w:rPr>
+        <w:t>House scenario – news</w:t>
+      </w:r>
       <w:bookmarkEnd w:id="5"/>
     </w:p>
     <w:p>
       <w:pPr>
+        <w:rPr>
+          <w:rFonts w:ascii="Times New Roman" w:hAnsi="Times New Roman" w:cs="Times New Roman"/>
+          <w:sz w:val="24"/>
+        </w:rPr>
+      </w:pPr>
+      <w:r>
+        <w:rPr>
+          <w:rFonts w:ascii="Times New Roman" w:hAnsi="Times New Roman" w:cs="Times New Roman"/>
+          <w:sz w:val="24"/>
+        </w:rPr>
+        <w:t>Imagine yourself at home, cooking in the kitchen. Everything is going along nicely when you glance at the clock on the wall and you realize it is 4 o’clock and the news are on. The first thing you think of is where is the remote, but then you realize that your hands are dirty and that the food is not done yet. If you go to the bathroom, wash your hands, then turn on the TV, you’ll have to get your hands dirty again. Not to mention that food does not wait for the reporter to finish the story, which means that when the chicken comes out from the over, or when the soup needs to be stirred, or when the table need to be set you are not going to hear the story.</w:t>
+      </w:r>
+    </w:p>
+    <w:p>
+      <w:pPr>
         <w:pStyle w:val="Heading3"/>
         <w:rPr>
           <w:rFonts w:ascii="Times New Roman" w:hAnsi="Times New Roman" w:cs="Times New Roman"/>
           <w:sz w:val="28"/>
         </w:rPr>
       </w:pPr>
-      <w:bookmarkStart w:id="6" w:name="_Toc480383775"/>
+      <w:bookmarkStart w:id="6" w:name="_Toc480383776"/>
       <w:r>
         <w:rPr>
           <w:rFonts w:ascii="Times New Roman" w:hAnsi="Times New Roman" w:cs="Times New Roman"/>
           <w:sz w:val="28"/>
         </w:rPr>
-        <w:t>House scenario – news</w:t>
+        <w:lastRenderedPageBreak/>
+        <w:t>House scenario – music</w:t>
       </w:r>
       <w:bookmarkEnd w:id="6"/>
     </w:p>
@@ -5248,7 +5381,21 @@
           <w:rFonts w:ascii="Times New Roman" w:hAnsi="Times New Roman" w:cs="Times New Roman"/>
           <w:sz w:val="24"/>
         </w:rPr>
-        <w:t>Imagine yourself at home, cooking in the kitchen. Everything is going along nicely when you glance at the clock on the wall and you realize it is 4 o’clock and the news are on. The first thing you think of is where is the remote, but then you realize that your hands are dirty and that the food is not done yet. If you go to the bathroom, wash your hands, then turn on the TV, you’ll have to get your hands dirty again. Not to mention that food does not wait for the reporter to finish the story, which means that when the chicken comes out from the over, or when the soup needs to be stirred, or when the table need to be set you are not going to hear the story.</w:t>
+        <w:t xml:space="preserve">Imagine yourself again at home. You are cooking in the kitchen, but this time it not 4 o’clock yet, so the meal preparations are in full swing. Vegetables are flying left and right, a pot of water is happily sitting on the stove, both the table and the counter are covered in plates, </w:t>
+      </w:r>
+      <w:r>
+        <w:rPr>
+          <w:rFonts w:ascii="Times New Roman" w:hAnsi="Times New Roman" w:cs="Times New Roman"/>
+          <w:sz w:val="24"/>
+        </w:rPr>
+        <w:t>cutlery,</w:t>
+      </w:r>
+      <w:r>
+        <w:rPr>
+          <w:rFonts w:ascii="Times New Roman" w:hAnsi="Times New Roman" w:cs="Times New Roman"/>
+          <w:sz w:val="24"/>
+        </w:rPr>
+        <w:t xml:space="preserve"> and kitchen towels, but everything is in its place. Suddenly you remember that earlier, when you were driving home, they put your favorite song on the radio but you didn’t get to listen to it to the end, so you want to listen now. The laptop is in the living room, surely you could just search for the song on YouTube, but now your hands are full, literally, and there’s no sign you would have enough time anytime soon.</w:t>
       </w:r>
     </w:p>
     <w:p>
@@ -5259,70 +5406,15 @@
           <w:sz w:val="28"/>
         </w:rPr>
       </w:pPr>
-      <w:bookmarkStart w:id="7" w:name="_Toc480383776"/>
+      <w:bookmarkStart w:id="7" w:name="_Toc480383777"/>
       <w:r>
         <w:rPr>
           <w:rFonts w:ascii="Times New Roman" w:hAnsi="Times New Roman" w:cs="Times New Roman"/>
           <w:sz w:val="28"/>
         </w:rPr>
-        <w:t>House scenario – music</w:t>
+        <w:t>Car scenario – music</w:t>
       </w:r>
       <w:bookmarkEnd w:id="7"/>
-    </w:p>
-    <w:p>
-      <w:pPr>
-        <w:rPr>
-          <w:rFonts w:ascii="Times New Roman" w:hAnsi="Times New Roman" w:cs="Times New Roman"/>
-          <w:sz w:val="24"/>
-        </w:rPr>
-      </w:pPr>
-      <w:r>
-        <w:rPr>
-          <w:rFonts w:ascii="Times New Roman" w:hAnsi="Times New Roman" w:cs="Times New Roman"/>
-          <w:sz w:val="24"/>
-        </w:rPr>
-        <w:t xml:space="preserve">Imagine yourself again at home. You are cooking in the kitchen, but this time it not 4 o’clock yet, so the meal preparations are in full swing. Vegetables are flying left and right, a pot of water is happily sitting on the stove, both the table and the counter are covered in plates, </w:t>
-      </w:r>
-      <w:r>
-        <w:rPr>
-          <w:rFonts w:ascii="Times New Roman" w:hAnsi="Times New Roman" w:cs="Times New Roman"/>
-          <w:sz w:val="24"/>
-        </w:rPr>
-        <w:t>cutlery,</w:t>
-      </w:r>
-      <w:r>
-        <w:rPr>
-          <w:rFonts w:ascii="Times New Roman" w:hAnsi="Times New Roman" w:cs="Times New Roman"/>
-          <w:sz w:val="24"/>
-        </w:rPr>
-        <w:t xml:space="preserve"> and kitchen towels, but everything is in its place. Suddenly you remember that earlier, when you were driving home, they put your favorite song on the radio but you didn’t get to listen to it to </w:t>
-      </w:r>
-      <w:r>
-        <w:rPr>
-          <w:rFonts w:ascii="Times New Roman" w:hAnsi="Times New Roman" w:cs="Times New Roman"/>
-          <w:sz w:val="24"/>
-        </w:rPr>
-        <w:lastRenderedPageBreak/>
-        <w:t>the end, so you want to listen now. The laptop is in the living room, surely you could just search for the song on YouTube, but now your hands are full, literally, and there’s no sign you would have enough time anytime soon.</w:t>
-      </w:r>
-    </w:p>
-    <w:p>
-      <w:pPr>
-        <w:pStyle w:val="Heading3"/>
-        <w:rPr>
-          <w:rFonts w:ascii="Times New Roman" w:hAnsi="Times New Roman" w:cs="Times New Roman"/>
-          <w:sz w:val="28"/>
-        </w:rPr>
-      </w:pPr>
-      <w:bookmarkStart w:id="8" w:name="_Toc480383777"/>
-      <w:r>
-        <w:rPr>
-          <w:rFonts w:ascii="Times New Roman" w:hAnsi="Times New Roman" w:cs="Times New Roman"/>
-          <w:sz w:val="28"/>
-        </w:rPr>
-        <w:t>Car scenario – music</w:t>
-      </w:r>
-      <w:bookmarkEnd w:id="8"/>
     </w:p>
     <w:p>
       <w:pPr>
@@ -5348,8 +5440,8 @@
           <w:szCs w:val="24"/>
         </w:rPr>
       </w:pPr>
-      <w:bookmarkStart w:id="9" w:name="_Toc469609033"/>
-      <w:bookmarkStart w:id="10" w:name="_Toc480383778"/>
+      <w:bookmarkStart w:id="8" w:name="_Toc469609033"/>
+      <w:bookmarkStart w:id="9" w:name="_Toc480383778"/>
       <w:r>
         <w:rPr>
           <w:rFonts w:ascii="Times New Roman" w:hAnsi="Times New Roman" w:cs="Times New Roman"/>
@@ -5371,8 +5463,8 @@
         </w:rPr>
         <w:t>Analysis</w:t>
       </w:r>
+      <w:bookmarkEnd w:id="8"/>
       <w:bookmarkEnd w:id="9"/>
-      <w:bookmarkEnd w:id="10"/>
     </w:p>
     <w:p>
       <w:pPr>
@@ -5430,6 +5522,7 @@
           <w:sz w:val="24"/>
           <w:szCs w:val="24"/>
         </w:rPr>
+        <w:lastRenderedPageBreak/>
         <w:drawing>
           <wp:inline distT="0" distB="0" distL="0" distR="0" wp14:anchorId="5C5B37C1" wp14:editId="3276C214">
             <wp:extent cx="5943600" cy="4171315"/>
@@ -5493,7 +5586,6 @@
           <w:rFonts w:ascii="Times New Roman" w:hAnsi="Times New Roman" w:cs="Times New Roman"/>
           <w:sz w:val="24"/>
         </w:rPr>
-        <w:lastRenderedPageBreak/>
         <w:t xml:space="preserve">From this Abstract Class diagram the team </w:t>
       </w:r>
       <w:r>
@@ -5515,7 +5607,21 @@
           <w:rFonts w:ascii="Times New Roman" w:hAnsi="Times New Roman" w:cs="Times New Roman"/>
           <w:sz w:val="24"/>
         </w:rPr>
-        <w:t>ing and calculations are needed and then how to structure the core system. More of this can be found in the next subchapter which will cover both functional and non-functional requirements as system delimitations.</w:t>
+        <w:t xml:space="preserve">ing and calculations are needed and then how to structure the core system. More of this can be found in the next subchapter which will cover both functional and non-functional requirements as </w:t>
+      </w:r>
+      <w:r>
+        <w:rPr>
+          <w:rFonts w:ascii="Times New Roman" w:hAnsi="Times New Roman" w:cs="Times New Roman"/>
+          <w:sz w:val="24"/>
+        </w:rPr>
+        <w:t xml:space="preserve">well as </w:t>
+      </w:r>
+      <w:r>
+        <w:rPr>
+          <w:rFonts w:ascii="Times New Roman" w:hAnsi="Times New Roman" w:cs="Times New Roman"/>
+          <w:sz w:val="24"/>
+        </w:rPr>
+        <w:t>system delimitations.</w:t>
       </w:r>
     </w:p>
     <w:p>
@@ -5531,8 +5637,8 @@
           <w:sz w:val="28"/>
         </w:rPr>
       </w:pPr>
-      <w:bookmarkStart w:id="11" w:name="_Toc469609034"/>
-      <w:bookmarkStart w:id="12" w:name="_Toc480383779"/>
+      <w:bookmarkStart w:id="10" w:name="_Toc469609034"/>
+      <w:bookmarkStart w:id="11" w:name="_Toc480383779"/>
       <w:r>
         <w:rPr>
           <w:rFonts w:ascii="Times New Roman" w:hAnsi="Times New Roman" w:cs="Times New Roman"/>
@@ -5540,8 +5646,8 @@
         </w:rPr>
         <w:t>Requirements</w:t>
       </w:r>
+      <w:bookmarkEnd w:id="10"/>
       <w:bookmarkEnd w:id="11"/>
-      <w:bookmarkEnd w:id="12"/>
     </w:p>
     <w:p>
       <w:pPr>
@@ -5638,8 +5744,8 @@
           <w:sz w:val="28"/>
         </w:rPr>
       </w:pPr>
-      <w:bookmarkStart w:id="13" w:name="_Toc469609035"/>
-      <w:bookmarkStart w:id="14" w:name="_Toc480383780"/>
+      <w:bookmarkStart w:id="12" w:name="_Toc469609035"/>
+      <w:bookmarkStart w:id="13" w:name="_Toc480383780"/>
       <w:r>
         <w:rPr>
           <w:rFonts w:ascii="Times New Roman" w:hAnsi="Times New Roman" w:cs="Times New Roman"/>
@@ -5647,22 +5753,30 @@
         </w:rPr>
         <w:t>Functional requirements</w:t>
       </w:r>
+      <w:bookmarkEnd w:id="12"/>
       <w:bookmarkEnd w:id="13"/>
-      <w:bookmarkEnd w:id="14"/>
-    </w:p>
-    <w:p>
-      <w:pPr>
-        <w:rPr>
-          <w:rFonts w:ascii="Times New Roman" w:hAnsi="Times New Roman" w:cs="Times New Roman"/>
-          <w:sz w:val="24"/>
-        </w:rPr>
-      </w:pPr>
-      <w:r>
-        <w:rPr>
-          <w:rFonts w:ascii="Times New Roman" w:hAnsi="Times New Roman" w:cs="Times New Roman"/>
-          <w:sz w:val="24"/>
-        </w:rPr>
-        <w:t xml:space="preserve">A requirement that is crucial to the success of the project is the capability of the system to translate voice commands into text and then text into actual commands which need to be run. The finished system must be able to accept voice commands, process them and turn them into text, process the resulting text and turn it into commands, run the resulting commands and find the appropriate content, then displaying said content on a screen. Should the voice commands be interpreted into commands pertaining to a video output that is already being displayed (such as playback commands: “Pause”, “Play”, “Replay”, etc.), the respective commands’ results must be visible on the video content on the screen (the displayed video must be paused, playback must be resumed, the video must be replayed, etc.). </w:t>
+    </w:p>
+    <w:p>
+      <w:pPr>
+        <w:rPr>
+          <w:rFonts w:ascii="Times New Roman" w:hAnsi="Times New Roman" w:cs="Times New Roman"/>
+          <w:sz w:val="24"/>
+        </w:rPr>
+      </w:pPr>
+      <w:r>
+        <w:rPr>
+          <w:rFonts w:ascii="Times New Roman" w:hAnsi="Times New Roman" w:cs="Times New Roman"/>
+          <w:sz w:val="24"/>
+        </w:rPr>
+        <w:t xml:space="preserve">A requirement that is crucial to the success of the project is the capability of the system to translate voice commands into text and then text into actual commands which need to be run. The finished system must be able to accept voice commands, process them and turn them into text, process the resulting text and turn it into commands, run the resulting commands and find the appropriate content, then displaying said content on a screen. Should the voice commands be </w:t>
+      </w:r>
+      <w:r>
+        <w:rPr>
+          <w:rFonts w:ascii="Times New Roman" w:hAnsi="Times New Roman" w:cs="Times New Roman"/>
+          <w:sz w:val="24"/>
+        </w:rPr>
+        <w:lastRenderedPageBreak/>
+        <w:t xml:space="preserve">interpreted into commands pertaining to a video output that is already being displayed (such as playback commands: “Pause”, “Play”, “Replay”, etc.), the respective commands’ results must be visible on the video content on the screen (the displayed video must be paused, playback must be resumed, the video must be replayed, etc.). </w:t>
       </w:r>
     </w:p>
     <w:p>
@@ -5935,8 +6049,8 @@
           <w:sz w:val="28"/>
         </w:rPr>
       </w:pPr>
-      <w:bookmarkStart w:id="15" w:name="_Toc469609036"/>
-      <w:bookmarkStart w:id="16" w:name="_Toc480383781"/>
+      <w:bookmarkStart w:id="14" w:name="_Toc469609036"/>
+      <w:bookmarkStart w:id="15" w:name="_Toc480383781"/>
       <w:r>
         <w:rPr>
           <w:rFonts w:ascii="Times New Roman" w:hAnsi="Times New Roman" w:cs="Times New Roman"/>
@@ -5944,8 +6058,8 @@
         </w:rPr>
         <w:t>Non-functional requirements</w:t>
       </w:r>
+      <w:bookmarkEnd w:id="14"/>
       <w:bookmarkEnd w:id="15"/>
-      <w:bookmarkEnd w:id="16"/>
     </w:p>
     <w:p>
       <w:pPr>
@@ -6016,16 +6130,33 @@
         </w:numPr>
         <w:rPr>
           <w:rFonts w:ascii="Times New Roman" w:hAnsi="Times New Roman" w:cs="Times New Roman"/>
-          <w:sz w:val="24"/>
-        </w:rPr>
-      </w:pPr>
-      <w:r>
-        <w:rPr>
-          <w:rFonts w:ascii="Times New Roman" w:hAnsi="Times New Roman" w:cs="Times New Roman"/>
-          <w:sz w:val="24"/>
-        </w:rPr>
-        <w:lastRenderedPageBreak/>
-        <w:t>The system shall correctly convert voice input into text in at least 80% of the cases.</w:t>
+          <w:color w:val="FF0000"/>
+          <w:sz w:val="24"/>
+        </w:rPr>
+      </w:pPr>
+      <w:r>
+        <w:rPr>
+          <w:rFonts w:ascii="Times New Roman" w:hAnsi="Times New Roman" w:cs="Times New Roman"/>
+          <w:color w:val="FF0000"/>
+          <w:sz w:val="24"/>
+        </w:rPr>
+        <w:t xml:space="preserve">The system shall correctly convert voice input into text in at </w:t>
+      </w:r>
+      <w:r>
+        <w:rPr>
+          <w:rFonts w:ascii="Times New Roman" w:hAnsi="Times New Roman" w:cs="Times New Roman"/>
+          <w:color w:val="FF0000"/>
+          <w:sz w:val="24"/>
+        </w:rPr>
+        <w:t>least 90% of the cases in a quiet environment</w:t>
+      </w:r>
+      <w:r>
+        <w:rPr>
+          <w:rFonts w:ascii="Times New Roman" w:hAnsi="Times New Roman" w:cs="Times New Roman"/>
+          <w:color w:val="FF0000"/>
+          <w:sz w:val="24"/>
+        </w:rPr>
+        <w:t>.</w:t>
       </w:r>
     </w:p>
     <w:p>
@@ -6037,15 +6168,49 @@
         </w:numPr>
         <w:rPr>
           <w:rFonts w:ascii="Times New Roman" w:hAnsi="Times New Roman" w:cs="Times New Roman"/>
-          <w:sz w:val="24"/>
-        </w:rPr>
-      </w:pPr>
-      <w:r>
-        <w:rPr>
-          <w:rFonts w:ascii="Times New Roman" w:hAnsi="Times New Roman" w:cs="Times New Roman"/>
-          <w:sz w:val="24"/>
-        </w:rPr>
-        <w:t>The system shall correctly convert text into a command in at least 80% of the cases.</w:t>
+          <w:color w:val="FF0000"/>
+          <w:sz w:val="24"/>
+        </w:rPr>
+      </w:pPr>
+      <w:r>
+        <w:rPr>
+          <w:rFonts w:ascii="Times New Roman" w:hAnsi="Times New Roman" w:cs="Times New Roman"/>
+          <w:color w:val="FF0000"/>
+          <w:sz w:val="24"/>
+        </w:rPr>
+        <w:t>The system shall correctly convert text in</w:t>
+      </w:r>
+      <w:r>
+        <w:rPr>
+          <w:rFonts w:ascii="Times New Roman" w:hAnsi="Times New Roman" w:cs="Times New Roman"/>
+          <w:color w:val="FF0000"/>
+          <w:sz w:val="24"/>
+        </w:rPr>
+        <w:t>to a command</w:t>
+      </w:r>
+      <w:r>
+        <w:rPr>
+          <w:rFonts w:ascii="Times New Roman" w:hAnsi="Times New Roman" w:cs="Times New Roman"/>
+          <w:color w:val="FF0000"/>
+          <w:sz w:val="24"/>
+        </w:rPr>
+        <w:t xml:space="preserve"> at </w:t>
+      </w:r>
+      <w:r>
+        <w:rPr>
+          <w:rFonts w:ascii="Times New Roman" w:hAnsi="Times New Roman" w:cs="Times New Roman"/>
+          <w:color w:val="FF0000"/>
+          <w:sz w:val="24"/>
+        </w:rPr>
+        <w:t>least 90% of the cases in a quiet environment</w:t>
+      </w:r>
+      <w:r>
+        <w:rPr>
+          <w:rFonts w:ascii="Times New Roman" w:hAnsi="Times New Roman" w:cs="Times New Roman"/>
+          <w:color w:val="FF0000"/>
+          <w:sz w:val="24"/>
+        </w:rPr>
+        <w:t>.</w:t>
       </w:r>
     </w:p>
     <w:p>
@@ -6057,15 +6222,41 @@
         </w:numPr>
         <w:rPr>
           <w:rFonts w:ascii="Times New Roman" w:hAnsi="Times New Roman" w:cs="Times New Roman"/>
-          <w:sz w:val="24"/>
-        </w:rPr>
-      </w:pPr>
-      <w:r>
-        <w:rPr>
-          <w:rFonts w:ascii="Times New Roman" w:hAnsi="Times New Roman" w:cs="Times New Roman"/>
-          <w:sz w:val="24"/>
-        </w:rPr>
-        <w:t>The system shall filter video output in relation to which user is using the system.</w:t>
+          <w:color w:val="FF0000"/>
+          <w:sz w:val="24"/>
+        </w:rPr>
+      </w:pPr>
+      <w:r>
+        <w:rPr>
+          <w:rFonts w:ascii="Times New Roman" w:hAnsi="Times New Roman" w:cs="Times New Roman"/>
+          <w:color w:val="FF0000"/>
+          <w:sz w:val="24"/>
+        </w:rPr>
+        <w:t>The system shall correctly convert voi</w:t>
+      </w:r>
+      <w:r>
+        <w:rPr>
+          <w:rFonts w:ascii="Times New Roman" w:hAnsi="Times New Roman" w:cs="Times New Roman"/>
+          <w:color w:val="FF0000"/>
+          <w:sz w:val="24"/>
+        </w:rPr>
+        <w:t>ce input into text in at least 6</w:t>
+      </w:r>
+      <w:r>
+        <w:rPr>
+          <w:rFonts w:ascii="Times New Roman" w:hAnsi="Times New Roman" w:cs="Times New Roman"/>
+          <w:color w:val="FF0000"/>
+          <w:sz w:val="24"/>
+        </w:rPr>
+        <w:t>0% of the cases.</w:t>
+      </w:r>
+      <w:r>
+        <w:rPr>
+          <w:rFonts w:ascii="Times New Roman" w:hAnsi="Times New Roman" w:cs="Times New Roman"/>
+          <w:color w:val="FF0000"/>
+          <w:sz w:val="24"/>
+        </w:rPr>
+        <w:t>(need to try it once, as well as the others)</w:t>
       </w:r>
     </w:p>
     <w:p>
@@ -6077,6 +6268,72 @@
         </w:numPr>
         <w:rPr>
           <w:rFonts w:ascii="Times New Roman" w:hAnsi="Times New Roman" w:cs="Times New Roman"/>
+          <w:color w:val="FF0000"/>
+          <w:sz w:val="24"/>
+        </w:rPr>
+      </w:pPr>
+      <w:r>
+        <w:rPr>
+          <w:rFonts w:ascii="Times New Roman" w:hAnsi="Times New Roman" w:cs="Times New Roman"/>
+          <w:color w:val="FF0000"/>
+          <w:sz w:val="24"/>
+        </w:rPr>
+        <w:t>The system shall correctly convert t</w:t>
+      </w:r>
+      <w:r>
+        <w:rPr>
+          <w:rFonts w:ascii="Times New Roman" w:hAnsi="Times New Roman" w:cs="Times New Roman"/>
+          <w:color w:val="FF0000"/>
+          <w:sz w:val="24"/>
+        </w:rPr>
+        <w:t>ext into a command in at least 6</w:t>
+      </w:r>
+      <w:r>
+        <w:rPr>
+          <w:rFonts w:ascii="Times New Roman" w:hAnsi="Times New Roman" w:cs="Times New Roman"/>
+          <w:color w:val="FF0000"/>
+          <w:sz w:val="24"/>
+        </w:rPr>
+        <w:t>0% of the cases.</w:t>
+      </w:r>
+      <w:r>
+        <w:rPr>
+          <w:rFonts w:ascii="Times New Roman" w:hAnsi="Times New Roman" w:cs="Times New Roman"/>
+          <w:color w:val="FF0000"/>
+          <w:sz w:val="24"/>
+        </w:rPr>
+        <w:t>(note!, we don’t need to show for both of them, because if the system does manage to make voice into text, then it will have a 99% chance to make text into command)</w:t>
+      </w:r>
+    </w:p>
+    <w:p>
+      <w:pPr>
+        <w:pStyle w:val="ListParagraph"/>
+        <w:numPr>
+          <w:ilvl w:val="0"/>
+          <w:numId w:val="4"/>
+        </w:numPr>
+        <w:rPr>
+          <w:rFonts w:ascii="Times New Roman" w:hAnsi="Times New Roman" w:cs="Times New Roman"/>
+          <w:sz w:val="24"/>
+        </w:rPr>
+      </w:pPr>
+      <w:r>
+        <w:rPr>
+          <w:rFonts w:ascii="Times New Roman" w:hAnsi="Times New Roman" w:cs="Times New Roman"/>
+          <w:sz w:val="24"/>
+        </w:rPr>
+        <w:t>The system shall filter video output in relation to which user is using the system.</w:t>
+      </w:r>
+    </w:p>
+    <w:p>
+      <w:pPr>
+        <w:pStyle w:val="ListParagraph"/>
+        <w:numPr>
+          <w:ilvl w:val="0"/>
+          <w:numId w:val="4"/>
+        </w:numPr>
+        <w:rPr>
+          <w:rFonts w:ascii="Times New Roman" w:hAnsi="Times New Roman" w:cs="Times New Roman"/>
           <w:sz w:val="24"/>
         </w:rPr>
       </w:pPr>
@@ -6100,7 +6357,7 @@
           <w:sz w:val="28"/>
         </w:rPr>
       </w:pPr>
-      <w:bookmarkStart w:id="17" w:name="_Toc480383782"/>
+      <w:bookmarkStart w:id="16" w:name="_Toc480383782"/>
       <w:r>
         <w:rPr>
           <w:rFonts w:ascii="Times New Roman" w:hAnsi="Times New Roman" w:cs="Times New Roman"/>
@@ -6108,7 +6365,7 @@
         </w:rPr>
         <w:t>Delimitations</w:t>
       </w:r>
-      <w:bookmarkEnd w:id="17"/>
+      <w:bookmarkEnd w:id="16"/>
     </w:p>
     <w:p>
       <w:pPr>
@@ -6168,15 +6425,16 @@
           <w:sz w:val="28"/>
         </w:rPr>
       </w:pPr>
-      <w:bookmarkStart w:id="18" w:name="_Toc480383783"/>
+      <w:bookmarkStart w:id="17" w:name="_Toc480383783"/>
       <w:r>
         <w:rPr>
           <w:rFonts w:ascii="Times New Roman" w:hAnsi="Times New Roman" w:cs="Times New Roman"/>
           <w:sz w:val="28"/>
         </w:rPr>
+        <w:lastRenderedPageBreak/>
         <w:t>Use Cases</w:t>
       </w:r>
-      <w:bookmarkEnd w:id="18"/>
+      <w:bookmarkEnd w:id="17"/>
     </w:p>
     <w:p>
       <w:pPr>
@@ -6519,7 +6777,6 @@
           <w:sz w:val="24"/>
           <w:szCs w:val="24"/>
         </w:rPr>
-        <w:lastRenderedPageBreak/>
         <w:t>1.</w:t>
       </w:r>
       <w:r>
@@ -6732,6 +6989,7 @@
           <w:sz w:val="24"/>
           <w:szCs w:val="24"/>
         </w:rPr>
+        <w:lastRenderedPageBreak/>
         <w:t>The only purpose of the GUI mentioned here is to have an interface where the user can see the spoken words. It will have greater significance as the system gains more functionality from the other Use Cases.</w:t>
       </w:r>
     </w:p>
@@ -7543,7 +7801,6 @@
                 <w:b/>
                 <w:lang w:val="da-DK"/>
               </w:rPr>
-              <w:lastRenderedPageBreak/>
               <w:t>Sub Use Case:</w:t>
             </w:r>
           </w:p>
@@ -7785,7 +8042,16 @@
           <w:sz w:val="24"/>
           <w:szCs w:val="24"/>
         </w:rPr>
-        <w:t>when browsing videos on YouTube and the new command phrases which will provide the necessary functionality have been made.</w:t>
+        <w:t xml:space="preserve">when </w:t>
+      </w:r>
+      <w:r>
+        <w:rPr>
+          <w:rFonts w:ascii="Times New Roman" w:hAnsi="Times New Roman" w:cs="Times New Roman"/>
+          <w:sz w:val="24"/>
+          <w:szCs w:val="24"/>
+        </w:rPr>
+        <w:lastRenderedPageBreak/>
+        <w:t>browsing videos on YouTube and the new command phrases which will provide the necessary functionality have been made.</w:t>
       </w:r>
     </w:p>
     <w:p>
@@ -8487,7 +8753,6 @@
                 <w:rFonts w:ascii="Times New Roman" w:hAnsi="Times New Roman" w:cs="Times New Roman"/>
                 <w:szCs w:val="24"/>
               </w:rPr>
-              <w:lastRenderedPageBreak/>
               <w:t>1. The Web Page browser will display the appropriate error</w:t>
             </w:r>
           </w:p>
@@ -8512,7 +8777,6 @@
                 <w:b/>
                 <w:lang w:val="da-DK"/>
               </w:rPr>
-              <w:lastRenderedPageBreak/>
               <w:t>Sub Use Case:</w:t>
             </w:r>
           </w:p>
@@ -8716,6 +8980,7 @@
           <w:sz w:val="24"/>
           <w:szCs w:val="24"/>
         </w:rPr>
+        <w:lastRenderedPageBreak/>
         <w:t xml:space="preserve">This </w:t>
       </w:r>
       <w:r>
@@ -9592,9 +9857,100 @@
           <w:sz w:val="24"/>
           <w:szCs w:val="24"/>
         </w:rPr>
+        <w:t>1.3. Activity Diagram</w:t>
+      </w:r>
+    </w:p>
+    <w:p>
+      <w:pPr>
+        <w:rPr>
+          <w:rFonts w:ascii="Times New Roman" w:hAnsi="Times New Roman" w:cs="Times New Roman"/>
+          <w:sz w:val="24"/>
+          <w:szCs w:val="24"/>
+        </w:rPr>
+      </w:pPr>
+      <w:r>
+        <w:rPr>
+          <w:rFonts w:ascii="Times New Roman" w:hAnsi="Times New Roman" w:cs="Times New Roman"/>
+          <w:sz w:val="24"/>
+          <w:szCs w:val="24"/>
+        </w:rPr>
+        <w:t xml:space="preserve">With the purpose of giving a more detailed diagram about how a </w:t>
+      </w:r>
+      <w:r>
+        <w:rPr>
+          <w:rFonts w:ascii="Times New Roman" w:hAnsi="Times New Roman" w:cs="Times New Roman"/>
+          <w:sz w:val="24"/>
+          <w:szCs w:val="24"/>
+        </w:rPr>
+        <w:t>specific</w:t>
+      </w:r>
+      <w:r>
+        <w:rPr>
+          <w:rFonts w:ascii="Times New Roman" w:hAnsi="Times New Roman" w:cs="Times New Roman"/>
+          <w:sz w:val="24"/>
+          <w:szCs w:val="24"/>
+        </w:rPr>
+        <w:t xml:space="preserve"> Use Case </w:t>
+      </w:r>
+      <w:r>
+        <w:rPr>
+          <w:rFonts w:ascii="Times New Roman" w:hAnsi="Times New Roman" w:cs="Times New Roman"/>
+          <w:sz w:val="24"/>
+          <w:szCs w:val="24"/>
+        </w:rPr>
+        <w:t>acts from the starting point until it finished the process the team decided to show an Activity Diagram which will reflect the workflow of the second Use Case described in this report which is “</w:t>
+      </w:r>
+      <w:r>
+        <w:rPr>
+          <w:rFonts w:ascii="Times New Roman" w:hAnsi="Times New Roman" w:cs="Times New Roman"/>
+          <w:b/>
+          <w:sz w:val="24"/>
+          <w:szCs w:val="24"/>
+        </w:rPr>
+        <w:t>Search YouTube Videos by keywords”</w:t>
+      </w:r>
+      <w:r>
+        <w:rPr>
+          <w:rFonts w:ascii="Times New Roman" w:hAnsi="Times New Roman" w:cs="Times New Roman"/>
+          <w:sz w:val="24"/>
+          <w:szCs w:val="24"/>
+        </w:rPr>
+        <w:t>.</w:t>
+      </w:r>
+    </w:p>
+    <w:p>
+      <w:pPr>
+        <w:rPr>
+          <w:rFonts w:ascii="Times New Roman" w:hAnsi="Times New Roman" w:cs="Times New Roman"/>
+          <w:sz w:val="24"/>
+          <w:szCs w:val="24"/>
+        </w:rPr>
+      </w:pPr>
+      <w:r>
+        <w:rPr>
+          <w:rFonts w:ascii="Times New Roman" w:hAnsi="Times New Roman" w:cs="Times New Roman"/>
+          <w:sz w:val="24"/>
+          <w:szCs w:val="24"/>
+        </w:rPr>
+        <w:t>*picture with activity diagram will be added*</w:t>
+      </w:r>
+    </w:p>
+    <w:p>
+      <w:pPr>
+        <w:pStyle w:val="Heading1"/>
+        <w:rPr>
+          <w:rFonts w:ascii="Times New Roman" w:hAnsi="Times New Roman" w:cs="Times New Roman"/>
+        </w:rPr>
+      </w:pPr>
+      <w:bookmarkStart w:id="18" w:name="_Toc480383784"/>
+      <w:r>
+        <w:rPr>
+          <w:rFonts w:ascii="Times New Roman" w:hAnsi="Times New Roman" w:cs="Times New Roman"/>
+        </w:rPr>
         <w:lastRenderedPageBreak/>
-        <w:t>1.3. Activity Diagram</w:t>
-      </w:r>
+        <w:t>3. Design</w:t>
+      </w:r>
+      <w:bookmarkEnd w:id="18"/>
     </w:p>
     <w:p>
       <w:pPr>
@@ -9610,7 +9966,7 @@
           <w:sz w:val="24"/>
           <w:szCs w:val="24"/>
         </w:rPr>
-        <w:t xml:space="preserve">With the purpose of giving a more detailed diagram about how a </w:t>
+        <w:t xml:space="preserve">As one of the most important tasks of this project was to use a speech recognition </w:t>
       </w:r>
       <w:r>
         <w:rPr>
@@ -9618,7 +9974,7 @@
           <w:sz w:val="24"/>
           <w:szCs w:val="24"/>
         </w:rPr>
-        <w:t>specific</w:t>
+        <w:t>technology</w:t>
       </w:r>
       <w:r>
         <w:rPr>
@@ -9626,7 +9982,7 @@
           <w:sz w:val="24"/>
           <w:szCs w:val="24"/>
         </w:rPr>
-        <w:t xml:space="preserve"> Use Case </w:t>
+        <w:t xml:space="preserve">, the team had to make choice considering all the possible choices which are out there today. </w:t>
       </w:r>
       <w:r>
         <w:rPr>
@@ -9634,16 +9990,15 @@
           <w:sz w:val="24"/>
           <w:szCs w:val="24"/>
         </w:rPr>
-        <w:t>acts from the starting point until it finished the process the team decided to show an Activity Diagram which will reflect the workflow of the second Use Case described in this report which is “</w:t>
-      </w:r>
-      <w:r>
-        <w:rPr>
-          <w:rFonts w:ascii="Times New Roman" w:hAnsi="Times New Roman" w:cs="Times New Roman"/>
-          <w:b/>
+        <w:t>Thus,</w:t>
+      </w:r>
+      <w:r>
+        <w:rPr>
+          <w:rFonts w:ascii="Times New Roman" w:hAnsi="Times New Roman" w:cs="Times New Roman"/>
           <w:sz w:val="24"/>
           <w:szCs w:val="24"/>
         </w:rPr>
-        <w:t>Search YouTube Videos by keywords”</w:t>
+        <w:t xml:space="preserve"> the first part of the design will cover this particular subject. </w:t>
       </w:r>
       <w:r>
         <w:rPr>
@@ -9651,39 +10006,28 @@
           <w:sz w:val="24"/>
           <w:szCs w:val="24"/>
         </w:rPr>
-        <w:t>.</w:t>
-      </w:r>
-    </w:p>
-    <w:p>
-      <w:pPr>
-        <w:rPr>
-          <w:rFonts w:ascii="Times New Roman" w:hAnsi="Times New Roman" w:cs="Times New Roman"/>
-          <w:sz w:val="24"/>
-          <w:szCs w:val="24"/>
-        </w:rPr>
-      </w:pPr>
-      <w:r>
-        <w:rPr>
-          <w:rFonts w:ascii="Times New Roman" w:hAnsi="Times New Roman" w:cs="Times New Roman"/>
-          <w:sz w:val="24"/>
-          <w:szCs w:val="24"/>
-        </w:rPr>
-        <w:t>*picture with activity diagram will be added*</w:t>
-      </w:r>
-    </w:p>
-    <w:p>
-      <w:pPr>
-        <w:pStyle w:val="Heading1"/>
-        <w:rPr>
-          <w:rFonts w:ascii="Times New Roman" w:hAnsi="Times New Roman" w:cs="Times New Roman"/>
-        </w:rPr>
-      </w:pPr>
-      <w:bookmarkStart w:id="19" w:name="_Toc480383784"/>
-      <w:r>
-        <w:rPr>
-          <w:rFonts w:ascii="Times New Roman" w:hAnsi="Times New Roman" w:cs="Times New Roman"/>
-        </w:rPr>
-        <w:t>3. Design</w:t>
+        <w:br/>
+      </w:r>
+    </w:p>
+    <w:p>
+      <w:pPr>
+        <w:pStyle w:val="Heading2"/>
+        <w:rPr>
+          <w:rFonts w:ascii="Times New Roman" w:hAnsi="Times New Roman" w:cs="Times New Roman"/>
+        </w:rPr>
+      </w:pPr>
+      <w:bookmarkStart w:id="19" w:name="_Toc480383785"/>
+      <w:r>
+        <w:rPr>
+          <w:rFonts w:ascii="Times New Roman" w:hAnsi="Times New Roman" w:cs="Times New Roman"/>
+        </w:rPr>
+        <w:t xml:space="preserve">3.1. Speech </w:t>
+      </w:r>
+      <w:r>
+        <w:rPr>
+          <w:rFonts w:ascii="Times New Roman" w:hAnsi="Times New Roman" w:cs="Times New Roman"/>
+        </w:rPr>
+        <w:t>recognition</w:t>
       </w:r>
       <w:bookmarkEnd w:id="19"/>
     </w:p>
@@ -9691,265 +10035,180 @@
       <w:pPr>
         <w:rPr>
           <w:rFonts w:ascii="Times New Roman" w:hAnsi="Times New Roman" w:cs="Times New Roman"/>
-          <w:sz w:val="24"/>
-          <w:szCs w:val="24"/>
-        </w:rPr>
-      </w:pPr>
-      <w:r>
-        <w:rPr>
-          <w:rFonts w:ascii="Times New Roman" w:hAnsi="Times New Roman" w:cs="Times New Roman"/>
-          <w:sz w:val="24"/>
-          <w:szCs w:val="24"/>
-        </w:rPr>
-        <w:t xml:space="preserve">As one of the most important tasks of this project was to use a speech recognition </w:t>
-      </w:r>
-      <w:r>
-        <w:rPr>
-          <w:rFonts w:ascii="Times New Roman" w:hAnsi="Times New Roman" w:cs="Times New Roman"/>
-          <w:sz w:val="24"/>
-          <w:szCs w:val="24"/>
-        </w:rPr>
-        <w:t>technology</w:t>
-      </w:r>
-      <w:r>
-        <w:rPr>
-          <w:rFonts w:ascii="Times New Roman" w:hAnsi="Times New Roman" w:cs="Times New Roman"/>
-          <w:sz w:val="24"/>
-          <w:szCs w:val="24"/>
-        </w:rPr>
-        <w:t xml:space="preserve">, the team had to make choice considering all the possible choices which are out there today. </w:t>
-      </w:r>
-      <w:r>
-        <w:rPr>
-          <w:rFonts w:ascii="Times New Roman" w:hAnsi="Times New Roman" w:cs="Times New Roman"/>
-          <w:sz w:val="24"/>
-          <w:szCs w:val="24"/>
-        </w:rPr>
-        <w:t>Thus,</w:t>
-      </w:r>
-      <w:r>
-        <w:rPr>
-          <w:rFonts w:ascii="Times New Roman" w:hAnsi="Times New Roman" w:cs="Times New Roman"/>
-          <w:sz w:val="24"/>
-          <w:szCs w:val="24"/>
-        </w:rPr>
-        <w:t xml:space="preserve"> the first part of the design will cover this particular subject. </w:t>
-      </w:r>
-      <w:r>
-        <w:rPr>
-          <w:rFonts w:ascii="Times New Roman" w:hAnsi="Times New Roman" w:cs="Times New Roman"/>
-          <w:sz w:val="24"/>
-          <w:szCs w:val="24"/>
-        </w:rPr>
-        <w:br/>
-      </w:r>
-    </w:p>
-    <w:p>
-      <w:pPr>
-        <w:pStyle w:val="Heading2"/>
-        <w:rPr>
-          <w:rFonts w:ascii="Times New Roman" w:hAnsi="Times New Roman" w:cs="Times New Roman"/>
-        </w:rPr>
-      </w:pPr>
-      <w:bookmarkStart w:id="20" w:name="_Toc480383785"/>
-      <w:r>
-        <w:rPr>
-          <w:rFonts w:ascii="Times New Roman" w:hAnsi="Times New Roman" w:cs="Times New Roman"/>
-        </w:rPr>
-        <w:t xml:space="preserve">3.1. Speech </w:t>
-      </w:r>
-      <w:r>
-        <w:rPr>
-          <w:rFonts w:ascii="Times New Roman" w:hAnsi="Times New Roman" w:cs="Times New Roman"/>
-        </w:rPr>
-        <w:t>recognition</w:t>
+        </w:rPr>
+      </w:pPr>
+      <w:r>
+        <w:rPr>
+          <w:rFonts w:ascii="Times New Roman" w:hAnsi="Times New Roman" w:cs="Times New Roman"/>
+        </w:rPr>
+        <w:t>Speech recognition is the branch of computational linguistics which enables the recognition and translation of spoken language into text by computers using methodologies and technologies. Also, known as “automatic speech recognition”, “computer speech recognition” or “speech to text”, speech recognition is a vast field of study which incorporates knowledge and research in linguistics, computer science and electrical engineering.</w:t>
+      </w:r>
+    </w:p>
+    <w:p>
+      <w:pPr>
+        <w:rPr>
+          <w:rFonts w:ascii="Times New Roman" w:hAnsi="Times New Roman" w:cs="Times New Roman"/>
+        </w:rPr>
+      </w:pPr>
+      <w:r>
+        <w:rPr>
+          <w:rFonts w:ascii="Times New Roman" w:hAnsi="Times New Roman" w:cs="Times New Roman"/>
+        </w:rPr>
+        <w:t>Research in speech recognition has a history which spans decades and has had several waves of major innovations. The most recent wave</w:t>
+      </w:r>
+      <w:r>
+        <w:rPr>
+          <w:rFonts w:ascii="Times New Roman" w:hAnsi="Times New Roman" w:cs="Times New Roman"/>
+        </w:rPr>
+        <w:t xml:space="preserve"> of such type</w:t>
+      </w:r>
+      <w:r>
+        <w:rPr>
+          <w:rFonts w:ascii="Times New Roman" w:hAnsi="Times New Roman" w:cs="Times New Roman"/>
+        </w:rPr>
+        <w:t xml:space="preserve"> has been caused by advances in deep learning and big data. This wave of innovations based on deep learning and big data is evident not only because of the large number of academic papers written on the topic, but also by the wide industry adoption and deployment of speech recognition systems based on deep learning and big data. Companies like Google, Microsoft, IBM, Baidu, Apple, Amazon, Nuance, </w:t>
+      </w:r>
+      <w:r>
+        <w:rPr>
+          <w:rFonts w:ascii="Times New Roman" w:hAnsi="Times New Roman" w:cs="Times New Roman"/>
+        </w:rPr>
+        <w:t>Sound Hound,</w:t>
+      </w:r>
+      <w:r>
+        <w:rPr>
+          <w:rFonts w:ascii="Times New Roman" w:hAnsi="Times New Roman" w:cs="Times New Roman"/>
+        </w:rPr>
+        <w:t xml:space="preserve"> and many others have made it public that the core technology in their speech recognition systems is based on deep learning.</w:t>
+      </w:r>
+    </w:p>
+    <w:p>
+      <w:pPr>
+        <w:rPr>
+          <w:rFonts w:ascii="Times New Roman" w:hAnsi="Times New Roman" w:cs="Times New Roman"/>
+        </w:rPr>
+      </w:pPr>
+      <w:r>
+        <w:rPr>
+          <w:rFonts w:ascii="Times New Roman" w:hAnsi="Times New Roman" w:cs="Times New Roman"/>
+        </w:rPr>
+        <w:t xml:space="preserve">However, speech recognition has not always been the way it is today. Much of the progress in the field is owed to the rapidly increasing capabilities of computers. In 1971, DARPA (the Defense Advanced Research Projects Agency) funded five years of speech recognition research through its Speech Understanding Program. At the end of the DARPA program in 1976, the best computer available to the researchers was the PDP-10, which featured, among others, 4 MB of RAM memory. Using such computers meant that it would take up to 100 minutes to decode as little as 30 seconds of speech. As years went by and computers became more capable, speech recognition researches began tackling harder problems such as larger vocabularies (one of the end goals of DARPA’s program was a minimum vocabulary size of 1.000 words; a native speaker adult’s vocabulary is 20.000-35.000 words), speaker independence, noisy </w:t>
+      </w:r>
+      <w:r>
+        <w:rPr>
+          <w:rFonts w:ascii="Times New Roman" w:hAnsi="Times New Roman" w:cs="Times New Roman"/>
+        </w:rPr>
+        <w:t>environments,</w:t>
+      </w:r>
+      <w:r>
+        <w:rPr>
+          <w:rFonts w:ascii="Times New Roman" w:hAnsi="Times New Roman" w:cs="Times New Roman"/>
+        </w:rPr>
+        <w:t xml:space="preserve"> and conversational speech. Speaker independence, in particular, was a difficult obstacle to overcome. Early speech recognition programs were speaker dependent, which meant that the program first had to be “trained” on a certain speaker so that it would become accustomed to the speaker’s characteristics, such as accent, pronunciation, articulation, roughness, nasality, pitch, </w:t>
+      </w:r>
+      <w:r>
+        <w:rPr>
+          <w:rFonts w:ascii="Times New Roman" w:hAnsi="Times New Roman" w:cs="Times New Roman"/>
+        </w:rPr>
+        <w:t>volume,</w:t>
+      </w:r>
+      <w:r>
+        <w:rPr>
+          <w:rFonts w:ascii="Times New Roman" w:hAnsi="Times New Roman" w:cs="Times New Roman"/>
+        </w:rPr>
+        <w:t xml:space="preserve"> and speed. Progress was made on speaker independence first by training on a larger variety of speakers and then by doing explicit speaker adaptation during decoding. </w:t>
+      </w:r>
+    </w:p>
+    <w:p>
+      <w:pPr>
+        <w:rPr>
+          <w:rFonts w:ascii="Times New Roman" w:hAnsi="Times New Roman" w:cs="Times New Roman"/>
+        </w:rPr>
+      </w:pPr>
+      <w:r>
+        <w:rPr>
+          <w:rFonts w:ascii="Times New Roman" w:hAnsi="Times New Roman" w:cs="Times New Roman"/>
+        </w:rPr>
+        <w:t>In 1992 DARPA held an evaluation of speech recognition systems. The system which had the best performance was Xuedong Huang’s Sphinx-II. The Sphinx-II system was the first to do speaker-independent, large vocabulary, continuous speech recognition. Huang went on to found the speech recognition group at Microsoft in 1993.</w:t>
+      </w:r>
+    </w:p>
+    <w:p>
+      <w:pPr>
+        <w:rPr>
+          <w:rFonts w:ascii="Times New Roman" w:hAnsi="Times New Roman" w:cs="Times New Roman"/>
+          <w:color w:val="FF0000"/>
+        </w:rPr>
+      </w:pPr>
+      <w:r>
+        <w:rPr>
+          <w:rFonts w:ascii="Times New Roman" w:hAnsi="Times New Roman" w:cs="Times New Roman"/>
+          <w:color w:val="FF0000"/>
+        </w:rPr>
+        <w:t xml:space="preserve">“The 1990s saw the first introduction of commercially successful speech recognition technologies. By this point, the vocabulary of the typical commercial speech recognition system was larger than the average human vocabulary. In 2000, Lernout &amp; Hauspie acquired Dragon Systems and was an industry leader until an accounting scandal brought an end to the company in 2001. The L&amp;H speech technology was bought by </w:t>
+      </w:r>
+      <w:r>
+        <w:rPr>
+          <w:rFonts w:ascii="Times New Roman" w:hAnsi="Times New Roman" w:cs="Times New Roman"/>
+          <w:color w:val="FF0000"/>
+        </w:rPr>
+        <w:t>Scan Soft</w:t>
+      </w:r>
+      <w:r>
+        <w:rPr>
+          <w:rFonts w:ascii="Times New Roman" w:hAnsi="Times New Roman" w:cs="Times New Roman"/>
+          <w:color w:val="FF0000"/>
+        </w:rPr>
+        <w:t xml:space="preserve"> which became Nuance in 2005. Apple originally licensed software from Nuance to provide speech recognition capability to its digital assistant Siri.</w:t>
+      </w:r>
+    </w:p>
+    <w:p>
+      <w:pPr>
+        <w:rPr>
+          <w:rFonts w:ascii="Times New Roman" w:hAnsi="Times New Roman" w:cs="Times New Roman"/>
+          <w:color w:val="FF0000"/>
+        </w:rPr>
+      </w:pPr>
+      <w:r>
+        <w:rPr>
+          <w:rFonts w:ascii="Times New Roman" w:hAnsi="Times New Roman" w:cs="Times New Roman"/>
+          <w:color w:val="FF0000"/>
+        </w:rPr>
+        <w:lastRenderedPageBreak/>
+        <w:t>In the 2000s DARPA sponsored two speech recognition programs: Effective Affordable Reusable Speech-to-Text (EARS) in 2002 and Global Autonomous Language Exploitation (GALE). Four teams participated in the EARS program: IBM, a team led by BBN with LIMSI and Univ. of Pittsburgh, Cambridge University, and a team composed of ISCI, SRI and University of Washington. The GALE program focused on Arabic and Mandarin broadcast news speech. Google's first effort at speech recognition came in 2007 after hiring some researchers from Nuance. The first product was GOOG-411, a telephone based directory service. The recordings from GOOG-411 produced valuable data that helped Google improve their recognition systems. Google voice search is now supported in over 30 languages.”</w:t>
+      </w:r>
+    </w:p>
+    <w:p>
+      <w:pPr>
+        <w:pStyle w:val="Heading3"/>
+        <w:rPr>
+          <w:rFonts w:ascii="Times New Roman" w:hAnsi="Times New Roman" w:cs="Times New Roman"/>
+        </w:rPr>
+      </w:pPr>
+      <w:bookmarkStart w:id="20" w:name="_Toc480383786"/>
+      <w:r>
+        <w:rPr>
+          <w:rFonts w:ascii="Times New Roman" w:hAnsi="Times New Roman" w:cs="Times New Roman"/>
+        </w:rPr>
+        <w:t xml:space="preserve">3.1.1. </w:t>
+      </w:r>
+      <w:r>
+        <w:rPr>
+          <w:rFonts w:ascii="Times New Roman" w:hAnsi="Times New Roman" w:cs="Times New Roman"/>
+        </w:rPr>
+        <w:t xml:space="preserve">Models, </w:t>
+      </w:r>
+      <w:r>
+        <w:rPr>
+          <w:rFonts w:ascii="Times New Roman" w:hAnsi="Times New Roman" w:cs="Times New Roman"/>
+        </w:rPr>
+        <w:t>methods,</w:t>
+      </w:r>
+      <w:r>
+        <w:rPr>
+          <w:rFonts w:ascii="Times New Roman" w:hAnsi="Times New Roman" w:cs="Times New Roman"/>
+        </w:rPr>
+        <w:t xml:space="preserve"> and algorithms</w:t>
       </w:r>
       <w:bookmarkEnd w:id="20"/>
-    </w:p>
-    <w:p>
-      <w:pPr>
-        <w:rPr>
-          <w:rFonts w:ascii="Times New Roman" w:hAnsi="Times New Roman" w:cs="Times New Roman"/>
-        </w:rPr>
-      </w:pPr>
-      <w:r>
-        <w:rPr>
-          <w:rFonts w:ascii="Times New Roman" w:hAnsi="Times New Roman" w:cs="Times New Roman"/>
-        </w:rPr>
-        <w:t>Speech recognition is the branch of computational linguistics which enables the recognition and translation of spoken language into text by computers using methodologies and technologies. Also, known as “automatic speech recognition”, “computer speech recognition” or “speech to text”, speech recognition is a vast field of study which incorporates knowledge and research in linguistics, computer science and electrical engineering.</w:t>
-      </w:r>
-    </w:p>
-    <w:p>
-      <w:pPr>
-        <w:rPr>
-          <w:rFonts w:ascii="Times New Roman" w:hAnsi="Times New Roman" w:cs="Times New Roman"/>
-        </w:rPr>
-      </w:pPr>
-      <w:r>
-        <w:rPr>
-          <w:rFonts w:ascii="Times New Roman" w:hAnsi="Times New Roman" w:cs="Times New Roman"/>
-        </w:rPr>
-        <w:t>Research in speech recognition has a history which spans decades and has had several waves of major innovations. The most recent wave</w:t>
-      </w:r>
-      <w:r>
-        <w:rPr>
-          <w:rFonts w:ascii="Times New Roman" w:hAnsi="Times New Roman" w:cs="Times New Roman"/>
-        </w:rPr>
-        <w:t xml:space="preserve"> of such type</w:t>
-      </w:r>
-      <w:r>
-        <w:rPr>
-          <w:rFonts w:ascii="Times New Roman" w:hAnsi="Times New Roman" w:cs="Times New Roman"/>
-        </w:rPr>
-        <w:t xml:space="preserve"> has been caused by advances in deep learning and big data. This wave of innovations based on deep learning and big data is evident not only because of the large number of academic papers written on the topic, but also by the wide industry adoption and deployment of speech recognition systems based on deep learning and big data. Companies like Google, Microsoft, IBM, Baidu, Apple, Amazon, Nuance, </w:t>
-      </w:r>
-      <w:r>
-        <w:rPr>
-          <w:rFonts w:ascii="Times New Roman" w:hAnsi="Times New Roman" w:cs="Times New Roman"/>
-        </w:rPr>
-        <w:t>Sound Hound,</w:t>
-      </w:r>
-      <w:r>
-        <w:rPr>
-          <w:rFonts w:ascii="Times New Roman" w:hAnsi="Times New Roman" w:cs="Times New Roman"/>
-        </w:rPr>
-        <w:t xml:space="preserve"> and many others have made it public that the core technology in their speech recognition systems is based on deep learning.</w:t>
-      </w:r>
-    </w:p>
-    <w:p>
-      <w:pPr>
-        <w:rPr>
-          <w:rFonts w:ascii="Times New Roman" w:hAnsi="Times New Roman" w:cs="Times New Roman"/>
-        </w:rPr>
-      </w:pPr>
-      <w:r>
-        <w:rPr>
-          <w:rFonts w:ascii="Times New Roman" w:hAnsi="Times New Roman" w:cs="Times New Roman"/>
-        </w:rPr>
-        <w:t xml:space="preserve">However, speech recognition has not always been the way it is today. Much of the progress in the field is owed to the rapidly increasing capabilities of computers. In 1971, DARPA (the Defense Advanced Research Projects Agency) funded five years of speech recognition research through its Speech Understanding Program. At the end of the DARPA program in 1976, the best computer available to the researchers was the PDP-10, which featured, among others, 4 MB of RAM memory. Using such computers meant that it would take up to 100 minutes to decode as little as 30 seconds of speech. As years went by and computers became more capable, speech recognition researches began tackling harder problems such as larger vocabularies (one of the end goals of DARPA’s program was a minimum vocabulary size of 1.000 words; a native speaker adult’s vocabulary is 20.000-35.000 words), speaker independence, noisy </w:t>
-      </w:r>
-      <w:r>
-        <w:rPr>
-          <w:rFonts w:ascii="Times New Roman" w:hAnsi="Times New Roman" w:cs="Times New Roman"/>
-        </w:rPr>
-        <w:t>environments,</w:t>
-      </w:r>
-      <w:r>
-        <w:rPr>
-          <w:rFonts w:ascii="Times New Roman" w:hAnsi="Times New Roman" w:cs="Times New Roman"/>
-        </w:rPr>
-        <w:t xml:space="preserve"> and conversational speech. Speaker independence, in particular, was a difficult obstacle to overcome. Early speech recognition programs were speaker dependent, which meant that the program first had to be “trained” on a certain speaker so that it would become accustomed to the speaker’s characteristics, such as accent, pronunciation, articulation, roughness, nasality, pitch, </w:t>
-      </w:r>
-      <w:r>
-        <w:rPr>
-          <w:rFonts w:ascii="Times New Roman" w:hAnsi="Times New Roman" w:cs="Times New Roman"/>
-        </w:rPr>
-        <w:t>volume,</w:t>
-      </w:r>
-      <w:r>
-        <w:rPr>
-          <w:rFonts w:ascii="Times New Roman" w:hAnsi="Times New Roman" w:cs="Times New Roman"/>
-        </w:rPr>
-        <w:t xml:space="preserve"> and speed. Progress was made on speaker independence first by training on a larger variety of speakers and then by doing explicit speaker adaptation during decoding. </w:t>
-      </w:r>
-    </w:p>
-    <w:p>
-      <w:pPr>
-        <w:rPr>
-          <w:rFonts w:ascii="Times New Roman" w:hAnsi="Times New Roman" w:cs="Times New Roman"/>
-        </w:rPr>
-      </w:pPr>
-      <w:r>
-        <w:rPr>
-          <w:rFonts w:ascii="Times New Roman" w:hAnsi="Times New Roman" w:cs="Times New Roman"/>
-        </w:rPr>
-        <w:t>In 1992 DARPA held an evaluation of speech recognition systems. The system which had the best performance was Xuedong Huang’s Sphinx-II. The Sphinx-II system was the first to do speaker-</w:t>
-      </w:r>
-      <w:r>
-        <w:rPr>
-          <w:rFonts w:ascii="Times New Roman" w:hAnsi="Times New Roman" w:cs="Times New Roman"/>
-        </w:rPr>
-        <w:lastRenderedPageBreak/>
-        <w:t>independent, large vocabulary, continuous speech recognition. Huang went on to found the speech recognition group at Microsoft in 1993.</w:t>
-      </w:r>
-    </w:p>
-    <w:p>
-      <w:pPr>
-        <w:rPr>
-          <w:rFonts w:ascii="Times New Roman" w:hAnsi="Times New Roman" w:cs="Times New Roman"/>
-          <w:color w:val="FF0000"/>
-        </w:rPr>
-      </w:pPr>
-      <w:r>
-        <w:rPr>
-          <w:rFonts w:ascii="Times New Roman" w:hAnsi="Times New Roman" w:cs="Times New Roman"/>
-          <w:color w:val="FF0000"/>
-        </w:rPr>
-        <w:t xml:space="preserve">“The 1990s saw the first introduction of commercially successful speech recognition technologies. By this point, the vocabulary of the typical commercial speech recognition system was larger than the average human vocabulary. In 2000, Lernout &amp; Hauspie acquired Dragon Systems and was an industry leader until an accounting scandal brought an end to the company in 2001. The L&amp;H speech technology was bought by </w:t>
-      </w:r>
-      <w:r>
-        <w:rPr>
-          <w:rFonts w:ascii="Times New Roman" w:hAnsi="Times New Roman" w:cs="Times New Roman"/>
-          <w:color w:val="FF0000"/>
-        </w:rPr>
-        <w:t>Scan Soft</w:t>
-      </w:r>
-      <w:r>
-        <w:rPr>
-          <w:rFonts w:ascii="Times New Roman" w:hAnsi="Times New Roman" w:cs="Times New Roman"/>
-          <w:color w:val="FF0000"/>
-        </w:rPr>
-        <w:t xml:space="preserve"> which became Nuance in 2005. Apple originally licensed software from Nuance to provide speech recognition capability to its digital assistant Siri.</w:t>
-      </w:r>
-    </w:p>
-    <w:p>
-      <w:pPr>
-        <w:rPr>
-          <w:rFonts w:ascii="Times New Roman" w:hAnsi="Times New Roman" w:cs="Times New Roman"/>
-          <w:color w:val="FF0000"/>
-        </w:rPr>
-      </w:pPr>
-      <w:r>
-        <w:rPr>
-          <w:rFonts w:ascii="Times New Roman" w:hAnsi="Times New Roman" w:cs="Times New Roman"/>
-          <w:color w:val="FF0000"/>
-        </w:rPr>
-        <w:t>In the 2000s DARPA sponsored two speech recognition programs: Effective Affordable Reusable Speech-to-Text (EARS) in 2002 and Global Autonomous Language Exploitation (GALE). Four teams participated in the EARS program: IBM, a team led by BBN with LIMSI and Univ. of Pittsburgh, Cambridge University, and a team composed of ISCI, SRI and University of Washington. The GALE program focused on Arabic and Mandarin broadcast news speech. Google's first effort at speech recognition came in 2007 after hiring some researchers from Nuance. The first product was GOOG-411, a telephone based directory service. The recordings from GOOG-411 produced valuable data that helped Google improve their recognition systems. Google voice search is now supported in over 30 languages.”</w:t>
-      </w:r>
-    </w:p>
-    <w:p>
-      <w:pPr>
-        <w:pStyle w:val="Heading3"/>
-        <w:rPr>
-          <w:rFonts w:ascii="Times New Roman" w:hAnsi="Times New Roman" w:cs="Times New Roman"/>
-        </w:rPr>
-      </w:pPr>
-      <w:bookmarkStart w:id="21" w:name="_Toc480383786"/>
-      <w:r>
-        <w:rPr>
-          <w:rFonts w:ascii="Times New Roman" w:hAnsi="Times New Roman" w:cs="Times New Roman"/>
-        </w:rPr>
-        <w:t xml:space="preserve">3.1.1. </w:t>
-      </w:r>
-      <w:r>
-        <w:rPr>
-          <w:rFonts w:ascii="Times New Roman" w:hAnsi="Times New Roman" w:cs="Times New Roman"/>
-        </w:rPr>
-        <w:t xml:space="preserve">Models, </w:t>
-      </w:r>
-      <w:r>
-        <w:rPr>
-          <w:rFonts w:ascii="Times New Roman" w:hAnsi="Times New Roman" w:cs="Times New Roman"/>
-        </w:rPr>
-        <w:t>methods,</w:t>
-      </w:r>
-      <w:r>
-        <w:rPr>
-          <w:rFonts w:ascii="Times New Roman" w:hAnsi="Times New Roman" w:cs="Times New Roman"/>
-        </w:rPr>
-        <w:t xml:space="preserve"> and algorithms</w:t>
-      </w:r>
-      <w:bookmarkEnd w:id="21"/>
     </w:p>
     <w:p>
       <w:pPr>
@@ -11003,7 +11262,7 @@
           <w:rFonts w:ascii="Times New Roman" w:hAnsi="Times New Roman" w:cs="Times New Roman"/>
         </w:rPr>
       </w:pPr>
-      <w:bookmarkStart w:id="22" w:name="_Toc480383787"/>
+      <w:bookmarkStart w:id="21" w:name="_Toc480383787"/>
       <w:r>
         <w:rPr>
           <w:rFonts w:ascii="Times New Roman" w:hAnsi="Times New Roman" w:cs="Times New Roman"/>
@@ -11022,7 +11281,7 @@
         </w:rPr>
         <w:t>Other methods and algorithms used in speech recognition</w:t>
       </w:r>
-      <w:bookmarkEnd w:id="22"/>
+      <w:bookmarkEnd w:id="21"/>
     </w:p>
     <w:p>
       <w:pPr>
@@ -11251,7 +11510,7 @@
           <w:rFonts w:ascii="Times New Roman" w:hAnsi="Times New Roman" w:cs="Times New Roman"/>
         </w:rPr>
       </w:pPr>
-      <w:bookmarkStart w:id="23" w:name="_Toc480383788"/>
+      <w:bookmarkStart w:id="22" w:name="_Toc480383788"/>
       <w:r>
         <w:rPr>
           <w:rFonts w:ascii="Times New Roman" w:hAnsi="Times New Roman" w:cs="Times New Roman"/>
@@ -11270,7 +11529,7 @@
         </w:rPr>
         <w:t>The necessity of a network connection</w:t>
       </w:r>
-      <w:bookmarkEnd w:id="23"/>
+      <w:bookmarkEnd w:id="22"/>
     </w:p>
     <w:p>
       <w:pPr>
@@ -11418,7 +11677,7 @@
           <w:rFonts w:ascii="Times New Roman" w:hAnsi="Times New Roman" w:cs="Times New Roman"/>
         </w:rPr>
       </w:pPr>
-      <w:bookmarkStart w:id="24" w:name="_Toc480383789"/>
+      <w:bookmarkStart w:id="23" w:name="_Toc480383789"/>
       <w:r>
         <w:rPr>
           <w:rFonts w:ascii="Times New Roman" w:hAnsi="Times New Roman" w:cs="Times New Roman"/>
@@ -11449,7 +11708,7 @@
         </w:rPr>
         <w:t>choices</w:t>
       </w:r>
-      <w:bookmarkEnd w:id="24"/>
+      <w:bookmarkEnd w:id="23"/>
     </w:p>
     <w:p>
       <w:pPr>
@@ -11757,7 +12016,7 @@
           <w:szCs w:val="24"/>
         </w:rPr>
       </w:pPr>
-      <w:bookmarkStart w:id="25" w:name="_Toc469609064"/>
+      <w:bookmarkStart w:id="24" w:name="_Toc469609064"/>
       <w:r>
         <w:rPr>
           <w:rFonts w:ascii="Times New Roman" w:hAnsi="Times New Roman" w:cs="Times New Roman"/>
@@ -11815,7 +12074,7 @@
         </w:rPr>
         <w:t>. Voice service interaction-capable hardware</w:t>
       </w:r>
-      <w:bookmarkEnd w:id="25"/>
+      <w:bookmarkEnd w:id="24"/>
     </w:p>
     <w:p>
       <w:pPr>
@@ -12229,7 +12488,23 @@
           <w:szCs w:val="24"/>
         </w:rPr>
         <w:lastRenderedPageBreak/>
-        <w:t>Besides these two hardware components, there are also a series of software made for the purpose of human to machine voice interaction into which the team researched. The ones which they considered taking into consideration will be presented below,</w:t>
+        <w:t>Besides these two hardware components</w:t>
+      </w:r>
+      <w:r>
+        <w:rPr>
+          <w:rFonts w:ascii="Times New Roman" w:hAnsi="Times New Roman" w:cs="Times New Roman"/>
+          <w:sz w:val="24"/>
+          <w:szCs w:val="24"/>
+        </w:rPr>
+        <w:t xml:space="preserve"> that come along with great speech recognition software</w:t>
+      </w:r>
+      <w:r>
+        <w:rPr>
+          <w:rFonts w:ascii="Times New Roman" w:hAnsi="Times New Roman" w:cs="Times New Roman"/>
+          <w:sz w:val="24"/>
+          <w:szCs w:val="24"/>
+        </w:rPr>
+        <w:t>, there are also a series of software made for the purpose of human to machine voice interaction into which the team researched. The ones which they considered taking into consideration will be presented below,</w:t>
       </w:r>
       <w:r>
         <w:rPr>
@@ -12754,7 +13029,7 @@
           <w:szCs w:val="24"/>
         </w:rPr>
       </w:pPr>
-      <w:bookmarkStart w:id="26" w:name="_Toc469609065"/>
+      <w:bookmarkStart w:id="25" w:name="_Toc469609065"/>
       <w:r>
         <w:rPr>
           <w:rFonts w:ascii="Times New Roman" w:hAnsi="Times New Roman" w:cs="Times New Roman"/>
@@ -12812,7 +13087,7 @@
         </w:rPr>
         <w:t>. Server hosting-capable hardware</w:t>
       </w:r>
-      <w:bookmarkEnd w:id="26"/>
+      <w:bookmarkEnd w:id="25"/>
     </w:p>
     <w:p>
       <w:pPr>
@@ -13290,7 +13565,7 @@
           <w:szCs w:val="24"/>
         </w:rPr>
       </w:pPr>
-      <w:bookmarkStart w:id="27" w:name="_Toc469609066"/>
+      <w:bookmarkStart w:id="26" w:name="_Toc469609066"/>
       <w:r>
         <w:rPr>
           <w:rFonts w:ascii="Times New Roman" w:hAnsi="Times New Roman" w:cs="Times New Roman"/>
@@ -13356,21 +13631,72 @@
         </w:rPr>
         <w:t xml:space="preserve"> choice</w:t>
       </w:r>
+      <w:bookmarkEnd w:id="26"/>
+    </w:p>
+    <w:p>
+      <w:pPr>
+        <w:pStyle w:val="Heading2"/>
+        <w:rPr>
+          <w:rFonts w:ascii="Times New Roman" w:hAnsi="Times New Roman" w:cs="Times New Roman"/>
+        </w:rPr>
+      </w:pPr>
+      <w:bookmarkStart w:id="27" w:name="_Toc480383790"/>
+      <w:r>
+        <w:rPr>
+          <w:rFonts w:ascii="Times New Roman" w:hAnsi="Times New Roman" w:cs="Times New Roman"/>
+        </w:rPr>
+        <w:t xml:space="preserve">3.3. </w:t>
+      </w:r>
+      <w:r>
+        <w:rPr>
+          <w:rFonts w:ascii="Times New Roman" w:hAnsi="Times New Roman" w:cs="Times New Roman"/>
+        </w:rPr>
+        <w:t xml:space="preserve"> </w:t>
+      </w:r>
+      <w:r>
+        <w:rPr>
+          <w:rFonts w:ascii="Times New Roman" w:hAnsi="Times New Roman" w:cs="Times New Roman"/>
+        </w:rPr>
+        <w:t>Web Speech API</w:t>
+      </w:r>
+      <w:r>
+        <w:rPr>
+          <w:rFonts w:ascii="Times New Roman" w:hAnsi="Times New Roman" w:cs="Times New Roman"/>
+        </w:rPr>
+        <w:t xml:space="preserve"> Approach</w:t>
+      </w:r>
       <w:bookmarkEnd w:id="27"/>
     </w:p>
     <w:p>
       <w:pPr>
-        <w:pStyle w:val="Heading2"/>
-        <w:rPr>
-          <w:rFonts w:ascii="Times New Roman" w:hAnsi="Times New Roman" w:cs="Times New Roman"/>
-        </w:rPr>
-      </w:pPr>
-      <w:bookmarkStart w:id="28" w:name="_Toc480383790"/>
-      <w:r>
-        <w:rPr>
-          <w:rFonts w:ascii="Times New Roman" w:hAnsi="Times New Roman" w:cs="Times New Roman"/>
-        </w:rPr>
-        <w:t xml:space="preserve">3.3. </w:t>
+        <w:rPr>
+          <w:rFonts w:ascii="Times New Roman" w:hAnsi="Times New Roman" w:cs="Times New Roman"/>
+          <w:color w:val="FF0000"/>
+        </w:rPr>
+      </w:pPr>
+      <w:r>
+        <w:rPr>
+          <w:rFonts w:ascii="Times New Roman" w:hAnsi="Times New Roman" w:cs="Times New Roman"/>
+        </w:rPr>
+        <w:t xml:space="preserve">This design </w:t>
+      </w:r>
+      <w:r>
+        <w:rPr>
+          <w:rFonts w:ascii="Times New Roman" w:hAnsi="Times New Roman" w:cs="Times New Roman"/>
+        </w:rPr>
+        <w:t>sub-</w:t>
+      </w:r>
+      <w:r>
+        <w:rPr>
+          <w:rFonts w:ascii="Times New Roman" w:hAnsi="Times New Roman" w:cs="Times New Roman"/>
+        </w:rPr>
+        <w:t>chapter presents the project build</w:t>
+      </w:r>
+      <w:r>
+        <w:rPr>
+          <w:rFonts w:ascii="Times New Roman" w:hAnsi="Times New Roman" w:cs="Times New Roman"/>
+        </w:rPr>
+        <w:t xml:space="preserve"> using</w:t>
       </w:r>
       <w:r>
         <w:rPr>
@@ -13382,56 +13708,6 @@
         <w:rPr>
           <w:rFonts w:ascii="Times New Roman" w:hAnsi="Times New Roman" w:cs="Times New Roman"/>
         </w:rPr>
-        <w:t>Web Speech API</w:t>
-      </w:r>
-      <w:r>
-        <w:rPr>
-          <w:rFonts w:ascii="Times New Roman" w:hAnsi="Times New Roman" w:cs="Times New Roman"/>
-        </w:rPr>
-        <w:t xml:space="preserve"> Approach</w:t>
-      </w:r>
-      <w:bookmarkEnd w:id="28"/>
-    </w:p>
-    <w:p>
-      <w:pPr>
-        <w:rPr>
-          <w:rFonts w:ascii="Times New Roman" w:hAnsi="Times New Roman" w:cs="Times New Roman"/>
-        </w:rPr>
-      </w:pPr>
-      <w:r>
-        <w:rPr>
-          <w:rFonts w:ascii="Times New Roman" w:hAnsi="Times New Roman" w:cs="Times New Roman"/>
-        </w:rPr>
-        <w:t xml:space="preserve">This design </w:t>
-      </w:r>
-      <w:r>
-        <w:rPr>
-          <w:rFonts w:ascii="Times New Roman" w:hAnsi="Times New Roman" w:cs="Times New Roman"/>
-        </w:rPr>
-        <w:t>sub-</w:t>
-      </w:r>
-      <w:r>
-        <w:rPr>
-          <w:rFonts w:ascii="Times New Roman" w:hAnsi="Times New Roman" w:cs="Times New Roman"/>
-        </w:rPr>
-        <w:t>chapter presents the project build</w:t>
-      </w:r>
-      <w:r>
-        <w:rPr>
-          <w:rFonts w:ascii="Times New Roman" w:hAnsi="Times New Roman" w:cs="Times New Roman"/>
-        </w:rPr>
-        <w:t xml:space="preserve"> using</w:t>
-      </w:r>
-      <w:r>
-        <w:rPr>
-          <w:rFonts w:ascii="Times New Roman" w:hAnsi="Times New Roman" w:cs="Times New Roman"/>
-        </w:rPr>
-        <w:t xml:space="preserve"> </w:t>
-      </w:r>
-      <w:r>
-        <w:rPr>
-          <w:rFonts w:ascii="Times New Roman" w:hAnsi="Times New Roman" w:cs="Times New Roman"/>
-        </w:rPr>
         <w:t>the Web Speech API from Google approach</w:t>
       </w:r>
       <w:r>
@@ -13546,17 +13822,26 @@
         <w:rPr>
           <w:rFonts w:ascii="Times New Roman" w:hAnsi="Times New Roman" w:cs="Times New Roman"/>
         </w:rPr>
-        <w:t xml:space="preserve"> For those interested in the process that took place during this time please check the Process Report chapter “…”. (I don’t know where will we describe it yet</w:t>
-      </w:r>
-      <w:r>
-        <w:rPr>
-          <w:rFonts w:ascii="Times New Roman" w:hAnsi="Times New Roman" w:cs="Times New Roman"/>
+        <w:t xml:space="preserve"> For those interested in the process that took place during this time please check the Process Report chapter “…”. </w:t>
+      </w:r>
+      <w:r>
+        <w:rPr>
+          <w:rFonts w:ascii="Times New Roman" w:hAnsi="Times New Roman" w:cs="Times New Roman"/>
+          <w:color w:val="FF0000"/>
+        </w:rPr>
+        <w:t>(I don’t know where will we describe it yet</w:t>
+      </w:r>
+      <w:r>
+        <w:rPr>
+          <w:rFonts w:ascii="Times New Roman" w:hAnsi="Times New Roman" w:cs="Times New Roman"/>
+          <w:color w:val="FF0000"/>
         </w:rPr>
         <w:t>, but it’s probably going to point to the new meetings which we had lately. Also, after we change some parts of the process it will probably come natural</w:t>
       </w:r>
       <w:r>
         <w:rPr>
           <w:rFonts w:ascii="Times New Roman" w:hAnsi="Times New Roman" w:cs="Times New Roman"/>
+          <w:color w:val="FF0000"/>
         </w:rPr>
         <w:t>).</w:t>
       </w:r>
@@ -13781,14 +14066,14 @@
           <w:rFonts w:ascii="Times New Roman" w:hAnsi="Times New Roman" w:cs="Times New Roman"/>
         </w:rPr>
       </w:pPr>
-      <w:bookmarkStart w:id="29" w:name="_Toc480383791"/>
+      <w:bookmarkStart w:id="28" w:name="_Toc480383791"/>
       <w:r>
         <w:rPr>
           <w:rFonts w:ascii="Times New Roman" w:hAnsi="Times New Roman" w:cs="Times New Roman"/>
         </w:rPr>
         <w:t>3.1.1. System architecture</w:t>
       </w:r>
-      <w:bookmarkEnd w:id="29"/>
+      <w:bookmarkEnd w:id="28"/>
     </w:p>
     <w:p>
       <w:pPr>
@@ -14297,6 +14582,117 @@
     </w:p>
     <w:p>
       <w:pPr>
+        <w:rPr>
+          <w:rFonts w:ascii="Times New Roman" w:hAnsi="Times New Roman" w:cs="Times New Roman"/>
+          <w:color w:val="FF0000"/>
+        </w:rPr>
+      </w:pPr>
+      <w:r>
+        <w:rPr>
+          <w:rFonts w:ascii="Times New Roman" w:hAnsi="Times New Roman" w:cs="Times New Roman"/>
+          <w:color w:val="FF0000"/>
+        </w:rPr>
+        <w:t xml:space="preserve">The system discussed in this document has the following </w:t>
+      </w:r>
+      <w:r>
+        <w:rPr>
+          <w:rFonts w:ascii="Times New Roman" w:hAnsi="Times New Roman" w:cs="Times New Roman"/>
+          <w:color w:val="FF0000"/>
+        </w:rPr>
+        <w:t>technologies</w:t>
+      </w:r>
+      <w:r>
+        <w:rPr>
+          <w:rFonts w:ascii="Times New Roman" w:hAnsi="Times New Roman" w:cs="Times New Roman"/>
+          <w:color w:val="FF0000"/>
+        </w:rPr>
+        <w:t xml:space="preserve"> standing behind each tier</w:t>
+      </w:r>
+      <w:r>
+        <w:rPr>
+          <w:rFonts w:ascii="Times New Roman" w:hAnsi="Times New Roman" w:cs="Times New Roman"/>
+          <w:color w:val="FF0000"/>
+        </w:rPr>
+        <w:t>:</w:t>
+      </w:r>
+    </w:p>
+    <w:p>
+      <w:pPr>
+        <w:rPr>
+          <w:rFonts w:ascii="Times New Roman" w:hAnsi="Times New Roman" w:cs="Times New Roman"/>
+          <w:color w:val="FF0000"/>
+        </w:rPr>
+      </w:pPr>
+      <w:r>
+        <w:rPr>
+          <w:rFonts w:ascii="Times New Roman" w:hAnsi="Times New Roman" w:cs="Times New Roman"/>
+          <w:color w:val="FF0000"/>
+        </w:rPr>
+        <w:t>1. ReactJS for the Presentation tier</w:t>
+      </w:r>
+    </w:p>
+    <w:p>
+      <w:pPr>
+        <w:rPr>
+          <w:rFonts w:ascii="Times New Roman" w:hAnsi="Times New Roman" w:cs="Times New Roman"/>
+          <w:color w:val="FF0000"/>
+        </w:rPr>
+      </w:pPr>
+      <w:r>
+        <w:rPr>
+          <w:rFonts w:ascii="Times New Roman" w:hAnsi="Times New Roman" w:cs="Times New Roman"/>
+          <w:color w:val="FF0000"/>
+        </w:rPr>
+        <w:t xml:space="preserve">2. Nodejs Server for the Application </w:t>
+      </w:r>
+      <w:r>
+        <w:rPr>
+          <w:rFonts w:ascii="Times New Roman" w:hAnsi="Times New Roman" w:cs="Times New Roman"/>
+          <w:color w:val="FF0000"/>
+        </w:rPr>
+        <w:t>tier</w:t>
+      </w:r>
+    </w:p>
+    <w:p>
+      <w:pPr>
+        <w:rPr>
+          <w:rFonts w:ascii="Times New Roman" w:hAnsi="Times New Roman" w:cs="Times New Roman"/>
+          <w:color w:val="FF0000"/>
+        </w:rPr>
+      </w:pPr>
+      <w:r>
+        <w:rPr>
+          <w:rFonts w:ascii="Times New Roman" w:hAnsi="Times New Roman" w:cs="Times New Roman"/>
+          <w:color w:val="FF0000"/>
+        </w:rPr>
+        <w:t>3. MongoDB for the Database tier</w:t>
+      </w:r>
+    </w:p>
+    <w:p>
+      <w:pPr>
+        <w:rPr>
+          <w:rFonts w:ascii="Times New Roman" w:hAnsi="Times New Roman" w:cs="Times New Roman"/>
+          <w:color w:val="FF0000"/>
+        </w:rPr>
+      </w:pPr>
+      <w:r>
+        <w:rPr>
+          <w:rFonts w:ascii="Times New Roman" w:hAnsi="Times New Roman" w:cs="Times New Roman"/>
+          <w:color w:val="FF0000"/>
+        </w:rPr>
+        <w:t>Make boarders in the class diagram that will show these tiers and add the picture here.</w:t>
+      </w:r>
+    </w:p>
+    <w:p>
+      <w:pPr>
+        <w:rPr>
+          <w:rFonts w:ascii="Times New Roman" w:hAnsi="Times New Roman" w:cs="Times New Roman"/>
+          <w:color w:val="FF0000"/>
+        </w:rPr>
+      </w:pPr>
+    </w:p>
+    <w:p>
+      <w:pPr>
         <w:pStyle w:val="Heading3"/>
         <w:numPr>
           <w:ilvl w:val="2"/>
@@ -14306,7 +14702,7 @@
           <w:rFonts w:ascii="Times New Roman" w:hAnsi="Times New Roman" w:cs="Times New Roman"/>
         </w:rPr>
       </w:pPr>
-      <w:bookmarkStart w:id="30" w:name="_Toc480383792"/>
+      <w:bookmarkStart w:id="29" w:name="_Toc480383792"/>
       <w:r>
         <w:rPr>
           <w:rFonts w:ascii="Times New Roman" w:hAnsi="Times New Roman" w:cs="Times New Roman"/>
@@ -14319,7 +14715,7 @@
         </w:rPr>
         <w:t>’s</w:t>
       </w:r>
-      <w:bookmarkEnd w:id="30"/>
+      <w:bookmarkEnd w:id="29"/>
     </w:p>
     <w:p>
       <w:pPr>
@@ -14491,6 +14887,7 @@
         <w:rPr>
           <w:rFonts w:ascii="Times New Roman" w:hAnsi="Times New Roman" w:cs="Times New Roman"/>
         </w:rPr>
+        <w:lastRenderedPageBreak/>
         <w:t xml:space="preserve">The purpose of these application programming interfaces </w:t>
       </w:r>
       <w:r>
@@ -14602,14 +14999,7 @@
         <w:rPr>
           <w:rFonts w:ascii="Times New Roman" w:hAnsi="Times New Roman" w:cs="Times New Roman"/>
         </w:rPr>
-        <w:t xml:space="preserve">The aim of the Web Speech API is to allow developers to provide a web browser with speech recognition input and text to speech display output. These are features which are not typically available when using </w:t>
-      </w:r>
-      <w:r>
-        <w:rPr>
-          <w:rFonts w:ascii="Times New Roman" w:hAnsi="Times New Roman" w:cs="Times New Roman"/>
-        </w:rPr>
-        <w:lastRenderedPageBreak/>
-        <w:t>screen-reader software. It can support both server-based and client-based embedded recognition and synthesis.</w:t>
+        <w:t>The aim of the Web Speech API is to allow developers to provide a web browser with speech recognition input and text to speech display output. These are features which are not typically available when using screen-reader software. It can support both server-based and client-based embedded recognition and synthesis.</w:t>
       </w:r>
       <w:r>
         <w:rPr>
@@ -14936,6 +15326,7 @@
           <w:rFonts w:ascii="Times New Roman" w:hAnsi="Times New Roman" w:cs="Times New Roman"/>
           <w:b/>
         </w:rPr>
+        <w:lastRenderedPageBreak/>
         <w:t xml:space="preserve">continuous </w:t>
       </w:r>
       <w:r>
@@ -15074,7 +15465,6 @@
           <w:rFonts w:ascii="Times New Roman" w:hAnsi="Times New Roman" w:cs="Times New Roman"/>
           <w:b/>
         </w:rPr>
-        <w:lastRenderedPageBreak/>
         <w:t xml:space="preserve">stop </w:t>
       </w:r>
       <w:r>
@@ -15619,6 +16009,7 @@
           <w:rFonts w:ascii="Times New Roman" w:hAnsi="Times New Roman" w:cs="Times New Roman"/>
           <w:b/>
         </w:rPr>
+        <w:lastRenderedPageBreak/>
         <w:t>audio</w:t>
       </w:r>
       <w:r>
@@ -15789,7 +16180,6 @@
         <w:rPr>
           <w:rFonts w:ascii="Times New Roman" w:hAnsi="Times New Roman" w:cs="Times New Roman"/>
         </w:rPr>
-        <w:lastRenderedPageBreak/>
         <w:t>Speech Recognition Result:</w:t>
       </w:r>
     </w:p>
@@ -15985,42 +16375,14 @@
         <w:rPr>
           <w:rFonts w:ascii="Times New Roman" w:hAnsi="Times New Roman" w:cs="Times New Roman"/>
         </w:rPr>
-        <w:t>Web Speech API introduction. (need something better, but I didn’t have inspiration).</w:t>
-      </w:r>
-    </w:p>
-    <w:p>
-      <w:pPr>
-        <w:rPr>
-          <w:rFonts w:ascii="Times New Roman" w:hAnsi="Times New Roman" w:cs="Times New Roman"/>
-        </w:rPr>
-      </w:pPr>
-      <w:r>
-        <w:rPr>
-          <w:rFonts w:ascii="Times New Roman" w:hAnsi="Times New Roman" w:cs="Times New Roman"/>
-        </w:rPr>
-        <w:t xml:space="preserve">As an alternative for Speech API the team has considered </w:t>
-      </w:r>
-      <w:r>
-        <w:rPr>
-          <w:rFonts w:ascii="Times New Roman" w:hAnsi="Times New Roman" w:cs="Times New Roman"/>
-          <w:b/>
-          <w:i/>
-        </w:rPr>
-        <w:t>w</w:t>
-      </w:r>
-      <w:r>
-        <w:rPr>
-          <w:rFonts w:ascii="Times New Roman" w:hAnsi="Times New Roman" w:cs="Times New Roman"/>
-          <w:b/>
-          <w:i/>
-        </w:rPr>
-        <w:t>it.ai</w:t>
-      </w:r>
-      <w:r>
-        <w:rPr>
-          <w:rFonts w:ascii="Times New Roman" w:hAnsi="Times New Roman" w:cs="Times New Roman"/>
-        </w:rPr>
-        <w:t>, which is explained more in detail below.</w:t>
+        <w:t xml:space="preserve">Web Speech API introduction. </w:t>
+      </w:r>
+      <w:r>
+        <w:rPr>
+          <w:rFonts w:ascii="Times New Roman" w:hAnsi="Times New Roman" w:cs="Times New Roman"/>
+          <w:color w:val="FF0000"/>
+        </w:rPr>
+        <w:t>(need something better, but I didn’t have inspiration).</w:t>
       </w:r>
     </w:p>
     <w:p>
@@ -16058,7 +16420,19 @@
         <w:rPr>
           <w:rFonts w:ascii="Times New Roman" w:hAnsi="Times New Roman" w:cs="Times New Roman"/>
         </w:rPr>
-        <w:t>s developers to make use the it and as this project was intended for video or music streaming the team considered YouTube a very practical option, as it is very popular and almost any person with internet has used it at least once in their lives</w:t>
+        <w:t>s developers to make use the it</w:t>
+      </w:r>
+      <w:r>
+        <w:rPr>
+          <w:rFonts w:ascii="Times New Roman" w:hAnsi="Times New Roman" w:cs="Times New Roman"/>
+        </w:rPr>
+        <w:t>’s API</w:t>
+      </w:r>
+      <w:r>
+        <w:rPr>
+          <w:rFonts w:ascii="Times New Roman" w:hAnsi="Times New Roman" w:cs="Times New Roman"/>
+        </w:rPr>
+        <w:t xml:space="preserve"> and as this project was intended for video or music streaming the team considered YouTube a very practical option, as it is very popular and almost any person with internet has used it at least once in their lives</w:t>
       </w:r>
       <w:r>
         <w:rPr>
@@ -16121,6 +16495,7 @@
         <w:rPr>
           <w:rFonts w:ascii="Times New Roman" w:hAnsi="Times New Roman" w:cs="Times New Roman"/>
         </w:rPr>
+        <w:lastRenderedPageBreak/>
         <w:t>Now, before anyone can start using the YouTube API there a few steps which need to be followed:</w:t>
       </w:r>
     </w:p>
@@ -16192,7 +16567,6 @@
         <w:rPr>
           <w:rFonts w:ascii="Times New Roman" w:hAnsi="Times New Roman" w:cs="Times New Roman"/>
         </w:rPr>
-        <w:lastRenderedPageBreak/>
         <w:t>Now that everything is set in order to use the API, it is time to take a look at the resources and resource types.</w:t>
       </w:r>
     </w:p>
@@ -16657,7 +17031,14 @@
               <w:rPr>
                 <w:rFonts w:ascii="Times New Roman" w:hAnsi="Times New Roman" w:cs="Times New Roman"/>
               </w:rPr>
-              <w:t>Contains information about a YouTube user subscription. A subscription notifies a user when new videos are added to a channel or when another user takes one of several actions on YouTube, such as uploading, rating or commenting a video.</w:t>
+              <w:t xml:space="preserve">Contains information about a YouTube user subscription. A subscription notifies a user when new videos are added to a channel </w:t>
+            </w:r>
+            <w:r>
+              <w:rPr>
+                <w:rFonts w:ascii="Times New Roman" w:hAnsi="Times New Roman" w:cs="Times New Roman"/>
+              </w:rPr>
+              <w:lastRenderedPageBreak/>
+              <w:t>or when another user takes one of several actions on YouTube, such as uploading, rating or commenting a video.</w:t>
             </w:r>
           </w:p>
         </w:tc>
@@ -16677,6 +17058,7 @@
               <w:rPr>
                 <w:rFonts w:ascii="Times New Roman" w:hAnsi="Times New Roman" w:cs="Times New Roman"/>
               </w:rPr>
+              <w:lastRenderedPageBreak/>
               <w:t>thumbnail</w:t>
             </w:r>
           </w:p>
@@ -16911,7 +17293,6 @@
               <w:rPr>
                 <w:rFonts w:ascii="Times New Roman" w:hAnsi="Times New Roman" w:cs="Times New Roman"/>
               </w:rPr>
-              <w:lastRenderedPageBreak/>
               <w:t>insert</w:t>
             </w:r>
           </w:p>
@@ -18777,7 +19158,14 @@
         <w:rPr>
           <w:rFonts w:ascii="Times New Roman" w:hAnsi="Times New Roman" w:cs="Times New Roman"/>
         </w:rPr>
-        <w:t>In order to make sure that all developers who use the YouTube Data API services do not create applications that unfairly decrees service quality or limit access for other users, Google made a quota counter for each operation. All the requests made with this API including the invalid ones, incur at least one-point quota cost. The quota available to each developer’s application can be found in the Developers Console.</w:t>
+        <w:t xml:space="preserve">In order to make sure that all developers who use the YouTube Data API services do not create applications that unfairly decrees service quality or limit access for other users, Google made a quota counter for each operation. All the requests made with this API including the invalid ones, incur at least </w:t>
+      </w:r>
+      <w:r>
+        <w:rPr>
+          <w:rFonts w:ascii="Times New Roman" w:hAnsi="Times New Roman" w:cs="Times New Roman"/>
+        </w:rPr>
+        <w:lastRenderedPageBreak/>
+        <w:t>one-point quota cost. The quota available to each developer’s application can be found in the Developers Console.</w:t>
       </w:r>
     </w:p>
     <w:p>
@@ -18949,7 +19337,6 @@
         <w:rPr>
           <w:rFonts w:ascii="Times New Roman" w:hAnsi="Times New Roman" w:cs="Times New Roman"/>
         </w:rPr>
-        <w:lastRenderedPageBreak/>
         <w:t>A video upload has a cost of approximately 1600 units.</w:t>
       </w:r>
     </w:p>
@@ -19247,6 +19634,7 @@
               <w:rPr>
                 <w:rFonts w:ascii="Times New Roman" w:hAnsi="Times New Roman" w:cs="Times New Roman"/>
               </w:rPr>
+              <w:lastRenderedPageBreak/>
               <w:t>statistics</w:t>
             </w:r>
           </w:p>
@@ -19415,7 +19803,6 @@
         <w:rPr>
           <w:rFonts w:ascii="Times New Roman" w:hAnsi="Times New Roman" w:cs="Times New Roman"/>
         </w:rPr>
-        <w:lastRenderedPageBreak/>
         <w:t>2. The “fields” parameter which filters the API response to only return specific properties within the requested resource parts.</w:t>
       </w:r>
     </w:p>
@@ -19654,14 +20041,14 @@
           <w:rFonts w:ascii="Times New Roman" w:hAnsi="Times New Roman" w:cs="Times New Roman"/>
         </w:rPr>
       </w:pPr>
-      <w:bookmarkStart w:id="31" w:name="_Toc480383793"/>
+      <w:bookmarkStart w:id="30" w:name="_Toc480383793"/>
       <w:r>
         <w:rPr>
           <w:rFonts w:ascii="Times New Roman" w:hAnsi="Times New Roman" w:cs="Times New Roman"/>
         </w:rPr>
         <w:t>3.1.3. MEAN Stack</w:t>
       </w:r>
-      <w:bookmarkEnd w:id="31"/>
+      <w:bookmarkEnd w:id="30"/>
     </w:p>
     <w:p>
       <w:pPr>
@@ -19739,6 +20126,7 @@
         <w:rPr>
           <w:rFonts w:ascii="Times New Roman" w:hAnsi="Times New Roman" w:cs="Times New Roman"/>
         </w:rPr>
+        <w:lastRenderedPageBreak/>
         <w:t xml:space="preserve">AngularJS: </w:t>
       </w:r>
       <w:r>
@@ -19872,7 +20260,6 @@
         <w:rPr>
           <w:rFonts w:ascii="Times New Roman" w:hAnsi="Times New Roman" w:cs="Times New Roman"/>
         </w:rPr>
-        <w:lastRenderedPageBreak/>
         <w:t>1.</w:t>
       </w:r>
       <w:r>
@@ -20178,6 +20565,7 @@
         <w:rPr>
           <w:rFonts w:ascii="Times New Roman" w:hAnsi="Times New Roman" w:cs="Times New Roman"/>
         </w:rPr>
+        <w:lastRenderedPageBreak/>
         <w:t>What is V8?</w:t>
       </w:r>
     </w:p>
@@ -20307,7 +20695,6 @@
         <w:rPr>
           <w:rFonts w:ascii="Times New Roman" w:hAnsi="Times New Roman" w:cs="Times New Roman"/>
         </w:rPr>
-        <w:lastRenderedPageBreak/>
         <w:t>I/O bound Applications</w:t>
       </w:r>
     </w:p>
@@ -20340,7 +20727,33 @@
         <w:rPr>
           <w:rFonts w:ascii="Times New Roman" w:hAnsi="Times New Roman" w:cs="Times New Roman"/>
         </w:rPr>
-        <w:t xml:space="preserve">arts of Node.js which were of great use to this project. </w:t>
+        <w:t xml:space="preserve">arts of Node.js which </w:t>
+      </w:r>
+      <w:r>
+        <w:rPr>
+          <w:rFonts w:ascii="Times New Roman" w:hAnsi="Times New Roman" w:cs="Times New Roman"/>
+        </w:rPr>
+        <w:t xml:space="preserve">are </w:t>
+      </w:r>
+      <w:bookmarkStart w:id="31" w:name="_GoBack"/>
+      <w:bookmarkEnd w:id="31"/>
+      <w:r>
+        <w:rPr>
+          <w:rFonts w:ascii="Times New Roman" w:hAnsi="Times New Roman" w:cs="Times New Roman"/>
+        </w:rPr>
+        <w:t xml:space="preserve">of great use to </w:t>
+      </w:r>
+      <w:r>
+        <w:rPr>
+          <w:rFonts w:ascii="Times New Roman" w:hAnsi="Times New Roman" w:cs="Times New Roman"/>
+        </w:rPr>
+        <w:t>any project</w:t>
+      </w:r>
+      <w:r>
+        <w:rPr>
+          <w:rFonts w:ascii="Times New Roman" w:hAnsi="Times New Roman" w:cs="Times New Roman"/>
+        </w:rPr>
+        <w:t xml:space="preserve">. </w:t>
       </w:r>
     </w:p>
     <w:p>
@@ -20538,6 +20951,7 @@
         <w:rPr>
           <w:rFonts w:ascii="Times New Roman" w:hAnsi="Times New Roman" w:cs="Times New Roman"/>
         </w:rPr>
+        <w:lastRenderedPageBreak/>
         <w:t>body-parser – a Node.js middleware which handles JSON, Raw, Text and URL encoded form data.</w:t>
       </w:r>
     </w:p>
@@ -20673,7 +21087,6 @@
         <w:rPr>
           <w:rFonts w:ascii="Times New Roman" w:hAnsi="Times New Roman" w:cs="Times New Roman"/>
         </w:rPr>
-        <w:lastRenderedPageBreak/>
         <w:t>!!! If there is anything else</w:t>
       </w:r>
       <w:r>
@@ -21049,6 +21462,7 @@
         <w:rPr>
           <w:rFonts w:ascii="Times New Roman" w:hAnsi="Times New Roman" w:cs="Times New Roman"/>
         </w:rPr>
+        <w:lastRenderedPageBreak/>
         <w:t>The MongoDB replication model give the possibility to maintain scalability while still being able to output high performance.</w:t>
       </w:r>
     </w:p>
@@ -21175,199 +21589,199 @@
         <w:rPr>
           <w:rFonts w:ascii="Times New Roman" w:hAnsi="Times New Roman" w:cs="Times New Roman"/>
         </w:rPr>
+        <w:t>Because objects are stored as objects and not by using SQL strings, MongoDB is made to be not susceptible to SQL injection.</w:t>
+      </w:r>
+    </w:p>
+    <w:p>
+      <w:pPr>
+        <w:rPr>
+          <w:rFonts w:ascii="Times New Roman" w:hAnsi="Times New Roman" w:cs="Times New Roman"/>
+        </w:rPr>
+      </w:pPr>
+      <w:r>
+        <w:rPr>
+          <w:rFonts w:ascii="Times New Roman" w:hAnsi="Times New Roman" w:cs="Times New Roman"/>
+        </w:rPr>
+        <w:t xml:space="preserve">As mentioned in the list above MongoDB groups all its data with the use of collections. This collection can be seen as a simple grouping of documents that have the same or a close similar purpose. A collection can be </w:t>
+      </w:r>
+      <w:r>
+        <w:rPr>
+          <w:rFonts w:ascii="Times New Roman" w:hAnsi="Times New Roman" w:cs="Times New Roman"/>
+        </w:rPr>
+        <w:t>considered</w:t>
+      </w:r>
+      <w:r>
+        <w:rPr>
+          <w:rFonts w:ascii="Times New Roman" w:hAnsi="Times New Roman" w:cs="Times New Roman"/>
+        </w:rPr>
+        <w:t xml:space="preserve"> as a table in a traditional SQL database but with one major </w:t>
+      </w:r>
+      <w:r>
+        <w:rPr>
+          <w:rFonts w:ascii="Times New Roman" w:hAnsi="Times New Roman" w:cs="Times New Roman"/>
+        </w:rPr>
+        <w:t>difference which is, that a collection is not forced to follow a strict schema. This reduces the need to break a document’s items apart into more different tables, as the practice goes in SQL implementations.</w:t>
+      </w:r>
+    </w:p>
+    <w:p>
+      <w:pPr>
+        <w:rPr>
+          <w:rFonts w:ascii="Times New Roman" w:hAnsi="Times New Roman" w:cs="Times New Roman"/>
+        </w:rPr>
+      </w:pPr>
+      <w:r>
+        <w:rPr>
+          <w:rFonts w:ascii="Times New Roman" w:hAnsi="Times New Roman" w:cs="Times New Roman"/>
+        </w:rPr>
+        <w:t>The document represents a single entity of data in MongoDB. They can contain embedded subdocuments that provide</w:t>
+      </w:r>
+      <w:r>
+        <w:rPr>
+          <w:rFonts w:ascii="Times New Roman" w:hAnsi="Times New Roman" w:cs="Times New Roman"/>
+        </w:rPr>
+        <w:t xml:space="preserve"> the application with an inherent data model.</w:t>
+      </w:r>
+      <w:r>
+        <w:rPr>
+          <w:rFonts w:ascii="Times New Roman" w:hAnsi="Times New Roman" w:cs="Times New Roman"/>
+        </w:rPr>
+        <w:t xml:space="preserve"> These documents are stored as BSON, which is a lightweight binary form of a JSON.</w:t>
+      </w:r>
+    </w:p>
+    <w:p>
+      <w:pPr>
+        <w:rPr>
+          <w:rFonts w:ascii="Times New Roman" w:hAnsi="Times New Roman" w:cs="Times New Roman"/>
+        </w:rPr>
+      </w:pPr>
+      <w:r>
+        <w:rPr>
+          <w:rFonts w:ascii="Times New Roman" w:hAnsi="Times New Roman" w:cs="Times New Roman"/>
+        </w:rPr>
+        <w:t>!!! Show an example when we have one:</w:t>
+      </w:r>
+    </w:p>
+    <w:p>
+      <w:pPr>
+        <w:pStyle w:val="Heading3"/>
+        <w:rPr>
+          <w:rFonts w:ascii="Times New Roman" w:hAnsi="Times New Roman" w:cs="Times New Roman"/>
+        </w:rPr>
+      </w:pPr>
+      <w:bookmarkStart w:id="32" w:name="_Toc480383794"/>
+      <w:r>
+        <w:rPr>
+          <w:rFonts w:ascii="Times New Roman" w:hAnsi="Times New Roman" w:cs="Times New Roman"/>
+        </w:rPr>
+        <w:t>3.1.5. Socket.IO</w:t>
+      </w:r>
+      <w:bookmarkEnd w:id="32"/>
+    </w:p>
+    <w:p>
+      <w:pPr>
+        <w:rPr>
+          <w:rFonts w:ascii="Times New Roman" w:hAnsi="Times New Roman" w:cs="Times New Roman"/>
+        </w:rPr>
+      </w:pPr>
+    </w:p>
+    <w:p>
+      <w:pPr>
+        <w:pStyle w:val="Heading3"/>
+        <w:rPr>
+          <w:rFonts w:ascii="Times New Roman" w:hAnsi="Times New Roman" w:cs="Times New Roman"/>
+          <w:sz w:val="28"/>
+        </w:rPr>
+      </w:pPr>
+      <w:bookmarkStart w:id="33" w:name="_Toc480383795"/>
+      <w:r>
+        <w:rPr>
+          <w:rFonts w:ascii="Times New Roman" w:hAnsi="Times New Roman" w:cs="Times New Roman"/>
+          <w:sz w:val="28"/>
+        </w:rPr>
+        <w:t>3.1.6</w:t>
+      </w:r>
+      <w:r>
+        <w:rPr>
+          <w:rFonts w:ascii="Times New Roman" w:hAnsi="Times New Roman" w:cs="Times New Roman"/>
+          <w:sz w:val="28"/>
+        </w:rPr>
+        <w:t>. Git</w:t>
+      </w:r>
+      <w:bookmarkEnd w:id="33"/>
+    </w:p>
+    <w:p>
+      <w:pPr>
+        <w:rPr>
+          <w:rFonts w:ascii="Times New Roman" w:hAnsi="Times New Roman" w:cs="Times New Roman"/>
+          <w:sz w:val="24"/>
+        </w:rPr>
+      </w:pPr>
+      <w:r>
+        <w:rPr>
+          <w:rFonts w:ascii="Times New Roman" w:hAnsi="Times New Roman" w:cs="Times New Roman"/>
+          <w:sz w:val="24"/>
+        </w:rPr>
+        <w:t xml:space="preserve">Git is a version control system for tracking changes in files and coordinating work among multiple people. The team has decided to use it since working on the project meant that the three team members would work on numerous files and had to make sure that everyone knows what everyone else does and everyone has the most recent version of everything. </w:t>
+      </w:r>
+    </w:p>
+    <w:p>
+      <w:pPr>
+        <w:rPr>
+          <w:rFonts w:ascii="Times New Roman" w:hAnsi="Times New Roman" w:cs="Times New Roman"/>
+          <w:sz w:val="24"/>
+        </w:rPr>
+      </w:pPr>
+      <w:r>
+        <w:rPr>
+          <w:rFonts w:ascii="Times New Roman" w:hAnsi="Times New Roman" w:cs="Times New Roman"/>
+          <w:sz w:val="24"/>
+        </w:rPr>
+        <w:t>Created by Linus Torvalds in 2005, Git replaced another source control management (SCM) system called BitKeeper, whose creator had withdrawn free use of the product after claiming that a developer had reverse-engineered the BitKeeper protocols. After launching the Linux kernel development release Linus was working on (2.6.12-rc2), Linus started working on his own system, since the other SCM systems available did not fulfill his requirements.</w:t>
+      </w:r>
+    </w:p>
+    <w:p>
+      <w:pPr>
+        <w:rPr>
+          <w:rFonts w:ascii="Times New Roman" w:hAnsi="Times New Roman" w:cs="Times New Roman"/>
+          <w:sz w:val="24"/>
+        </w:rPr>
+      </w:pPr>
+      <w:r>
+        <w:rPr>
+          <w:rFonts w:ascii="Times New Roman" w:hAnsi="Times New Roman" w:cs="Times New Roman"/>
+          <w:sz w:val="24"/>
+        </w:rPr>
+        <w:t>Features:</w:t>
+      </w:r>
+    </w:p>
+    <w:p>
+      <w:pPr>
+        <w:rPr>
+          <w:rFonts w:ascii="Times New Roman" w:hAnsi="Times New Roman" w:cs="Times New Roman"/>
+          <w:sz w:val="24"/>
+        </w:rPr>
+      </w:pPr>
+      <w:r>
+        <w:rPr>
+          <w:rFonts w:ascii="Times New Roman" w:hAnsi="Times New Roman" w:cs="Times New Roman"/>
+          <w:sz w:val="24"/>
+        </w:rPr>
+        <w:t>Branching and Merging</w:t>
+      </w:r>
+    </w:p>
+    <w:p>
+      <w:pPr>
+        <w:rPr>
+          <w:rFonts w:ascii="Times New Roman" w:hAnsi="Times New Roman" w:cs="Times New Roman"/>
+          <w:sz w:val="24"/>
+        </w:rPr>
+      </w:pPr>
+      <w:r>
+        <w:rPr>
+          <w:rFonts w:ascii="Times New Roman" w:hAnsi="Times New Roman" w:cs="Times New Roman"/>
+          <w:sz w:val="24"/>
+        </w:rPr>
         <w:lastRenderedPageBreak/>
-        <w:t>Because objects are stored as objects and not by using SQL strings, MongoDB is made to be not susceptible to SQL injection.</w:t>
-      </w:r>
-    </w:p>
-    <w:p>
-      <w:pPr>
-        <w:rPr>
-          <w:rFonts w:ascii="Times New Roman" w:hAnsi="Times New Roman" w:cs="Times New Roman"/>
-        </w:rPr>
-      </w:pPr>
-      <w:r>
-        <w:rPr>
-          <w:rFonts w:ascii="Times New Roman" w:hAnsi="Times New Roman" w:cs="Times New Roman"/>
-        </w:rPr>
-        <w:t xml:space="preserve">As mentioned in the list above MongoDB groups all its data with the use of collections. This collection can be seen as a simple grouping of documents that have the same or a close similar purpose. A collection can be </w:t>
-      </w:r>
-      <w:r>
-        <w:rPr>
-          <w:rFonts w:ascii="Times New Roman" w:hAnsi="Times New Roman" w:cs="Times New Roman"/>
-        </w:rPr>
-        <w:t>considered</w:t>
-      </w:r>
-      <w:r>
-        <w:rPr>
-          <w:rFonts w:ascii="Times New Roman" w:hAnsi="Times New Roman" w:cs="Times New Roman"/>
-        </w:rPr>
-        <w:t xml:space="preserve"> as a table in a traditional SQL database but with one major </w:t>
-      </w:r>
-      <w:r>
-        <w:rPr>
-          <w:rFonts w:ascii="Times New Roman" w:hAnsi="Times New Roman" w:cs="Times New Roman"/>
-        </w:rPr>
-        <w:t>difference which is, that a collection is not forced to follow a strict schema. This reduces the need to break a document’s items apart into more different tables, as the practice goes in SQL implementations.</w:t>
-      </w:r>
-    </w:p>
-    <w:p>
-      <w:pPr>
-        <w:rPr>
-          <w:rFonts w:ascii="Times New Roman" w:hAnsi="Times New Roman" w:cs="Times New Roman"/>
-        </w:rPr>
-      </w:pPr>
-      <w:r>
-        <w:rPr>
-          <w:rFonts w:ascii="Times New Roman" w:hAnsi="Times New Roman" w:cs="Times New Roman"/>
-        </w:rPr>
-        <w:t>The document represents a single entity of data in MongoDB. They can contain embedded subdocuments that provide</w:t>
-      </w:r>
-      <w:r>
-        <w:rPr>
-          <w:rFonts w:ascii="Times New Roman" w:hAnsi="Times New Roman" w:cs="Times New Roman"/>
-        </w:rPr>
-        <w:t xml:space="preserve"> the application with an inherent data model.</w:t>
-      </w:r>
-      <w:r>
-        <w:rPr>
-          <w:rFonts w:ascii="Times New Roman" w:hAnsi="Times New Roman" w:cs="Times New Roman"/>
-        </w:rPr>
-        <w:t xml:space="preserve"> These documents are stored as BSON, which is a lightweight binary form of a JSON.</w:t>
-      </w:r>
-    </w:p>
-    <w:p>
-      <w:pPr>
-        <w:rPr>
-          <w:rFonts w:ascii="Times New Roman" w:hAnsi="Times New Roman" w:cs="Times New Roman"/>
-        </w:rPr>
-      </w:pPr>
-      <w:r>
-        <w:rPr>
-          <w:rFonts w:ascii="Times New Roman" w:hAnsi="Times New Roman" w:cs="Times New Roman"/>
-        </w:rPr>
-        <w:t>!!! Show an example when we have one:</w:t>
-      </w:r>
-    </w:p>
-    <w:p>
-      <w:pPr>
-        <w:pStyle w:val="Heading3"/>
-        <w:rPr>
-          <w:rFonts w:ascii="Times New Roman" w:hAnsi="Times New Roman" w:cs="Times New Roman"/>
-        </w:rPr>
-      </w:pPr>
-      <w:bookmarkStart w:id="32" w:name="_Toc480383794"/>
-      <w:r>
-        <w:rPr>
-          <w:rFonts w:ascii="Times New Roman" w:hAnsi="Times New Roman" w:cs="Times New Roman"/>
-        </w:rPr>
-        <w:t>3.1.5. Socket.IO</w:t>
-      </w:r>
-      <w:bookmarkEnd w:id="32"/>
-    </w:p>
-    <w:p>
-      <w:pPr>
-        <w:rPr>
-          <w:rFonts w:ascii="Times New Roman" w:hAnsi="Times New Roman" w:cs="Times New Roman"/>
-        </w:rPr>
-      </w:pPr>
-    </w:p>
-    <w:p>
-      <w:pPr>
-        <w:pStyle w:val="Heading3"/>
-        <w:rPr>
-          <w:rFonts w:ascii="Times New Roman" w:hAnsi="Times New Roman" w:cs="Times New Roman"/>
-          <w:sz w:val="28"/>
-        </w:rPr>
-      </w:pPr>
-      <w:bookmarkStart w:id="33" w:name="_Toc480383795"/>
-      <w:r>
-        <w:rPr>
-          <w:rFonts w:ascii="Times New Roman" w:hAnsi="Times New Roman" w:cs="Times New Roman"/>
-          <w:sz w:val="28"/>
-        </w:rPr>
-        <w:t>3.1.6</w:t>
-      </w:r>
-      <w:r>
-        <w:rPr>
-          <w:rFonts w:ascii="Times New Roman" w:hAnsi="Times New Roman" w:cs="Times New Roman"/>
-          <w:sz w:val="28"/>
-        </w:rPr>
-        <w:t>. Git</w:t>
-      </w:r>
-      <w:bookmarkEnd w:id="33"/>
-    </w:p>
-    <w:p>
-      <w:pPr>
-        <w:rPr>
-          <w:rFonts w:ascii="Times New Roman" w:hAnsi="Times New Roman" w:cs="Times New Roman"/>
-          <w:sz w:val="24"/>
-        </w:rPr>
-      </w:pPr>
-      <w:r>
-        <w:rPr>
-          <w:rFonts w:ascii="Times New Roman" w:hAnsi="Times New Roman" w:cs="Times New Roman"/>
-          <w:sz w:val="24"/>
-        </w:rPr>
-        <w:t xml:space="preserve">Git is a version control system for tracking changes in files and coordinating work among multiple people. The team has decided to use it since working on the project meant that the three team members would work on numerous files and had to make sure that everyone knows what everyone else does and everyone has the most recent version of everything. </w:t>
-      </w:r>
-    </w:p>
-    <w:p>
-      <w:pPr>
-        <w:rPr>
-          <w:rFonts w:ascii="Times New Roman" w:hAnsi="Times New Roman" w:cs="Times New Roman"/>
-          <w:sz w:val="24"/>
-        </w:rPr>
-      </w:pPr>
-      <w:r>
-        <w:rPr>
-          <w:rFonts w:ascii="Times New Roman" w:hAnsi="Times New Roman" w:cs="Times New Roman"/>
-          <w:sz w:val="24"/>
-        </w:rPr>
-        <w:t>Created by Linus Torvalds in 2005, Git replaced another source control management (SCM) system called BitKeeper, whose creator had withdrawn free use of the product after claiming that a developer had reverse-engineered the BitKeeper protocols. After launching the Linux kernel development release Linus was working on (2.6.12-rc2), Linus started working on his own system, since the other SCM systems available did not fulfill his requirements.</w:t>
-      </w:r>
-    </w:p>
-    <w:p>
-      <w:pPr>
-        <w:rPr>
-          <w:rFonts w:ascii="Times New Roman" w:hAnsi="Times New Roman" w:cs="Times New Roman"/>
-          <w:sz w:val="24"/>
-        </w:rPr>
-      </w:pPr>
-      <w:r>
-        <w:rPr>
-          <w:rFonts w:ascii="Times New Roman" w:hAnsi="Times New Roman" w:cs="Times New Roman"/>
-          <w:sz w:val="24"/>
-        </w:rPr>
-        <w:t>Features:</w:t>
-      </w:r>
-    </w:p>
-    <w:p>
-      <w:pPr>
-        <w:rPr>
-          <w:rFonts w:ascii="Times New Roman" w:hAnsi="Times New Roman" w:cs="Times New Roman"/>
-          <w:sz w:val="24"/>
-        </w:rPr>
-      </w:pPr>
-      <w:r>
-        <w:rPr>
-          <w:rFonts w:ascii="Times New Roman" w:hAnsi="Times New Roman" w:cs="Times New Roman"/>
-          <w:sz w:val="24"/>
-        </w:rPr>
-        <w:t>Branching and Merging</w:t>
-      </w:r>
-    </w:p>
-    <w:p>
-      <w:pPr>
-        <w:rPr>
-          <w:rFonts w:ascii="Times New Roman" w:hAnsi="Times New Roman" w:cs="Times New Roman"/>
-          <w:sz w:val="24"/>
-        </w:rPr>
-      </w:pPr>
-      <w:r>
-        <w:rPr>
-          <w:rFonts w:ascii="Times New Roman" w:hAnsi="Times New Roman" w:cs="Times New Roman"/>
-          <w:sz w:val="24"/>
-        </w:rPr>
         <w:t xml:space="preserve">The most important feature that Git offers is its branching model. Git allows and encourages developers to have local branches that are completely independent of one another. This feature allows developers to: </w:t>
       </w:r>
     </w:p>
@@ -21452,7 +21866,6 @@
           <w:rFonts w:ascii="Times New Roman" w:hAnsi="Times New Roman" w:cs="Times New Roman"/>
           <w:sz w:val="24"/>
         </w:rPr>
-        <w:lastRenderedPageBreak/>
         <w:t>4.</w:t>
       </w:r>
       <w:r>
@@ -21595,6 +22008,7 @@
         <w:jc w:val="center"/>
       </w:pPr>
       <w:r>
+        <w:lastRenderedPageBreak/>
         <w:t xml:space="preserve">Table </w:t>
       </w:r>
       <w:fldSimple w:instr=" SEQ Table \* ARABIC ">
@@ -22000,7 +22414,6 @@
               <w:rPr>
                 <w:noProof/>
               </w:rPr>
-              <w:lastRenderedPageBreak/>
               <w:drawing>
                 <wp:inline distT="0" distB="0" distL="0" distR="0" wp14:anchorId="654EF342" wp14:editId="20D7099D">
                   <wp:extent cx="952500" cy="1190625"/>
@@ -22468,7 +22881,14 @@
         <w:rPr>
           <w:rFonts w:ascii="Times New Roman" w:hAnsi="Times New Roman" w:cs="Times New Roman"/>
         </w:rPr>
-        <w:t>The reason the team has decided to use GitHub alongside Git is because it offers free repository hosting, thus allowing the team members to always have a copy of the project on the internet. This allowed to team to continue working despite potential hardware problems, which proved especially useful, as one team member had to switch temporarily to a different laptop because of a charger failure. The development process was unaffected.</w:t>
+        <w:t xml:space="preserve">The reason the team has decided to use GitHub alongside Git is because it offers free repository hosting, thus allowing the team members to always have a copy of the project on the internet. This allowed to </w:t>
+      </w:r>
+      <w:r>
+        <w:rPr>
+          <w:rFonts w:ascii="Times New Roman" w:hAnsi="Times New Roman" w:cs="Times New Roman"/>
+        </w:rPr>
+        <w:lastRenderedPageBreak/>
+        <w:t>team to continue working despite potential hardware problems, which proved especially useful, as one team member had to switch temporarily to a different laptop because of a charger failure. The development process was unaffected.</w:t>
       </w:r>
     </w:p>
     <w:p>
@@ -22492,7 +22912,6 @@
         <w:rPr>
           <w:noProof/>
         </w:rPr>
-        <w:lastRenderedPageBreak/>
         <w:drawing>
           <wp:inline distT="0" distB="0" distL="0" distR="0" wp14:anchorId="599B54C1" wp14:editId="3372F51C">
             <wp:extent cx="5943600" cy="5605780"/>
@@ -22605,6 +23024,7 @@
         <w:rPr>
           <w:rFonts w:ascii="Times New Roman" w:hAnsi="Times New Roman" w:cs="Times New Roman"/>
         </w:rPr>
+        <w:lastRenderedPageBreak/>
         <w:t xml:space="preserve">4. </w:t>
       </w:r>
       <w:r>
@@ -22678,15 +23098,7 @@
           <w:sz w:val="24"/>
         </w:rPr>
         <w:br/>
-        <w:t xml:space="preserve">It comes with templates for buttons, lists, tabs, navigation and other interface components which </w:t>
-      </w:r>
-      <w:r>
-        <w:rPr>
-          <w:rFonts w:ascii="Times New Roman" w:hAnsi="Times New Roman" w:cs="Times New Roman"/>
-          <w:sz w:val="24"/>
-        </w:rPr>
-        <w:lastRenderedPageBreak/>
-        <w:t>are HTML and CSS based. So</w:t>
+        <w:t>It comes with templates for buttons, lists, tabs, navigation and other interface components which are HTML and CSS based. So</w:t>
       </w:r>
       <w:r>
         <w:rPr>
@@ -23062,6 +23474,7 @@
         <w:rPr>
           <w:rFonts w:ascii="Times New Roman" w:hAnsi="Times New Roman" w:cs="Times New Roman"/>
         </w:rPr>
+        <w:lastRenderedPageBreak/>
         <w:t>Speech to text</w:t>
       </w:r>
       <w:bookmarkEnd w:id="37"/>
@@ -23119,7 +23532,6 @@
           <w:rFonts w:ascii="Times New Roman" w:hAnsi="Times New Roman" w:cs="Times New Roman"/>
           <w:color w:val="FF0000"/>
         </w:rPr>
-        <w:lastRenderedPageBreak/>
         <w:t>The first step is to install and import SpeechToText to the application. Each sentence that the user will speak</w:t>
       </w:r>
       <w:r>
@@ -23436,6 +23848,7 @@
           <w:rFonts w:ascii="Times New Roman" w:hAnsi="Times New Roman" w:cs="Times New Roman"/>
           <w:noProof/>
         </w:rPr>
+        <w:lastRenderedPageBreak/>
         <w:drawing>
           <wp:inline distT="0" distB="0" distL="0" distR="0" wp14:anchorId="34C5071E" wp14:editId="05AEE697">
             <wp:extent cx="2540000" cy="622300"/>
@@ -23509,15 +23922,7 @@
           <w:rFonts w:ascii="Times New Roman" w:hAnsi="Times New Roman" w:cs="Times New Roman"/>
           <w:color w:val="FF0000"/>
         </w:rPr>
-        <w:t xml:space="preserve">As mentioned earlier in this chapter, the client captures finalized and complete sentences and sends them to the server side. Here, the server analyzes the sentences to check if they contain any command </w:t>
-      </w:r>
-      <w:r>
-        <w:rPr>
-          <w:rFonts w:ascii="Times New Roman" w:hAnsi="Times New Roman" w:cs="Times New Roman"/>
-          <w:color w:val="FF0000"/>
-        </w:rPr>
-        <w:lastRenderedPageBreak/>
-        <w:t>keywords set by the team. In case the sentence does not contain keywords then it is ignored and the client continues to record and send more inputs. But when an input with keywords does appear, then the server must execute an appropriate action given by the team. These keywords and actions variate from Use Case to Use Case.</w:t>
+        <w:t>As mentioned earlier in this chapter, the client captures finalized and complete sentences and sends them to the server side. Here, the server analyzes the sentences to check if they contain any command keywords set by the team. In case the sentence does not contain keywords then it is ignored and the client continues to record and send more inputs. But when an input with keywords does appear, then the server must execute an appropriate action given by the team. These keywords and actions variate from Use Case to Use Case.</w:t>
       </w:r>
     </w:p>
     <w:p>
@@ -23780,6 +24185,7 @@
           <w:rFonts w:ascii="Times New Roman" w:hAnsi="Times New Roman" w:cs="Times New Roman"/>
           <w:color w:val="FF0000"/>
         </w:rPr>
+        <w:lastRenderedPageBreak/>
         <w:t xml:space="preserve">2. Sentence without </w:t>
       </w:r>
       <w:r>
@@ -23970,7 +24376,6 @@
         <w:rPr>
           <w:rFonts w:ascii="Times New Roman" w:hAnsi="Times New Roman" w:cs="Times New Roman"/>
         </w:rPr>
-        <w:lastRenderedPageBreak/>
         <w:t>A code snippet below shows how server detects the wake word in a sentence:</w:t>
       </w:r>
     </w:p>
@@ -24263,6 +24668,7 @@
           <w:rFonts w:ascii="Times New Roman" w:hAnsi="Times New Roman" w:cs="Times New Roman"/>
           <w:noProof/>
         </w:rPr>
+        <w:lastRenderedPageBreak/>
         <w:drawing>
           <wp:inline distT="0" distB="0" distL="0" distR="0" wp14:anchorId="1627856D" wp14:editId="05365B93">
             <wp:extent cx="4222750" cy="1847850"/>
@@ -24312,7 +24718,6 @@
           <w:rFonts w:ascii="Times New Roman" w:hAnsi="Times New Roman" w:cs="Times New Roman"/>
           <w:color w:val="FF0000"/>
         </w:rPr>
-        <w:lastRenderedPageBreak/>
         <w:t xml:space="preserve">The following function to be presented is </w:t>
       </w:r>
       <w:r>
@@ -24580,6 +24985,7 @@
           <w:rFonts w:ascii="Times New Roman" w:hAnsi="Times New Roman" w:cs="Times New Roman"/>
           <w:noProof/>
         </w:rPr>
+        <w:lastRenderedPageBreak/>
         <w:drawing>
           <wp:inline distT="0" distB="0" distL="0" distR="0" wp14:anchorId="4A3B1A07" wp14:editId="58625097">
             <wp:extent cx="2819400" cy="2305275"/>
@@ -24659,7 +25065,6 @@
         <w:rPr>
           <w:rFonts w:ascii="Times New Roman" w:hAnsi="Times New Roman" w:cs="Times New Roman"/>
         </w:rPr>
-        <w:lastRenderedPageBreak/>
         <w:t xml:space="preserve">Just like on a server, the client side also has incoming socket data handlers, which are triggered every time server emits data with a title </w:t>
       </w:r>
       <w:r>
@@ -24999,7 +25404,15 @@
           <w:rFonts w:ascii="Times New Roman" w:hAnsi="Times New Roman" w:cs="Times New Roman"/>
           <w:color w:val="FF0000"/>
         </w:rPr>
-        <w:t>As previously mentioned in the Design Chapter, in this project, the front-end of the web site is build using ReactJS, the modern JavaScript framework made for developing web related applications. ReactJS offers great features, and one of them is that it allows the dynamic rendering for page components without the need to refresh the whole page. It is similar to process of refreshing separate page elements.</w:t>
+        <w:t xml:space="preserve">As previously mentioned in the Design Chapter, in this project, the front-end of the web site is build using ReactJS, the modern JavaScript framework made for developing web related applications. ReactJS offers </w:t>
+      </w:r>
+      <w:r>
+        <w:rPr>
+          <w:rFonts w:ascii="Times New Roman" w:hAnsi="Times New Roman" w:cs="Times New Roman"/>
+          <w:color w:val="FF0000"/>
+        </w:rPr>
+        <w:lastRenderedPageBreak/>
+        <w:t>great features, and one of them is that it allows the dynamic rendering for page components without the need to refresh the whole page. It is similar to process of refreshing separate page elements.</w:t>
       </w:r>
     </w:p>
     <w:p>
@@ -25200,7 +25613,6 @@
         <w:rPr>
           <w:rFonts w:ascii="Times New Roman" w:hAnsi="Times New Roman" w:cs="Times New Roman"/>
         </w:rPr>
-        <w:lastRenderedPageBreak/>
         <w:t>Website navigation implementation</w:t>
       </w:r>
       <w:bookmarkEnd w:id="41"/>
@@ -25568,6 +25980,7 @@
         <w:rPr>
           <w:rFonts w:ascii="Times New Roman" w:hAnsi="Times New Roman" w:cs="Times New Roman"/>
         </w:rPr>
+        <w:lastRenderedPageBreak/>
         <w:t xml:space="preserve">Function </w:t>
       </w:r>
       <w:r>
@@ -25761,7 +26174,6 @@
           <w:rFonts w:ascii="Times New Roman" w:hAnsi="Times New Roman" w:cs="Times New Roman"/>
           <w:color w:val="FF0000"/>
         </w:rPr>
-        <w:lastRenderedPageBreak/>
         <w:t xml:space="preserve">The picture above </w:t>
       </w:r>
       <w:r>
@@ -25966,6 +26378,7 @@
           <w:rFonts w:ascii="Times New Roman" w:hAnsi="Times New Roman" w:cs="Times New Roman"/>
           <w:noProof/>
         </w:rPr>
+        <w:lastRenderedPageBreak/>
         <w:drawing>
           <wp:inline distT="0" distB="0" distL="0" distR="0" wp14:anchorId="27424C55" wp14:editId="357711AD">
             <wp:extent cx="5943600" cy="2615565"/>
@@ -26106,7 +26519,6 @@
         <w:rPr>
           <w:rFonts w:ascii="Times New Roman" w:hAnsi="Times New Roman" w:cs="Times New Roman"/>
         </w:rPr>
-        <w:lastRenderedPageBreak/>
         <w:t xml:space="preserve">An extracted data gets packed into pre-formatted HTML containers, then each card is pushed into an array, which gets returned back to search tab body, where </w:t>
       </w:r>
       <w:r>
@@ -26271,7 +26683,14 @@
         <w:rPr>
           <w:rFonts w:ascii="Times New Roman" w:hAnsi="Times New Roman" w:cs="Times New Roman"/>
         </w:rPr>
-        <w:t xml:space="preserve"> In this </w:t>
+        <w:t xml:space="preserve"> </w:t>
+      </w:r>
+      <w:r>
+        <w:rPr>
+          <w:rFonts w:ascii="Times New Roman" w:hAnsi="Times New Roman" w:cs="Times New Roman"/>
+        </w:rPr>
+        <w:lastRenderedPageBreak/>
+        <w:t xml:space="preserve">In this </w:t>
       </w:r>
       <w:r>
         <w:rPr>
@@ -26609,7 +27028,6 @@
               <w:rPr>
                 <w:szCs w:val="24"/>
               </w:rPr>
-              <w:lastRenderedPageBreak/>
               <w:t>Bug/Error</w:t>
             </w:r>
             <w:r>
@@ -27291,6 +27709,7 @@
         <w:rPr>
           <w:rFonts w:ascii="Times New Roman" w:hAnsi="Times New Roman" w:cs="Times New Roman"/>
         </w:rPr>
+        <w:lastRenderedPageBreak/>
         <w:t xml:space="preserve">The test cases shown here will be the Use Case presented in the analysis and described in the Implementation chapter. </w:t>
       </w:r>
     </w:p>
@@ -27778,7 +28197,6 @@
               <w:rPr>
                 <w:rFonts w:ascii="Times New Roman" w:hAnsi="Times New Roman" w:cs="Times New Roman"/>
               </w:rPr>
-              <w:lastRenderedPageBreak/>
               <w:t>(Unit Test)</w:t>
             </w:r>
           </w:p>
@@ -27797,7 +28215,6 @@
               <w:rPr>
                 <w:rFonts w:ascii="Times New Roman" w:hAnsi="Times New Roman" w:cs="Times New Roman"/>
               </w:rPr>
-              <w:lastRenderedPageBreak/>
               <w:t>Expected Result</w:t>
             </w:r>
           </w:p>
@@ -28416,6 +28833,7 @@
         <w:rPr>
           <w:rFonts w:ascii="Times New Roman" w:hAnsi="Times New Roman" w:cs="Times New Roman"/>
         </w:rPr>
+        <w:lastRenderedPageBreak/>
         <w:t>Steps Table for Test Case 4:</w:t>
       </w:r>
     </w:p>
@@ -29087,14 +29505,7 @@
           <w:rFonts w:ascii="Times New Roman" w:hAnsi="Times New Roman" w:cs="Times New Roman"/>
         </w:rPr>
         <w:br/>
-        <w:t xml:space="preserve">Prerequisites: Active internet connection, user is on the Video Tab page and has already searched for a </w:t>
-      </w:r>
-      <w:r>
-        <w:rPr>
-          <w:rFonts w:ascii="Times New Roman" w:hAnsi="Times New Roman" w:cs="Times New Roman"/>
-        </w:rPr>
-        <w:lastRenderedPageBreak/>
-        <w:t>video.</w:t>
+        <w:t>Prerequisites: Active internet connection, user is on the Video Tab page and has already searched for a video.</w:t>
       </w:r>
       <w:r>
         <w:rPr>
@@ -29796,7 +30207,14 @@
               <w:rPr>
                 <w:rFonts w:ascii="Times New Roman" w:hAnsi="Times New Roman" w:cs="Times New Roman"/>
               </w:rPr>
-              <w:t>The user can search a video on YouTube using voice commands</w:t>
+              <w:t xml:space="preserve">The user can search a video on </w:t>
+            </w:r>
+            <w:r>
+              <w:rPr>
+                <w:rFonts w:ascii="Times New Roman" w:hAnsi="Times New Roman" w:cs="Times New Roman"/>
+              </w:rPr>
+              <w:lastRenderedPageBreak/>
+              <w:t>YouTube using voice commands</w:t>
             </w:r>
           </w:p>
         </w:tc>
@@ -29814,6 +30232,7 @@
               <w:rPr>
                 <w:rFonts w:ascii="Times New Roman" w:hAnsi="Times New Roman" w:cs="Times New Roman"/>
               </w:rPr>
+              <w:lastRenderedPageBreak/>
               <w:t>All team members agreed</w:t>
             </w:r>
           </w:p>
@@ -30275,7 +30694,6 @@
         <w:rPr>
           <w:rFonts w:ascii="Times New Roman" w:hAnsi="Times New Roman" w:cs="Times New Roman"/>
         </w:rPr>
-        <w:lastRenderedPageBreak/>
         <w:t>8. Discussion</w:t>
       </w:r>
       <w:bookmarkEnd w:id="45"/>
@@ -30395,7 +30813,7 @@
 </file>
 
 <file path=word/endnotes.xml><?xml version="1.0" encoding="utf-8"?>
-<w:endnotes xmlns:wpc="http://schemas.microsoft.com/office/word/2010/wordprocessingCanvas" xmlns:cx="http://schemas.microsoft.com/office/drawing/2014/chartex" xmlns:cx1="http://schemas.microsoft.com/office/drawing/2015/9/8/chartex" xmlns:cx2="http://schemas.microsoft.com/office/drawing/2015/10/21/chartex" xmlns:cx3="http://schemas.microsoft.com/office/drawing/2016/5/9/chartex" xmlns:cx4="http://schemas.microsoft.com/office/drawing/2016/5/10/chartex" xmlns:cx5="http://schemas.microsoft.com/office/drawing/2016/5/11/chartex" xmlns:mc="http://schemas.openxmlformats.org/markup-compatibility/2006" xmlns:o="urn:schemas-microsoft-com:office:office" xmlns:r="http://schemas.openxmlformats.org/officeDocument/2006/relationships" xmlns:m="http://schemas.openxmlformats.org/officeDocument/2006/math" xmlns:v="urn:schemas-microsoft-com:vml" xmlns:wp14="http://schemas.microsoft.com/office/word/2010/wordprocessingDrawing" xmlns:wp="http://schemas.openxmlformats.org/drawingml/2006/wordprocessingDrawing" xmlns:w10="urn:schemas-microsoft-com:office:word" xmlns:w="http://schemas.openxmlformats.org/wordprocessingml/2006/main" xmlns:w14="http://schemas.microsoft.com/office/word/2010/wordml" xmlns:w15="http://schemas.microsoft.com/office/word/2012/wordml" xmlns:w16se="http://schemas.microsoft.com/office/word/2015/wordml/symex" xmlns:wpg="http://schemas.microsoft.com/office/word/2010/wordprocessingGroup" xmlns:wpi="http://schemas.microsoft.com/office/word/2010/wordprocessingInk" xmlns:wne="http://schemas.microsoft.com/office/word/2006/wordml" xmlns:wps="http://schemas.microsoft.com/office/word/2010/wordprocessingShape" mc:Ignorable="w14 w15 w16se wp14">
+<w:endnotes xmlns:wpc="http://schemas.microsoft.com/office/word/2010/wordprocessingCanvas" xmlns:cx="http://schemas.microsoft.com/office/drawing/2014/chartex" xmlns:cx1="http://schemas.microsoft.com/office/drawing/2015/9/8/chartex" xmlns:cx2="http://schemas.microsoft.com/office/drawing/2015/10/21/chartex" xmlns:cx3="http://schemas.microsoft.com/office/drawing/2016/5/9/chartex" xmlns:cx4="http://schemas.microsoft.com/office/drawing/2016/5/10/chartex" xmlns:cx5="http://schemas.microsoft.com/office/drawing/2016/5/11/chartex" xmlns:cx6="http://schemas.microsoft.com/office/drawing/2016/5/12/chartex" xmlns:cx7="http://schemas.microsoft.com/office/drawing/2016/5/13/chartex" xmlns:cx8="http://schemas.microsoft.com/office/drawing/2016/5/14/chartex" xmlns:mc="http://schemas.openxmlformats.org/markup-compatibility/2006" xmlns:o="urn:schemas-microsoft-com:office:office" xmlns:r="http://schemas.openxmlformats.org/officeDocument/2006/relationships" xmlns:m="http://schemas.openxmlformats.org/officeDocument/2006/math" xmlns:v="urn:schemas-microsoft-com:vml" xmlns:wp14="http://schemas.microsoft.com/office/word/2010/wordprocessingDrawing" xmlns:wp="http://schemas.openxmlformats.org/drawingml/2006/wordprocessingDrawing" xmlns:w10="urn:schemas-microsoft-com:office:word" xmlns:w="http://schemas.openxmlformats.org/wordprocessingml/2006/main" xmlns:w14="http://schemas.microsoft.com/office/word/2010/wordml" xmlns:w15="http://schemas.microsoft.com/office/word/2012/wordml" xmlns:w16se="http://schemas.microsoft.com/office/word/2015/wordml/symex" xmlns:wpg="http://schemas.microsoft.com/office/word/2010/wordprocessingGroup" xmlns:wpi="http://schemas.microsoft.com/office/word/2010/wordprocessingInk" xmlns:wne="http://schemas.microsoft.com/office/word/2006/wordml" xmlns:wps="http://schemas.microsoft.com/office/word/2010/wordprocessingShape" mc:Ignorable="w14 w15 w16se wp14">
   <w:endnote w:type="separator" w:id="-1">
     <w:p>
       <w:pPr>
@@ -30420,7 +30838,7 @@
 </file>
 
 <file path=word/footnotes.xml><?xml version="1.0" encoding="utf-8"?>
-<w:footnotes xmlns:wpc="http://schemas.microsoft.com/office/word/2010/wordprocessingCanvas" xmlns:cx="http://schemas.microsoft.com/office/drawing/2014/chartex" xmlns:cx1="http://schemas.microsoft.com/office/drawing/2015/9/8/chartex" xmlns:cx2="http://schemas.microsoft.com/office/drawing/2015/10/21/chartex" xmlns:cx3="http://schemas.microsoft.com/office/drawing/2016/5/9/chartex" xmlns:cx4="http://schemas.microsoft.com/office/drawing/2016/5/10/chartex" xmlns:cx5="http://schemas.microsoft.com/office/drawing/2016/5/11/chartex" xmlns:mc="http://schemas.openxmlformats.org/markup-compatibility/2006" xmlns:o="urn:schemas-microsoft-com:office:office" xmlns:r="http://schemas.openxmlformats.org/officeDocument/2006/relationships" xmlns:m="http://schemas.openxmlformats.org/officeDocument/2006/math" xmlns:v="urn:schemas-microsoft-com:vml" xmlns:wp14="http://schemas.microsoft.com/office/word/2010/wordprocessingDrawing" xmlns:wp="http://schemas.openxmlformats.org/drawingml/2006/wordprocessingDrawing" xmlns:w10="urn:schemas-microsoft-com:office:word" xmlns:w="http://schemas.openxmlformats.org/wordprocessingml/2006/main" xmlns:w14="http://schemas.microsoft.com/office/word/2010/wordml" xmlns:w15="http://schemas.microsoft.com/office/word/2012/wordml" xmlns:w16se="http://schemas.microsoft.com/office/word/2015/wordml/symex" xmlns:wpg="http://schemas.microsoft.com/office/word/2010/wordprocessingGroup" xmlns:wpi="http://schemas.microsoft.com/office/word/2010/wordprocessingInk" xmlns:wne="http://schemas.microsoft.com/office/word/2006/wordml" xmlns:wps="http://schemas.microsoft.com/office/word/2010/wordprocessingShape" mc:Ignorable="w14 w15 w16se wp14">
+<w:footnotes xmlns:wpc="http://schemas.microsoft.com/office/word/2010/wordprocessingCanvas" xmlns:cx="http://schemas.microsoft.com/office/drawing/2014/chartex" xmlns:cx1="http://schemas.microsoft.com/office/drawing/2015/9/8/chartex" xmlns:cx2="http://schemas.microsoft.com/office/drawing/2015/10/21/chartex" xmlns:cx3="http://schemas.microsoft.com/office/drawing/2016/5/9/chartex" xmlns:cx4="http://schemas.microsoft.com/office/drawing/2016/5/10/chartex" xmlns:cx5="http://schemas.microsoft.com/office/drawing/2016/5/11/chartex" xmlns:cx6="http://schemas.microsoft.com/office/drawing/2016/5/12/chartex" xmlns:cx7="http://schemas.microsoft.com/office/drawing/2016/5/13/chartex" xmlns:cx8="http://schemas.microsoft.com/office/drawing/2016/5/14/chartex" xmlns:mc="http://schemas.openxmlformats.org/markup-compatibility/2006" xmlns:o="urn:schemas-microsoft-com:office:office" xmlns:r="http://schemas.openxmlformats.org/officeDocument/2006/relationships" xmlns:m="http://schemas.openxmlformats.org/officeDocument/2006/math" xmlns:v="urn:schemas-microsoft-com:vml" xmlns:wp14="http://schemas.microsoft.com/office/word/2010/wordprocessingDrawing" xmlns:wp="http://schemas.openxmlformats.org/drawingml/2006/wordprocessingDrawing" xmlns:w10="urn:schemas-microsoft-com:office:word" xmlns:w="http://schemas.openxmlformats.org/wordprocessingml/2006/main" xmlns:w14="http://schemas.microsoft.com/office/word/2010/wordml" xmlns:w15="http://schemas.microsoft.com/office/word/2012/wordml" xmlns:w16se="http://schemas.microsoft.com/office/word/2015/wordml/symex" xmlns:wpg="http://schemas.microsoft.com/office/word/2010/wordprocessingGroup" xmlns:wpi="http://schemas.microsoft.com/office/word/2010/wordprocessingInk" xmlns:wne="http://schemas.microsoft.com/office/word/2006/wordml" xmlns:wps="http://schemas.microsoft.com/office/word/2010/wordprocessingShape" mc:Ignorable="w14 w15 w16se wp14">
   <w:footnote w:type="separator" w:id="-1">
     <w:p>
       <w:pPr>
@@ -30445,7 +30863,7 @@
 </file>
 
 <file path=word/numbering.xml><?xml version="1.0" encoding="utf-8"?>
-<w:numbering xmlns:wpc="http://schemas.microsoft.com/office/word/2010/wordprocessingCanvas" xmlns:cx="http://schemas.microsoft.com/office/drawing/2014/chartex" xmlns:cx1="http://schemas.microsoft.com/office/drawing/2015/9/8/chartex" xmlns:cx2="http://schemas.microsoft.com/office/drawing/2015/10/21/chartex" xmlns:cx3="http://schemas.microsoft.com/office/drawing/2016/5/9/chartex" xmlns:cx4="http://schemas.microsoft.com/office/drawing/2016/5/10/chartex" xmlns:cx5="http://schemas.microsoft.com/office/drawing/2016/5/11/chartex" xmlns:mc="http://schemas.openxmlformats.org/markup-compatibility/2006" xmlns:o="urn:schemas-microsoft-com:office:office" xmlns:r="http://schemas.openxmlformats.org/officeDocument/2006/relationships" xmlns:m="http://schemas.openxmlformats.org/officeDocument/2006/math" xmlns:v="urn:schemas-microsoft-com:vml" xmlns:wp14="http://schemas.microsoft.com/office/word/2010/wordprocessingDrawing" xmlns:wp="http://schemas.openxmlformats.org/drawingml/2006/wordprocessingDrawing" xmlns:w10="urn:schemas-microsoft-com:office:word" xmlns:w="http://schemas.openxmlformats.org/wordprocessingml/2006/main" xmlns:w14="http://schemas.microsoft.com/office/word/2010/wordml" xmlns:w15="http://schemas.microsoft.com/office/word/2012/wordml" xmlns:w16se="http://schemas.microsoft.com/office/word/2015/wordml/symex" xmlns:wpg="http://schemas.microsoft.com/office/word/2010/wordprocessingGroup" xmlns:wpi="http://schemas.microsoft.com/office/word/2010/wordprocessingInk" xmlns:wne="http://schemas.microsoft.com/office/word/2006/wordml" xmlns:wps="http://schemas.microsoft.com/office/word/2010/wordprocessingShape" mc:Ignorable="w14 w15 w16se wp14">
+<w:numbering xmlns:wpc="http://schemas.microsoft.com/office/word/2010/wordprocessingCanvas" xmlns:cx="http://schemas.microsoft.com/office/drawing/2014/chartex" xmlns:cx1="http://schemas.microsoft.com/office/drawing/2015/9/8/chartex" xmlns:cx2="http://schemas.microsoft.com/office/drawing/2015/10/21/chartex" xmlns:cx3="http://schemas.microsoft.com/office/drawing/2016/5/9/chartex" xmlns:cx4="http://schemas.microsoft.com/office/drawing/2016/5/10/chartex" xmlns:cx5="http://schemas.microsoft.com/office/drawing/2016/5/11/chartex" xmlns:cx6="http://schemas.microsoft.com/office/drawing/2016/5/12/chartex" xmlns:cx7="http://schemas.microsoft.com/office/drawing/2016/5/13/chartex" xmlns:cx8="http://schemas.microsoft.com/office/drawing/2016/5/14/chartex" xmlns:mc="http://schemas.openxmlformats.org/markup-compatibility/2006" xmlns:o="urn:schemas-microsoft-com:office:office" xmlns:r="http://schemas.openxmlformats.org/officeDocument/2006/relationships" xmlns:m="http://schemas.openxmlformats.org/officeDocument/2006/math" xmlns:v="urn:schemas-microsoft-com:vml" xmlns:wp14="http://schemas.microsoft.com/office/word/2010/wordprocessingDrawing" xmlns:wp="http://schemas.openxmlformats.org/drawingml/2006/wordprocessingDrawing" xmlns:w10="urn:schemas-microsoft-com:office:word" xmlns:w="http://schemas.openxmlformats.org/wordprocessingml/2006/main" xmlns:w14="http://schemas.microsoft.com/office/word/2010/wordml" xmlns:w15="http://schemas.microsoft.com/office/word/2012/wordml" xmlns:w16se="http://schemas.microsoft.com/office/word/2015/wordml/symex" xmlns:wpg="http://schemas.microsoft.com/office/word/2010/wordprocessingGroup" xmlns:wpi="http://schemas.microsoft.com/office/word/2010/wordprocessingInk" xmlns:wne="http://schemas.microsoft.com/office/word/2006/wordml" xmlns:wps="http://schemas.microsoft.com/office/word/2010/wordprocessingShape" mc:Ignorable="w14 w15 w16se wp14">
   <w:abstractNum w:abstractNumId="0" w15:restartNumberingAfterBreak="0">
     <w:nsid w:val="00A90F2C"/>
     <w:multiLevelType w:val="hybridMultilevel"/>
@@ -37539,7 +37957,7 @@
 </file>
 
 <file path=word/glossary/document.xml><?xml version="1.0" encoding="utf-8"?>
-<w:glossaryDocument xmlns:wpc="http://schemas.microsoft.com/office/word/2010/wordprocessingCanvas" xmlns:cx="http://schemas.microsoft.com/office/drawing/2014/chartex" xmlns:cx1="http://schemas.microsoft.com/office/drawing/2015/9/8/chartex" xmlns:cx2="http://schemas.microsoft.com/office/drawing/2015/10/21/chartex" xmlns:cx3="http://schemas.microsoft.com/office/drawing/2016/5/9/chartex" xmlns:cx4="http://schemas.microsoft.com/office/drawing/2016/5/10/chartex" xmlns:cx5="http://schemas.microsoft.com/office/drawing/2016/5/11/chartex" xmlns:mc="http://schemas.openxmlformats.org/markup-compatibility/2006" xmlns:o="urn:schemas-microsoft-com:office:office" xmlns:r="http://schemas.openxmlformats.org/officeDocument/2006/relationships" xmlns:m="http://schemas.openxmlformats.org/officeDocument/2006/math" xmlns:v="urn:schemas-microsoft-com:vml" xmlns:wp14="http://schemas.microsoft.com/office/word/2010/wordprocessingDrawing" xmlns:wp="http://schemas.openxmlformats.org/drawingml/2006/wordprocessingDrawing" xmlns:w10="urn:schemas-microsoft-com:office:word" xmlns:w="http://schemas.openxmlformats.org/wordprocessingml/2006/main" xmlns:w14="http://schemas.microsoft.com/office/word/2010/wordml" xmlns:w15="http://schemas.microsoft.com/office/word/2012/wordml" xmlns:w16se="http://schemas.microsoft.com/office/word/2015/wordml/symex" xmlns:wpg="http://schemas.microsoft.com/office/word/2010/wordprocessingGroup" xmlns:wpi="http://schemas.microsoft.com/office/word/2010/wordprocessingInk" xmlns:wne="http://schemas.microsoft.com/office/word/2006/wordml" xmlns:wps="http://schemas.microsoft.com/office/word/2010/wordprocessingShape" mc:Ignorable="w14 w15 w16se wp14">
+<w:glossaryDocument xmlns:wpc="http://schemas.microsoft.com/office/word/2010/wordprocessingCanvas" xmlns:cx="http://schemas.microsoft.com/office/drawing/2014/chartex" xmlns:cx1="http://schemas.microsoft.com/office/drawing/2015/9/8/chartex" xmlns:cx2="http://schemas.microsoft.com/office/drawing/2015/10/21/chartex" xmlns:cx3="http://schemas.microsoft.com/office/drawing/2016/5/9/chartex" xmlns:cx4="http://schemas.microsoft.com/office/drawing/2016/5/10/chartex" xmlns:cx5="http://schemas.microsoft.com/office/drawing/2016/5/11/chartex" xmlns:cx6="http://schemas.microsoft.com/office/drawing/2016/5/12/chartex" xmlns:cx7="http://schemas.microsoft.com/office/drawing/2016/5/13/chartex" xmlns:cx8="http://schemas.microsoft.com/office/drawing/2016/5/14/chartex" xmlns:mc="http://schemas.openxmlformats.org/markup-compatibility/2006" xmlns:o="urn:schemas-microsoft-com:office:office" xmlns:r="http://schemas.openxmlformats.org/officeDocument/2006/relationships" xmlns:m="http://schemas.openxmlformats.org/officeDocument/2006/math" xmlns:v="urn:schemas-microsoft-com:vml" xmlns:wp14="http://schemas.microsoft.com/office/word/2010/wordprocessingDrawing" xmlns:wp="http://schemas.openxmlformats.org/drawingml/2006/wordprocessingDrawing" xmlns:w10="urn:schemas-microsoft-com:office:word" xmlns:w="http://schemas.openxmlformats.org/wordprocessingml/2006/main" xmlns:w14="http://schemas.microsoft.com/office/word/2010/wordml" xmlns:w15="http://schemas.microsoft.com/office/word/2012/wordml" xmlns:w16se="http://schemas.microsoft.com/office/word/2015/wordml/symex" xmlns:wpg="http://schemas.microsoft.com/office/word/2010/wordprocessingGroup" xmlns:wpi="http://schemas.microsoft.com/office/word/2010/wordprocessingInk" xmlns:wne="http://schemas.microsoft.com/office/word/2006/wordml" xmlns:wps="http://schemas.microsoft.com/office/word/2010/wordprocessingShape" mc:Ignorable="w14 w15 w16se wp14">
   <w:docParts>
     <w:docPart>
       <w:docPartPr>
@@ -37565,7 +37983,7 @@
             <w:rPr>
               <w:rFonts w:asciiTheme="majorHAnsi" w:eastAsiaTheme="majorEastAsia" w:hAnsiTheme="majorHAnsi" w:cstheme="majorBidi"/>
               <w:caps/>
-              <w:color w:val="5B9BD5" w:themeColor="accent1"/>
+              <w:color w:val="4472C4" w:themeColor="accent1"/>
               <w:sz w:val="80"/>
               <w:szCs w:val="80"/>
             </w:rPr>
@@ -37596,7 +38014,7 @@
           </w:pPr>
           <w:r>
             <w:rPr>
-              <w:color w:val="5B9BD5" w:themeColor="accent1"/>
+              <w:color w:val="4472C4" w:themeColor="accent1"/>
               <w:sz w:val="28"/>
               <w:szCs w:val="28"/>
             </w:rPr>
@@ -37623,7 +38041,7 @@
     <w:charset w:val="00"/>
     <w:family w:val="roman"/>
     <w:pitch w:val="variable"/>
-    <w:sig w:usb0="E0002AFF" w:usb1="C0007843" w:usb2="00000009" w:usb3="00000000" w:csb0="000001FF" w:csb1="00000000"/>
+    <w:sig w:usb0="E0002EFF" w:usb1="C000785B" w:usb2="00000009" w:usb3="00000000" w:csb0="000001FF" w:csb1="00000000"/>
   </w:font>
   <w:font w:name="Courier New">
     <w:panose1 w:val="02070309020205020404"/>
@@ -37644,21 +38062,21 @@
     <w:charset w:val="00"/>
     <w:family w:val="swiss"/>
     <w:pitch w:val="variable"/>
-    <w:sig w:usb0="E0002AFF" w:usb1="4000ACFF" w:usb2="00000001" w:usb3="00000000" w:csb0="000001FF" w:csb1="00000000"/>
+    <w:sig w:usb0="E0002AFF" w:usb1="C000247B" w:usb2="00000009" w:usb3="00000000" w:csb0="000001FF" w:csb1="00000000"/>
   </w:font>
   <w:font w:name="Calibri Light">
     <w:panose1 w:val="020F0302020204030204"/>
     <w:charset w:val="00"/>
     <w:family w:val="swiss"/>
     <w:pitch w:val="variable"/>
-    <w:sig w:usb0="A0002AEF" w:usb1="4000207B" w:usb2="00000000" w:usb3="00000000" w:csb0="000001FF" w:csb1="00000000"/>
+    <w:sig w:usb0="E0002AFF" w:usb1="C000247B" w:usb2="00000009" w:usb3="00000000" w:csb0="000001FF" w:csb1="00000000"/>
   </w:font>
   <w:font w:name="Cambria">
     <w:panose1 w:val="02040503050406030204"/>
     <w:charset w:val="00"/>
     <w:family w:val="roman"/>
     <w:pitch w:val="variable"/>
-    <w:sig w:usb0="A00002EF" w:usb1="4000004B" w:usb2="00000000" w:usb3="00000000" w:csb0="0000019F" w:csb1="00000000"/>
+    <w:sig w:usb0="E00002FF" w:usb1="400004FF" w:usb2="00000000" w:usb3="00000000" w:csb0="0000019F" w:csb1="00000000"/>
   </w:font>
   <w:font w:name="Segoe UI Emoji">
     <w:panose1 w:val="020B0502040204020203"/>
@@ -37692,6 +38110,7 @@
     <w:rsid w:val="00850B5D"/>
     <w:rsid w:val="00921FED"/>
     <w:rsid w:val="00A34CF6"/>
+    <w:rsid w:val="00CE0FE2"/>
     <w:rsid w:val="00D24131"/>
     <w:rsid w:val="00D45F1D"/>
     <w:rsid w:val="00F30060"/>
@@ -38467,7 +38886,7 @@
 </file>
 
 <file path=customXml/itemProps1.xml><?xml version="1.0" encoding="utf-8"?>
-<ds:datastoreItem xmlns:ds="http://schemas.openxmlformats.org/officeDocument/2006/customXml" ds:itemID="{1DA4FC63-ACA8-430D-A4CF-0F2DF5771C6D}">
+<ds:datastoreItem xmlns:ds="http://schemas.openxmlformats.org/officeDocument/2006/customXml" ds:itemID="{C366D085-E147-4C55-AE42-3C01E42660D2}">
   <ds:schemaRefs>
     <ds:schemaRef ds:uri="http://schemas.openxmlformats.org/officeDocument/2006/bibliography"/>
   </ds:schemaRefs>

</xml_diff>